<commit_message>
Accuracy repair. New ravdess split - by actor.
</commit_message>
<xml_diff>
--- a/results/baseline-results.docx
+++ b/results/baseline-results.docx
@@ -1,11 +1,13 @@
 
 <file path=word/document.xml><?xml version="1.0" encoding="utf-8"?>
-<w:document xmlns:wpc="http://schemas.microsoft.com/office/word/2010/wordprocessingCanvas" xmlns:cx="http://schemas.microsoft.com/office/drawing/2014/chartex" xmlns:cx1="http://schemas.microsoft.com/office/drawing/2015/9/8/chartex" xmlns:cx2="http://schemas.microsoft.com/office/drawing/2015/10/21/chartex" xmlns:cx3="http://schemas.microsoft.com/office/drawing/2016/5/9/chartex" xmlns:cx4="http://schemas.microsoft.com/office/drawing/2016/5/10/chartex" xmlns:cx5="http://schemas.microsoft.com/office/drawing/2016/5/11/chartex" xmlns:cx6="http://schemas.microsoft.com/office/drawing/2016/5/12/chartex" xmlns:cx7="http://schemas.microsoft.com/office/drawing/2016/5/13/chartex" xmlns:cx8="http://schemas.microsoft.com/office/drawing/2016/5/14/chartex" xmlns:mc="http://schemas.openxmlformats.org/markup-compatibility/2006" xmlns:aink="http://schemas.microsoft.com/office/drawing/2016/ink" xmlns:am3d="http://schemas.microsoft.com/office/drawing/2017/model3d" xmlns:o="urn:schemas-microsoft-com:office:office" xmlns:r="http://schemas.openxmlformats.org/officeDocument/2006/relationships" xmlns:m="http://schemas.openxmlformats.org/officeDocument/2006/math" xmlns:v="urn:schemas-microsoft-com:vml" xmlns:wp14="http://schemas.microsoft.com/office/word/2010/wordprocessingDrawing" xmlns:wp="http://schemas.openxmlformats.org/drawingml/2006/wordprocessingDrawing" xmlns:w10="urn:schemas-microsoft-com:office:word" xmlns:w="http://schemas.openxmlformats.org/wordprocessingml/2006/main" xmlns:w14="http://schemas.microsoft.com/office/word/2010/wordml" xmlns:w15="http://schemas.microsoft.com/office/word/2012/wordml" xmlns:w16cex="http://schemas.microsoft.com/office/word/2018/wordml/cex" xmlns:w16cid="http://schemas.microsoft.com/office/word/2016/wordml/cid" xmlns:w16="http://schemas.microsoft.com/office/word/2018/wordml" xmlns:w16sdtdh="http://schemas.microsoft.com/office/word/2020/wordml/sdtdatahash" xmlns:w16se="http://schemas.microsoft.com/office/word/2015/wordml/symex" xmlns:wpg="http://schemas.microsoft.com/office/word/2010/wordprocessingGroup" xmlns:wpi="http://schemas.microsoft.com/office/word/2010/wordprocessingInk" xmlns:wne="http://schemas.microsoft.com/office/word/2006/wordml" xmlns:wps="http://schemas.microsoft.com/office/word/2010/wordprocessingShape" mc:Ignorable="w14 w15 w16se w16cid w16 w16cex w16sdtdh wp14">
+<w:document xmlns:o="urn:schemas-microsoft-com:office:office" xmlns:r="http://schemas.openxmlformats.org/officeDocument/2006/relationships" xmlns:v="urn:schemas-microsoft-com:vml" xmlns:w="http://schemas.openxmlformats.org/wordprocessingml/2006/main" xmlns:w10="urn:schemas-microsoft-com:office:word" xmlns:wp="http://schemas.openxmlformats.org/drawingml/2006/wordprocessingDrawing" xmlns:wps="http://schemas.microsoft.com/office/word/2010/wordprocessingShape" xmlns:wpg="http://schemas.microsoft.com/office/word/2010/wordprocessingGroup" xmlns:mc="http://schemas.openxmlformats.org/markup-compatibility/2006" xmlns:wp14="http://schemas.microsoft.com/office/word/2010/wordprocessingDrawing" xmlns:w14="http://schemas.microsoft.com/office/word/2010/wordml" mc:Ignorable="w14 wp14">
   <w:body>
     <w:p>
       <w:pPr>
+        <w:pStyle w:val="Normal"/>
         <w:jc w:val="center"/>
         <w:rPr>
+          <w:b/>
           <w:b/>
           <w:bCs/>
           <w:lang w:val="pl-PL"/>
@@ -23,22 +25,34 @@
     <w:tbl>
       <w:tblPr>
         <w:tblStyle w:val="Tabela-Siatka"/>
-        <w:tblW w:w="0" w:type="auto"/>
-        <w:tblLook w:val="04A0" w:firstRow="1" w:lastRow="0" w:firstColumn="1" w:lastColumn="0" w:noHBand="0" w:noVBand="1"/>
+        <w:tblW w:w="9062" w:type="dxa"/>
+        <w:jc w:val="left"/>
+        <w:tblInd w:w="0" w:type="dxa"/>
+        <w:tblCellMar>
+          <w:top w:w="0" w:type="dxa"/>
+          <w:left w:w="108" w:type="dxa"/>
+          <w:bottom w:w="0" w:type="dxa"/>
+          <w:right w:w="108" w:type="dxa"/>
+        </w:tblCellMar>
+        <w:tblLook w:val="04a0" w:noHBand="0" w:noVBand="1" w:firstColumn="1" w:lastRow="0" w:lastColumn="0" w:firstRow="1"/>
       </w:tblPr>
       <w:tblGrid>
         <w:gridCol w:w="2265"/>
         <w:gridCol w:w="2265"/>
         <w:gridCol w:w="2266"/>
-        <w:gridCol w:w="2266"/>
+        <w:gridCol w:w="2265"/>
       </w:tblGrid>
       <w:tr>
-        <w:tc>
-          <w:tcPr>
-            <w:tcW w:w="2265" w:type="dxa"/>
-          </w:tcPr>
-          <w:p>
-            <w:pPr>
+        <w:trPr/>
+        <w:tc>
+          <w:tcPr>
+            <w:tcW w:w="2265" w:type="dxa"/>
+            <w:tcBorders/>
+          </w:tcPr>
+          <w:p>
+            <w:pPr>
+              <w:pStyle w:val="Normal"/>
+              <w:spacing w:lineRule="auto" w:line="240" w:before="0" w:after="0"/>
               <w:jc w:val="center"/>
               <w:rPr>
                 <w:lang w:val="pl-PL"/>
@@ -55,11 +69,15 @@
         <w:tc>
           <w:tcPr>
             <w:tcW w:w="2265" w:type="dxa"/>
-          </w:tcPr>
-          <w:p>
-            <w:pPr>
-              <w:jc w:val="center"/>
-              <w:rPr>
+            <w:tcBorders/>
+          </w:tcPr>
+          <w:p>
+            <w:pPr>
+              <w:pStyle w:val="Normal"/>
+              <w:spacing w:lineRule="auto" w:line="240" w:before="0" w:after="0"/>
+              <w:jc w:val="center"/>
+              <w:rPr>
+                <w:b/>
                 <w:b/>
                 <w:bCs/>
                 <w:lang w:val="pl-PL"/>
@@ -78,11 +96,15 @@
         <w:tc>
           <w:tcPr>
             <w:tcW w:w="2266" w:type="dxa"/>
-          </w:tcPr>
-          <w:p>
-            <w:pPr>
-              <w:jc w:val="center"/>
-              <w:rPr>
+            <w:tcBorders/>
+          </w:tcPr>
+          <w:p>
+            <w:pPr>
+              <w:pStyle w:val="Normal"/>
+              <w:spacing w:lineRule="auto" w:line="240" w:before="0" w:after="0"/>
+              <w:jc w:val="center"/>
+              <w:rPr>
+                <w:b/>
                 <w:b/>
                 <w:bCs/>
                 <w:lang w:val="pl-PL"/>
@@ -100,12 +122,16 @@
         </w:tc>
         <w:tc>
           <w:tcPr>
-            <w:tcW w:w="2266" w:type="dxa"/>
-          </w:tcPr>
-          <w:p>
-            <w:pPr>
-              <w:jc w:val="center"/>
-              <w:rPr>
+            <w:tcW w:w="2265" w:type="dxa"/>
+            <w:tcBorders/>
+          </w:tcPr>
+          <w:p>
+            <w:pPr>
+              <w:pStyle w:val="Normal"/>
+              <w:spacing w:lineRule="auto" w:line="240" w:before="0" w:after="0"/>
+              <w:jc w:val="center"/>
+              <w:rPr>
+                <w:b/>
                 <w:b/>
                 <w:bCs/>
                 <w:lang w:val="pl-PL"/>
@@ -123,14 +149,19 @@
         </w:tc>
       </w:tr>
       <w:tr>
-        <w:tc>
-          <w:tcPr>
-            <w:tcW w:w="2265" w:type="dxa"/>
-          </w:tcPr>
-          <w:p>
-            <w:pPr>
-              <w:jc w:val="center"/>
-              <w:rPr>
+        <w:trPr/>
+        <w:tc>
+          <w:tcPr>
+            <w:tcW w:w="2265" w:type="dxa"/>
+            <w:tcBorders/>
+          </w:tcPr>
+          <w:p>
+            <w:pPr>
+              <w:pStyle w:val="Normal"/>
+              <w:spacing w:lineRule="auto" w:line="240" w:before="0" w:after="0"/>
+              <w:jc w:val="center"/>
+              <w:rPr>
+                <w:b/>
                 <w:b/>
                 <w:bCs/>
                 <w:lang w:val="pl-PL"/>
@@ -149,46 +180,34 @@
         <w:tc>
           <w:tcPr>
             <w:tcW w:w="2265" w:type="dxa"/>
-          </w:tcPr>
-          <w:p>
-            <w:pPr>
-              <w:jc w:val="center"/>
-              <w:rPr>
-                <w:lang w:val="pl-PL"/>
-              </w:rPr>
-            </w:pPr>
-            <w:r>
-              <w:rPr>
-                <w:lang w:val="pl-PL"/>
-              </w:rPr>
-              <w:t>0.5</w:t>
-            </w:r>
-            <w:r>
-              <w:rPr>
-                <w:lang w:val="pl-PL"/>
-              </w:rPr>
-              <w:t>9</w:t>
-            </w:r>
-            <w:r>
-              <w:rPr>
-                <w:lang w:val="pl-PL"/>
-              </w:rPr>
-              <w:t>3/0.58</w:t>
-            </w:r>
-            <w:r>
-              <w:rPr>
-                <w:lang w:val="pl-PL"/>
-              </w:rPr>
-              <w:t>7</w:t>
+            <w:tcBorders/>
+          </w:tcPr>
+          <w:p>
+            <w:pPr>
+              <w:pStyle w:val="Normal"/>
+              <w:spacing w:lineRule="auto" w:line="240" w:before="0" w:after="0"/>
+              <w:jc w:val="center"/>
+              <w:rPr>
+                <w:lang w:val="pl-PL"/>
+              </w:rPr>
+            </w:pPr>
+            <w:r>
+              <w:rPr>
+                <w:lang w:val="pl-PL"/>
+              </w:rPr>
+              <w:t>0.593/0.587</w:t>
             </w:r>
           </w:p>
         </w:tc>
         <w:tc>
           <w:tcPr>
             <w:tcW w:w="2266" w:type="dxa"/>
-          </w:tcPr>
-          <w:p>
-            <w:pPr>
+            <w:tcBorders/>
+          </w:tcPr>
+          <w:p>
+            <w:pPr>
+              <w:pStyle w:val="Normal"/>
+              <w:spacing w:lineRule="auto" w:line="240" w:before="0" w:after="0"/>
               <w:jc w:val="center"/>
               <w:rPr>
                 <w:lang w:val="pl-PL"/>
@@ -204,57 +223,41 @@
         </w:tc>
         <w:tc>
           <w:tcPr>
-            <w:tcW w:w="2266" w:type="dxa"/>
-          </w:tcPr>
-          <w:p>
-            <w:pPr>
-              <w:jc w:val="center"/>
-              <w:rPr>
-                <w:lang w:val="pl-PL"/>
-              </w:rPr>
-            </w:pPr>
-            <w:r>
-              <w:rPr>
-                <w:lang w:val="pl-PL"/>
-              </w:rPr>
-              <w:t>0.4</w:t>
-            </w:r>
-            <w:r>
-              <w:rPr>
-                <w:lang w:val="pl-PL"/>
-              </w:rPr>
-              <w:t>9</w:t>
-            </w:r>
-            <w:r>
-              <w:rPr>
-                <w:lang w:val="pl-PL"/>
-              </w:rPr>
-              <w:t>8/0.4</w:t>
-            </w:r>
-            <w:r>
-              <w:rPr>
-                <w:lang w:val="pl-PL"/>
-              </w:rPr>
-              <w:t>8</w:t>
-            </w:r>
-            <w:r>
-              <w:rPr>
-                <w:lang w:val="pl-PL"/>
-              </w:rPr>
-              <w:t>9</w:t>
+            <w:tcW w:w="2265" w:type="dxa"/>
+            <w:tcBorders/>
+          </w:tcPr>
+          <w:p>
+            <w:pPr>
+              <w:pStyle w:val="Normal"/>
+              <w:spacing w:lineRule="auto" w:line="240" w:before="0" w:after="0"/>
+              <w:jc w:val="center"/>
+              <w:rPr>
+                <w:lang w:val="pl-PL"/>
+              </w:rPr>
+            </w:pPr>
+            <w:r>
+              <w:rPr>
+                <w:lang w:val="pl-PL"/>
+              </w:rPr>
+              <w:t>0.498/0.489</w:t>
             </w:r>
           </w:p>
         </w:tc>
       </w:tr>
       <w:tr>
-        <w:tc>
-          <w:tcPr>
-            <w:tcW w:w="2265" w:type="dxa"/>
-          </w:tcPr>
-          <w:p>
-            <w:pPr>
-              <w:jc w:val="center"/>
-              <w:rPr>
+        <w:trPr/>
+        <w:tc>
+          <w:tcPr>
+            <w:tcW w:w="2265" w:type="dxa"/>
+            <w:tcBorders/>
+          </w:tcPr>
+          <w:p>
+            <w:pPr>
+              <w:pStyle w:val="Normal"/>
+              <w:spacing w:lineRule="auto" w:line="240" w:before="0" w:after="0"/>
+              <w:jc w:val="center"/>
+              <w:rPr>
+                <w:b/>
                 <w:b/>
                 <w:bCs/>
                 <w:lang w:val="pl-PL"/>
@@ -273,9 +276,12 @@
         <w:tc>
           <w:tcPr>
             <w:tcW w:w="2265" w:type="dxa"/>
-          </w:tcPr>
-          <w:p>
-            <w:pPr>
+            <w:tcBorders/>
+          </w:tcPr>
+          <w:p>
+            <w:pPr>
+              <w:pStyle w:val="Normal"/>
+              <w:spacing w:lineRule="auto" w:line="240" w:before="0" w:after="0"/>
               <w:jc w:val="center"/>
               <w:rPr>
                 <w:lang w:val="pl-PL"/>
@@ -292,9 +298,12 @@
         <w:tc>
           <w:tcPr>
             <w:tcW w:w="2266" w:type="dxa"/>
-          </w:tcPr>
-          <w:p>
-            <w:pPr>
+            <w:tcBorders/>
+          </w:tcPr>
+          <w:p>
+            <w:pPr>
+              <w:pStyle w:val="Normal"/>
+              <w:spacing w:lineRule="auto" w:line="240" w:before="0" w:after="0"/>
               <w:jc w:val="center"/>
               <w:rPr>
                 <w:lang w:val="pl-PL"/>
@@ -310,51 +319,41 @@
         </w:tc>
         <w:tc>
           <w:tcPr>
-            <w:tcW w:w="2266" w:type="dxa"/>
-          </w:tcPr>
-          <w:p>
-            <w:pPr>
-              <w:jc w:val="center"/>
-              <w:rPr>
-                <w:lang w:val="pl-PL"/>
-              </w:rPr>
-            </w:pPr>
-            <w:r>
-              <w:rPr>
-                <w:lang w:val="pl-PL"/>
-              </w:rPr>
-              <w:t>0.3</w:t>
-            </w:r>
-            <w:r>
-              <w:rPr>
-                <w:lang w:val="pl-PL"/>
-              </w:rPr>
-              <w:t>71</w:t>
-            </w:r>
-            <w:r>
-              <w:rPr>
-                <w:lang w:val="pl-PL"/>
-              </w:rPr>
-              <w:t>/0.36</w:t>
-            </w:r>
-            <w:r>
-              <w:rPr>
-                <w:lang w:val="pl-PL"/>
-              </w:rPr>
-              <w:t>5</w:t>
+            <w:tcW w:w="2265" w:type="dxa"/>
+            <w:tcBorders/>
+          </w:tcPr>
+          <w:p>
+            <w:pPr>
+              <w:pStyle w:val="Normal"/>
+              <w:spacing w:lineRule="auto" w:line="240" w:before="0" w:after="0"/>
+              <w:jc w:val="center"/>
+              <w:rPr>
+                <w:lang w:val="pl-PL"/>
+              </w:rPr>
+            </w:pPr>
+            <w:r>
+              <w:rPr>
+                <w:lang w:val="pl-PL"/>
+              </w:rPr>
+              <w:t>0.371/0.365</w:t>
             </w:r>
           </w:p>
         </w:tc>
       </w:tr>
       <w:tr>
-        <w:tc>
-          <w:tcPr>
-            <w:tcW w:w="2265" w:type="dxa"/>
-          </w:tcPr>
-          <w:p>
-            <w:pPr>
-              <w:jc w:val="center"/>
-              <w:rPr>
+        <w:trPr/>
+        <w:tc>
+          <w:tcPr>
+            <w:tcW w:w="2265" w:type="dxa"/>
+            <w:tcBorders/>
+          </w:tcPr>
+          <w:p>
+            <w:pPr>
+              <w:pStyle w:val="Normal"/>
+              <w:spacing w:lineRule="auto" w:line="240" w:before="0" w:after="0"/>
+              <w:jc w:val="center"/>
+              <w:rPr>
+                <w:b/>
                 <w:b/>
                 <w:bCs/>
                 <w:lang w:val="pl-PL"/>
@@ -373,46 +372,34 @@
         <w:tc>
           <w:tcPr>
             <w:tcW w:w="2265" w:type="dxa"/>
-          </w:tcPr>
-          <w:p>
-            <w:pPr>
-              <w:jc w:val="center"/>
-              <w:rPr>
-                <w:lang w:val="pl-PL"/>
-              </w:rPr>
-            </w:pPr>
-            <w:r>
-              <w:rPr>
-                <w:lang w:val="pl-PL"/>
-              </w:rPr>
-              <w:t>0.3</w:t>
-            </w:r>
-            <w:r>
-              <w:rPr>
-                <w:lang w:val="pl-PL"/>
-              </w:rPr>
-              <w:t>8</w:t>
-            </w:r>
-            <w:r>
-              <w:rPr>
-                <w:lang w:val="pl-PL"/>
-              </w:rPr>
-              <w:t>6/0.3</w:t>
-            </w:r>
-            <w:r>
-              <w:rPr>
-                <w:lang w:val="pl-PL"/>
-              </w:rPr>
-              <w:t>8</w:t>
+            <w:tcBorders/>
+          </w:tcPr>
+          <w:p>
+            <w:pPr>
+              <w:pStyle w:val="Normal"/>
+              <w:spacing w:lineRule="auto" w:line="240" w:before="0" w:after="0"/>
+              <w:jc w:val="center"/>
+              <w:rPr>
+                <w:lang w:val="pl-PL"/>
+              </w:rPr>
+            </w:pPr>
+            <w:r>
+              <w:rPr>
+                <w:lang w:val="pl-PL"/>
+              </w:rPr>
+              <w:t>0.386/0.38</w:t>
             </w:r>
           </w:p>
         </w:tc>
         <w:tc>
           <w:tcPr>
             <w:tcW w:w="2266" w:type="dxa"/>
-          </w:tcPr>
-          <w:p>
-            <w:pPr>
+            <w:tcBorders/>
+          </w:tcPr>
+          <w:p>
+            <w:pPr>
+              <w:pStyle w:val="Normal"/>
+              <w:spacing w:lineRule="auto" w:line="240" w:before="0" w:after="0"/>
               <w:jc w:val="center"/>
               <w:rPr>
                 <w:lang w:val="pl-PL"/>
@@ -428,57 +415,41 @@
         </w:tc>
         <w:tc>
           <w:tcPr>
-            <w:tcW w:w="2266" w:type="dxa"/>
-          </w:tcPr>
-          <w:p>
-            <w:pPr>
-              <w:jc w:val="center"/>
-              <w:rPr>
-                <w:lang w:val="pl-PL"/>
-              </w:rPr>
-            </w:pPr>
-            <w:r>
-              <w:rPr>
-                <w:lang w:val="pl-PL"/>
-              </w:rPr>
-              <w:t>0.4</w:t>
-            </w:r>
-            <w:r>
-              <w:rPr>
-                <w:lang w:val="pl-PL"/>
-              </w:rPr>
-              <w:t>9</w:t>
-            </w:r>
-            <w:r>
-              <w:rPr>
-                <w:lang w:val="pl-PL"/>
-              </w:rPr>
-              <w:t>7/0.4</w:t>
-            </w:r>
-            <w:r>
-              <w:rPr>
-                <w:lang w:val="pl-PL"/>
-              </w:rPr>
-              <w:t>9</w:t>
-            </w:r>
-            <w:r>
-              <w:rPr>
-                <w:lang w:val="pl-PL"/>
-              </w:rPr>
-              <w:t>4</w:t>
+            <w:tcW w:w="2265" w:type="dxa"/>
+            <w:tcBorders/>
+          </w:tcPr>
+          <w:p>
+            <w:pPr>
+              <w:pStyle w:val="Normal"/>
+              <w:spacing w:lineRule="auto" w:line="240" w:before="0" w:after="0"/>
+              <w:jc w:val="center"/>
+              <w:rPr>
+                <w:lang w:val="pl-PL"/>
+              </w:rPr>
+            </w:pPr>
+            <w:r>
+              <w:rPr>
+                <w:lang w:val="pl-PL"/>
+              </w:rPr>
+              <w:t>0.497/0.494</w:t>
             </w:r>
           </w:p>
         </w:tc>
       </w:tr>
       <w:tr>
-        <w:tc>
-          <w:tcPr>
-            <w:tcW w:w="2265" w:type="dxa"/>
-          </w:tcPr>
-          <w:p>
-            <w:pPr>
-              <w:jc w:val="center"/>
-              <w:rPr>
+        <w:trPr/>
+        <w:tc>
+          <w:tcPr>
+            <w:tcW w:w="2265" w:type="dxa"/>
+            <w:tcBorders/>
+          </w:tcPr>
+          <w:p>
+            <w:pPr>
+              <w:pStyle w:val="Normal"/>
+              <w:spacing w:lineRule="auto" w:line="240" w:before="0" w:after="0"/>
+              <w:jc w:val="center"/>
+              <w:rPr>
+                <w:b/>
                 <w:b/>
                 <w:bCs/>
                 <w:lang w:val="pl-PL"/>
@@ -497,52 +468,34 @@
         <w:tc>
           <w:tcPr>
             <w:tcW w:w="2265" w:type="dxa"/>
-          </w:tcPr>
-          <w:p>
-            <w:pPr>
-              <w:jc w:val="center"/>
-              <w:rPr>
-                <w:lang w:val="pl-PL"/>
-              </w:rPr>
-            </w:pPr>
-            <w:r>
-              <w:rPr>
-                <w:lang w:val="pl-PL"/>
-              </w:rPr>
-              <w:t>0.5</w:t>
-            </w:r>
-            <w:r>
-              <w:rPr>
-                <w:lang w:val="pl-PL"/>
-              </w:rPr>
-              <w:t>1</w:t>
-            </w:r>
-            <w:r>
-              <w:rPr>
-                <w:lang w:val="pl-PL"/>
-              </w:rPr>
-              <w:t>4/0.5</w:t>
-            </w:r>
-            <w:r>
-              <w:rPr>
-                <w:lang w:val="pl-PL"/>
-              </w:rPr>
-              <w:t>0</w:t>
-            </w:r>
-            <w:r>
-              <w:rPr>
-                <w:lang w:val="pl-PL"/>
-              </w:rPr>
-              <w:t>4</w:t>
+            <w:tcBorders/>
+          </w:tcPr>
+          <w:p>
+            <w:pPr>
+              <w:pStyle w:val="Normal"/>
+              <w:spacing w:lineRule="auto" w:line="240" w:before="0" w:after="0"/>
+              <w:jc w:val="center"/>
+              <w:rPr>
+                <w:lang w:val="pl-PL"/>
+              </w:rPr>
+            </w:pPr>
+            <w:r>
+              <w:rPr>
+                <w:lang w:val="pl-PL"/>
+              </w:rPr>
+              <w:t>0.514/0.504</w:t>
             </w:r>
           </w:p>
         </w:tc>
         <w:tc>
           <w:tcPr>
             <w:tcW w:w="2266" w:type="dxa"/>
-          </w:tcPr>
-          <w:p>
-            <w:pPr>
+            <w:tcBorders/>
+          </w:tcPr>
+          <w:p>
+            <w:pPr>
+              <w:pStyle w:val="Normal"/>
+              <w:spacing w:lineRule="auto" w:line="240" w:before="0" w:after="0"/>
               <w:jc w:val="center"/>
               <w:rPr>
                 <w:lang w:val="pl-PL"/>
@@ -558,57 +511,41 @@
         </w:tc>
         <w:tc>
           <w:tcPr>
-            <w:tcW w:w="2266" w:type="dxa"/>
-          </w:tcPr>
-          <w:p>
-            <w:pPr>
-              <w:jc w:val="center"/>
-              <w:rPr>
-                <w:lang w:val="pl-PL"/>
-              </w:rPr>
-            </w:pPr>
-            <w:r>
-              <w:rPr>
-                <w:lang w:val="pl-PL"/>
-              </w:rPr>
-              <w:t>0.4</w:t>
-            </w:r>
-            <w:r>
-              <w:rPr>
-                <w:lang w:val="pl-PL"/>
-              </w:rPr>
-              <w:t>5</w:t>
-            </w:r>
-            <w:r>
-              <w:rPr>
-                <w:lang w:val="pl-PL"/>
-              </w:rPr>
-              <w:t>2/0.4</w:t>
-            </w:r>
-            <w:r>
-              <w:rPr>
-                <w:lang w:val="pl-PL"/>
-              </w:rPr>
-              <w:t>4</w:t>
-            </w:r>
-            <w:r>
-              <w:rPr>
-                <w:lang w:val="pl-PL"/>
-              </w:rPr>
-              <w:t>1</w:t>
+            <w:tcW w:w="2265" w:type="dxa"/>
+            <w:tcBorders/>
+          </w:tcPr>
+          <w:p>
+            <w:pPr>
+              <w:pStyle w:val="Normal"/>
+              <w:spacing w:lineRule="auto" w:line="240" w:before="0" w:after="0"/>
+              <w:jc w:val="center"/>
+              <w:rPr>
+                <w:lang w:val="pl-PL"/>
+              </w:rPr>
+            </w:pPr>
+            <w:r>
+              <w:rPr>
+                <w:lang w:val="pl-PL"/>
+              </w:rPr>
+              <w:t>0.452/0.441</w:t>
             </w:r>
           </w:p>
         </w:tc>
       </w:tr>
       <w:tr>
-        <w:tc>
-          <w:tcPr>
-            <w:tcW w:w="2265" w:type="dxa"/>
-          </w:tcPr>
-          <w:p>
-            <w:pPr>
-              <w:jc w:val="center"/>
-              <w:rPr>
+        <w:trPr/>
+        <w:tc>
+          <w:tcPr>
+            <w:tcW w:w="2265" w:type="dxa"/>
+            <w:tcBorders/>
+          </w:tcPr>
+          <w:p>
+            <w:pPr>
+              <w:pStyle w:val="Normal"/>
+              <w:spacing w:lineRule="auto" w:line="240" w:before="0" w:after="0"/>
+              <w:jc w:val="center"/>
+              <w:rPr>
+                <w:b/>
                 <w:b/>
                 <w:bCs/>
                 <w:lang w:val="pl-PL"/>
@@ -627,52 +564,34 @@
         <w:tc>
           <w:tcPr>
             <w:tcW w:w="2265" w:type="dxa"/>
-          </w:tcPr>
-          <w:p>
-            <w:pPr>
-              <w:jc w:val="center"/>
-              <w:rPr>
-                <w:lang w:val="pl-PL"/>
-              </w:rPr>
-            </w:pPr>
-            <w:r>
-              <w:rPr>
-                <w:lang w:val="pl-PL"/>
-              </w:rPr>
-              <w:t>0.3</w:t>
-            </w:r>
-            <w:r>
-              <w:rPr>
-                <w:lang w:val="pl-PL"/>
-              </w:rPr>
-              <w:t>3</w:t>
-            </w:r>
-            <w:r>
-              <w:rPr>
-                <w:lang w:val="pl-PL"/>
-              </w:rPr>
-              <w:t>6/0.3</w:t>
-            </w:r>
-            <w:r>
-              <w:rPr>
-                <w:lang w:val="pl-PL"/>
-              </w:rPr>
-              <w:t>2</w:t>
-            </w:r>
-            <w:r>
-              <w:rPr>
-                <w:lang w:val="pl-PL"/>
-              </w:rPr>
-              <w:t>8</w:t>
+            <w:tcBorders/>
+          </w:tcPr>
+          <w:p>
+            <w:pPr>
+              <w:pStyle w:val="Normal"/>
+              <w:spacing w:lineRule="auto" w:line="240" w:before="0" w:after="0"/>
+              <w:jc w:val="center"/>
+              <w:rPr>
+                <w:lang w:val="pl-PL"/>
+              </w:rPr>
+            </w:pPr>
+            <w:r>
+              <w:rPr>
+                <w:lang w:val="pl-PL"/>
+              </w:rPr>
+              <w:t>0.336/0.328</w:t>
             </w:r>
           </w:p>
         </w:tc>
         <w:tc>
           <w:tcPr>
             <w:tcW w:w="2266" w:type="dxa"/>
-          </w:tcPr>
-          <w:p>
-            <w:pPr>
+            <w:tcBorders/>
+          </w:tcPr>
+          <w:p>
+            <w:pPr>
+              <w:pStyle w:val="Normal"/>
+              <w:spacing w:lineRule="auto" w:line="240" w:before="0" w:after="0"/>
               <w:jc w:val="center"/>
               <w:rPr>
                 <w:lang w:val="pl-PL"/>
@@ -688,57 +607,41 @@
         </w:tc>
         <w:tc>
           <w:tcPr>
-            <w:tcW w:w="2266" w:type="dxa"/>
-          </w:tcPr>
-          <w:p>
-            <w:pPr>
-              <w:jc w:val="center"/>
-              <w:rPr>
-                <w:lang w:val="pl-PL"/>
-              </w:rPr>
-            </w:pPr>
-            <w:r>
-              <w:rPr>
-                <w:lang w:val="pl-PL"/>
-              </w:rPr>
-              <w:t>0.2</w:t>
-            </w:r>
-            <w:r>
-              <w:rPr>
-                <w:lang w:val="pl-PL"/>
-              </w:rPr>
-              <w:t>7</w:t>
-            </w:r>
-            <w:r>
-              <w:rPr>
-                <w:lang w:val="pl-PL"/>
-              </w:rPr>
-              <w:t>7/0.2</w:t>
-            </w:r>
-            <w:r>
-              <w:rPr>
-                <w:lang w:val="pl-PL"/>
-              </w:rPr>
-              <w:t>8</w:t>
-            </w:r>
-            <w:r>
-              <w:rPr>
-                <w:lang w:val="pl-PL"/>
-              </w:rPr>
-              <w:t>5</w:t>
+            <w:tcW w:w="2265" w:type="dxa"/>
+            <w:tcBorders/>
+          </w:tcPr>
+          <w:p>
+            <w:pPr>
+              <w:pStyle w:val="Normal"/>
+              <w:spacing w:lineRule="auto" w:line="240" w:before="0" w:after="0"/>
+              <w:jc w:val="center"/>
+              <w:rPr>
+                <w:lang w:val="pl-PL"/>
+              </w:rPr>
+            </w:pPr>
+            <w:r>
+              <w:rPr>
+                <w:lang w:val="pl-PL"/>
+              </w:rPr>
+              <w:t>0.277/0.285</w:t>
             </w:r>
           </w:p>
         </w:tc>
       </w:tr>
       <w:tr>
-        <w:tc>
-          <w:tcPr>
-            <w:tcW w:w="2265" w:type="dxa"/>
-          </w:tcPr>
-          <w:p>
-            <w:pPr>
-              <w:jc w:val="center"/>
-              <w:rPr>
+        <w:trPr/>
+        <w:tc>
+          <w:tcPr>
+            <w:tcW w:w="2265" w:type="dxa"/>
+            <w:tcBorders/>
+          </w:tcPr>
+          <w:p>
+            <w:pPr>
+              <w:pStyle w:val="Normal"/>
+              <w:spacing w:lineRule="auto" w:line="240" w:before="0" w:after="0"/>
+              <w:jc w:val="center"/>
+              <w:rPr>
+                <w:b/>
                 <w:b/>
                 <w:bCs/>
                 <w:lang w:val="pl-PL"/>
@@ -757,46 +660,34 @@
         <w:tc>
           <w:tcPr>
             <w:tcW w:w="2265" w:type="dxa"/>
-          </w:tcPr>
-          <w:p>
-            <w:pPr>
-              <w:jc w:val="center"/>
-              <w:rPr>
-                <w:lang w:val="pl-PL"/>
-              </w:rPr>
-            </w:pPr>
-            <w:r>
-              <w:rPr>
-                <w:lang w:val="pl-PL"/>
-              </w:rPr>
-              <w:t>0.44</w:t>
-            </w:r>
-            <w:r>
-              <w:rPr>
-                <w:lang w:val="pl-PL"/>
-              </w:rPr>
-              <w:t>9</w:t>
-            </w:r>
-            <w:r>
-              <w:rPr>
-                <w:lang w:val="pl-PL"/>
-              </w:rPr>
-              <w:t>/0.43</w:t>
-            </w:r>
-            <w:r>
-              <w:rPr>
-                <w:lang w:val="pl-PL"/>
-              </w:rPr>
-              <w:t>7</w:t>
+            <w:tcBorders/>
+          </w:tcPr>
+          <w:p>
+            <w:pPr>
+              <w:pStyle w:val="Normal"/>
+              <w:spacing w:lineRule="auto" w:line="240" w:before="0" w:after="0"/>
+              <w:jc w:val="center"/>
+              <w:rPr>
+                <w:lang w:val="pl-PL"/>
+              </w:rPr>
+            </w:pPr>
+            <w:r>
+              <w:rPr>
+                <w:lang w:val="pl-PL"/>
+              </w:rPr>
+              <w:t>0.449/0.437</w:t>
             </w:r>
           </w:p>
         </w:tc>
         <w:tc>
           <w:tcPr>
             <w:tcW w:w="2266" w:type="dxa"/>
-          </w:tcPr>
-          <w:p>
-            <w:pPr>
+            <w:tcBorders/>
+          </w:tcPr>
+          <w:p>
+            <w:pPr>
+              <w:pStyle w:val="Normal"/>
+              <w:spacing w:lineRule="auto" w:line="240" w:before="0" w:after="0"/>
               <w:jc w:val="center"/>
               <w:rPr>
                 <w:lang w:val="pl-PL"/>
@@ -812,158 +703,109 @@
         </w:tc>
         <w:tc>
           <w:tcPr>
-            <w:tcW w:w="2266" w:type="dxa"/>
-          </w:tcPr>
-          <w:p>
-            <w:pPr>
-              <w:jc w:val="center"/>
-              <w:rPr>
-                <w:lang w:val="pl-PL"/>
-              </w:rPr>
-            </w:pPr>
-            <w:r>
-              <w:rPr>
-                <w:lang w:val="pl-PL"/>
-              </w:rPr>
-              <w:t>0.3</w:t>
-            </w:r>
-            <w:r>
-              <w:rPr>
-                <w:lang w:val="pl-PL"/>
-              </w:rPr>
-              <w:t>7</w:t>
-            </w:r>
-            <w:r>
-              <w:rPr>
-                <w:lang w:val="pl-PL"/>
-              </w:rPr>
-              <w:t>2/0.3</w:t>
-            </w:r>
-            <w:r>
-              <w:rPr>
-                <w:lang w:val="pl-PL"/>
-              </w:rPr>
-              <w:t>5</w:t>
-            </w:r>
-            <w:r>
-              <w:rPr>
-                <w:lang w:val="pl-PL"/>
-              </w:rPr>
-              <w:t>2</w:t>
+            <w:tcW w:w="2265" w:type="dxa"/>
+            <w:tcBorders/>
+          </w:tcPr>
+          <w:p>
+            <w:pPr>
+              <w:pStyle w:val="Normal"/>
+              <w:spacing w:lineRule="auto" w:line="240" w:before="0" w:after="0"/>
+              <w:jc w:val="center"/>
+              <w:rPr>
+                <w:lang w:val="pl-PL"/>
+              </w:rPr>
+            </w:pPr>
+            <w:r>
+              <w:rPr>
+                <w:lang w:val="pl-PL"/>
+              </w:rPr>
+              <w:t>0.372/0.352</w:t>
             </w:r>
           </w:p>
         </w:tc>
       </w:tr>
       <w:tr>
-        <w:tc>
-          <w:tcPr>
-            <w:tcW w:w="2265" w:type="dxa"/>
-          </w:tcPr>
-          <w:p>
-            <w:pPr>
-              <w:jc w:val="center"/>
-              <w:rPr>
-                <w:b/>
-                <w:bCs/>
-                <w:lang w:val="pl-PL"/>
-              </w:rPr>
-            </w:pPr>
-            <w:r>
-              <w:rPr>
-                <w:b/>
-                <w:bCs/>
-                <w:lang w:val="pl-PL"/>
-              </w:rPr>
-              <w:t>CNN</w:t>
-            </w:r>
-          </w:p>
-        </w:tc>
-        <w:tc>
-          <w:tcPr>
-            <w:tcW w:w="2265" w:type="dxa"/>
-          </w:tcPr>
-          <w:p>
-            <w:pPr>
-              <w:jc w:val="center"/>
-              <w:rPr>
-                <w:lang w:val="pl-PL"/>
-              </w:rPr>
-            </w:pPr>
-            <w:r>
-              <w:rPr>
-                <w:lang w:val="pl-PL"/>
-              </w:rPr>
-              <w:t>0.7</w:t>
-            </w:r>
-            <w:r>
-              <w:rPr>
-                <w:lang w:val="pl-PL"/>
-              </w:rPr>
-              <w:t>0</w:t>
-            </w:r>
-            <w:r>
-              <w:rPr>
-                <w:lang w:val="pl-PL"/>
-              </w:rPr>
-              <w:t>3/0.</w:t>
-            </w:r>
-            <w:r>
-              <w:rPr>
-                <w:lang w:val="pl-PL"/>
-              </w:rPr>
-              <w:t>68</w:t>
-            </w:r>
-            <w:r>
-              <w:rPr>
-                <w:lang w:val="pl-PL"/>
-              </w:rPr>
-              <w:t>5</w:t>
+        <w:trPr/>
+        <w:tc>
+          <w:tcPr>
+            <w:tcW w:w="2265" w:type="dxa"/>
+            <w:tcBorders/>
+          </w:tcPr>
+          <w:p>
+            <w:pPr>
+              <w:pStyle w:val="Normal"/>
+              <w:spacing w:lineRule="auto" w:line="240" w:before="0" w:after="0"/>
+              <w:jc w:val="center"/>
+              <w:rPr>
+                <w:b/>
+                <w:b/>
+                <w:bCs/>
+                <w:lang w:val="pl-PL"/>
+              </w:rPr>
+            </w:pPr>
+            <w:r>
+              <w:rPr>
+                <w:b/>
+                <w:bCs/>
+                <w:lang w:val="pl-PL"/>
+              </w:rPr>
+              <w:t>NN</w:t>
+            </w:r>
+          </w:p>
+        </w:tc>
+        <w:tc>
+          <w:tcPr>
+            <w:tcW w:w="2265" w:type="dxa"/>
+            <w:tcBorders/>
+          </w:tcPr>
+          <w:p>
+            <w:pPr>
+              <w:pStyle w:val="Normal"/>
+              <w:spacing w:lineRule="auto" w:line="240" w:before="0" w:after="0"/>
+              <w:jc w:val="center"/>
+              <w:rPr>
+                <w:lang w:val="pl-PL"/>
+              </w:rPr>
+            </w:pPr>
+            <w:r>
+              <w:rPr>
+                <w:lang w:val="pl-PL"/>
+              </w:rPr>
+              <w:t>0.703/0.685</w:t>
             </w:r>
           </w:p>
         </w:tc>
         <w:tc>
           <w:tcPr>
             <w:tcW w:w="2266" w:type="dxa"/>
-          </w:tcPr>
-          <w:p>
-            <w:pPr>
-              <w:jc w:val="center"/>
-              <w:rPr>
-                <w:lang w:val="pl-PL"/>
-              </w:rPr>
-            </w:pPr>
-            <w:r>
-              <w:rPr>
-                <w:lang w:val="pl-PL"/>
-              </w:rPr>
-              <w:t>0.</w:t>
-            </w:r>
-            <w:r>
-              <w:rPr>
-                <w:lang w:val="pl-PL"/>
-              </w:rPr>
-              <w:t>665</w:t>
-            </w:r>
-            <w:r>
-              <w:rPr>
-                <w:lang w:val="pl-PL"/>
-              </w:rPr>
-              <w:t>/0</w:t>
-            </w:r>
-            <w:r>
-              <w:rPr>
-                <w:lang w:val="pl-PL"/>
-              </w:rPr>
-              <w:t>.643</w:t>
-            </w:r>
-          </w:p>
-        </w:tc>
-        <w:tc>
-          <w:tcPr>
-            <w:tcW w:w="2266" w:type="dxa"/>
-          </w:tcPr>
-          <w:p>
-            <w:pPr>
+            <w:tcBorders/>
+          </w:tcPr>
+          <w:p>
+            <w:pPr>
+              <w:pStyle w:val="Normal"/>
+              <w:spacing w:lineRule="auto" w:line="240" w:before="0" w:after="0"/>
+              <w:jc w:val="center"/>
+              <w:rPr>
+                <w:lang w:val="pl-PL"/>
+              </w:rPr>
+            </w:pPr>
+            <w:r>
+              <w:rPr>
+                <w:lang w:val="pl-PL"/>
+              </w:rPr>
+              <w:t>0.665/0.643</w:t>
+            </w:r>
+          </w:p>
+        </w:tc>
+        <w:tc>
+          <w:tcPr>
+            <w:tcW w:w="2265" w:type="dxa"/>
+            <w:tcBorders/>
+          </w:tcPr>
+          <w:p>
+            <w:pPr>
+              <w:pStyle w:val="Normal"/>
+              <w:spacing w:lineRule="auto" w:line="240" w:before="0" w:after="0"/>
               <w:jc w:val="center"/>
               <w:rPr>
                 <w:lang w:val="pl-PL"/>
@@ -981,18 +823,29 @@
     </w:tbl>
     <w:p>
       <w:pPr>
+        <w:pStyle w:val="Normal"/>
         <w:jc w:val="center"/>
+        <w:rPr>
+          <w:b/>
+          <w:b/>
+          <w:bCs/>
+          <w:lang w:val="pl-PL"/>
+        </w:rPr>
+      </w:pPr>
+      <w:r>
         <w:rPr>
           <w:b/>
           <w:bCs/>
           <w:lang w:val="pl-PL"/>
         </w:rPr>
-      </w:pPr>
+      </w:r>
     </w:p>
     <w:p>
       <w:pPr>
+        <w:pStyle w:val="Normal"/>
         <w:jc w:val="center"/>
         <w:rPr>
+          <w:b/>
           <w:b/>
           <w:bCs/>
           <w:lang w:val="pl-PL"/>
@@ -1010,22 +863,34 @@
     <w:tbl>
       <w:tblPr>
         <w:tblStyle w:val="Tabela-Siatka"/>
-        <w:tblW w:w="0" w:type="auto"/>
-        <w:tblLook w:val="04A0" w:firstRow="1" w:lastRow="0" w:firstColumn="1" w:lastColumn="0" w:noHBand="0" w:noVBand="1"/>
+        <w:tblW w:w="9062" w:type="dxa"/>
+        <w:jc w:val="left"/>
+        <w:tblInd w:w="0" w:type="dxa"/>
+        <w:tblCellMar>
+          <w:top w:w="0" w:type="dxa"/>
+          <w:left w:w="108" w:type="dxa"/>
+          <w:bottom w:w="0" w:type="dxa"/>
+          <w:right w:w="108" w:type="dxa"/>
+        </w:tblCellMar>
+        <w:tblLook w:val="04a0" w:noHBand="0" w:noVBand="1" w:firstColumn="1" w:lastRow="0" w:lastColumn="0" w:firstRow="1"/>
       </w:tblPr>
       <w:tblGrid>
         <w:gridCol w:w="2265"/>
         <w:gridCol w:w="2265"/>
         <w:gridCol w:w="2266"/>
-        <w:gridCol w:w="2266"/>
+        <w:gridCol w:w="2265"/>
       </w:tblGrid>
       <w:tr>
-        <w:tc>
-          <w:tcPr>
-            <w:tcW w:w="2265" w:type="dxa"/>
-          </w:tcPr>
-          <w:p>
-            <w:pPr>
+        <w:trPr/>
+        <w:tc>
+          <w:tcPr>
+            <w:tcW w:w="2265" w:type="dxa"/>
+            <w:tcBorders/>
+          </w:tcPr>
+          <w:p>
+            <w:pPr>
+              <w:pStyle w:val="Normal"/>
+              <w:spacing w:lineRule="auto" w:line="240" w:before="0" w:after="0"/>
               <w:jc w:val="center"/>
               <w:rPr>
                 <w:lang w:val="pl-PL"/>
@@ -1042,11 +907,15 @@
         <w:tc>
           <w:tcPr>
             <w:tcW w:w="2265" w:type="dxa"/>
-          </w:tcPr>
-          <w:p>
-            <w:pPr>
-              <w:jc w:val="center"/>
-              <w:rPr>
+            <w:tcBorders/>
+          </w:tcPr>
+          <w:p>
+            <w:pPr>
+              <w:pStyle w:val="Normal"/>
+              <w:spacing w:lineRule="auto" w:line="240" w:before="0" w:after="0"/>
+              <w:jc w:val="center"/>
+              <w:rPr>
+                <w:b/>
                 <w:b/>
                 <w:bCs/>
                 <w:lang w:val="pl-PL"/>
@@ -1065,11 +934,15 @@
         <w:tc>
           <w:tcPr>
             <w:tcW w:w="2266" w:type="dxa"/>
-          </w:tcPr>
-          <w:p>
-            <w:pPr>
-              <w:jc w:val="center"/>
-              <w:rPr>
+            <w:tcBorders/>
+          </w:tcPr>
+          <w:p>
+            <w:pPr>
+              <w:pStyle w:val="Normal"/>
+              <w:spacing w:lineRule="auto" w:line="240" w:before="0" w:after="0"/>
+              <w:jc w:val="center"/>
+              <w:rPr>
+                <w:b/>
                 <w:b/>
                 <w:bCs/>
                 <w:lang w:val="pl-PL"/>
@@ -1087,12 +960,16 @@
         </w:tc>
         <w:tc>
           <w:tcPr>
-            <w:tcW w:w="2266" w:type="dxa"/>
-          </w:tcPr>
-          <w:p>
-            <w:pPr>
-              <w:jc w:val="center"/>
-              <w:rPr>
+            <w:tcW w:w="2265" w:type="dxa"/>
+            <w:tcBorders/>
+          </w:tcPr>
+          <w:p>
+            <w:pPr>
+              <w:pStyle w:val="Normal"/>
+              <w:spacing w:lineRule="auto" w:line="240" w:before="0" w:after="0"/>
+              <w:jc w:val="center"/>
+              <w:rPr>
+                <w:b/>
                 <w:b/>
                 <w:bCs/>
                 <w:lang w:val="pl-PL"/>
@@ -1110,14 +987,19 @@
         </w:tc>
       </w:tr>
       <w:tr>
-        <w:tc>
-          <w:tcPr>
-            <w:tcW w:w="2265" w:type="dxa"/>
-          </w:tcPr>
-          <w:p>
-            <w:pPr>
-              <w:jc w:val="center"/>
-              <w:rPr>
+        <w:trPr/>
+        <w:tc>
+          <w:tcPr>
+            <w:tcW w:w="2265" w:type="dxa"/>
+            <w:tcBorders/>
+          </w:tcPr>
+          <w:p>
+            <w:pPr>
+              <w:pStyle w:val="Normal"/>
+              <w:spacing w:lineRule="auto" w:line="240" w:before="0" w:after="0"/>
+              <w:jc w:val="center"/>
+              <w:rPr>
+                <w:b/>
                 <w:b/>
                 <w:bCs/>
                 <w:lang w:val="pl-PL"/>
@@ -1136,9 +1018,12 @@
         <w:tc>
           <w:tcPr>
             <w:tcW w:w="2265" w:type="dxa"/>
-          </w:tcPr>
-          <w:p>
-            <w:pPr>
+            <w:tcBorders/>
+          </w:tcPr>
+          <w:p>
+            <w:pPr>
+              <w:pStyle w:val="Normal"/>
+              <w:spacing w:lineRule="auto" w:line="240" w:before="0" w:after="0"/>
               <w:jc w:val="center"/>
               <w:rPr>
                 <w:lang w:val="pl-PL"/>
@@ -1155,9 +1040,12 @@
         <w:tc>
           <w:tcPr>
             <w:tcW w:w="2266" w:type="dxa"/>
-          </w:tcPr>
-          <w:p>
-            <w:pPr>
+            <w:tcBorders/>
+          </w:tcPr>
+          <w:p>
+            <w:pPr>
+              <w:pStyle w:val="Normal"/>
+              <w:spacing w:lineRule="auto" w:line="240" w:before="0" w:after="0"/>
               <w:jc w:val="center"/>
               <w:rPr>
                 <w:lang w:val="pl-PL"/>
@@ -1173,51 +1061,41 @@
         </w:tc>
         <w:tc>
           <w:tcPr>
-            <w:tcW w:w="2266" w:type="dxa"/>
-          </w:tcPr>
-          <w:p>
-            <w:pPr>
-              <w:jc w:val="center"/>
-              <w:rPr>
-                <w:lang w:val="pl-PL"/>
-              </w:rPr>
-            </w:pPr>
-            <w:r>
-              <w:rPr>
-                <w:lang w:val="pl-PL"/>
-              </w:rPr>
-              <w:t>0.</w:t>
-            </w:r>
-            <w:r>
-              <w:rPr>
-                <w:lang w:val="pl-PL"/>
-              </w:rPr>
-              <w:t>1</w:t>
-            </w:r>
-            <w:r>
-              <w:rPr>
-                <w:lang w:val="pl-PL"/>
-              </w:rPr>
-              <w:t>47/0.15</w:t>
-            </w:r>
-            <w:r>
-              <w:rPr>
-                <w:lang w:val="pl-PL"/>
-              </w:rPr>
-              <w:t>5</w:t>
+            <w:tcW w:w="2265" w:type="dxa"/>
+            <w:tcBorders/>
+          </w:tcPr>
+          <w:p>
+            <w:pPr>
+              <w:pStyle w:val="Normal"/>
+              <w:spacing w:lineRule="auto" w:line="240" w:before="0" w:after="0"/>
+              <w:jc w:val="center"/>
+              <w:rPr>
+                <w:lang w:val="pl-PL"/>
+              </w:rPr>
+            </w:pPr>
+            <w:r>
+              <w:rPr>
+                <w:lang w:val="pl-PL"/>
+              </w:rPr>
+              <w:t>0.147/0.155</w:t>
             </w:r>
           </w:p>
         </w:tc>
       </w:tr>
       <w:tr>
-        <w:tc>
-          <w:tcPr>
-            <w:tcW w:w="2265" w:type="dxa"/>
-          </w:tcPr>
-          <w:p>
-            <w:pPr>
-              <w:jc w:val="center"/>
-              <w:rPr>
+        <w:trPr/>
+        <w:tc>
+          <w:tcPr>
+            <w:tcW w:w="2265" w:type="dxa"/>
+            <w:tcBorders/>
+          </w:tcPr>
+          <w:p>
+            <w:pPr>
+              <w:pStyle w:val="Normal"/>
+              <w:spacing w:lineRule="auto" w:line="240" w:before="0" w:after="0"/>
+              <w:jc w:val="center"/>
+              <w:rPr>
+                <w:b/>
                 <w:b/>
                 <w:bCs/>
                 <w:lang w:val="pl-PL"/>
@@ -1236,9 +1114,12 @@
         <w:tc>
           <w:tcPr>
             <w:tcW w:w="2265" w:type="dxa"/>
-          </w:tcPr>
-          <w:p>
-            <w:pPr>
+            <w:tcBorders/>
+          </w:tcPr>
+          <w:p>
+            <w:pPr>
+              <w:pStyle w:val="Normal"/>
+              <w:spacing w:lineRule="auto" w:line="240" w:before="0" w:after="0"/>
               <w:jc w:val="center"/>
               <w:rPr>
                 <w:lang w:val="pl-PL"/>
@@ -1255,9 +1136,12 @@
         <w:tc>
           <w:tcPr>
             <w:tcW w:w="2266" w:type="dxa"/>
-          </w:tcPr>
-          <w:p>
-            <w:pPr>
+            <w:tcBorders/>
+          </w:tcPr>
+          <w:p>
+            <w:pPr>
+              <w:pStyle w:val="Normal"/>
+              <w:spacing w:lineRule="auto" w:line="240" w:before="0" w:after="0"/>
               <w:jc w:val="center"/>
               <w:rPr>
                 <w:lang w:val="pl-PL"/>
@@ -1273,51 +1157,41 @@
         </w:tc>
         <w:tc>
           <w:tcPr>
-            <w:tcW w:w="2266" w:type="dxa"/>
-          </w:tcPr>
-          <w:p>
-            <w:pPr>
-              <w:jc w:val="center"/>
-              <w:rPr>
-                <w:lang w:val="pl-PL"/>
-              </w:rPr>
-            </w:pPr>
-            <w:r>
-              <w:rPr>
-                <w:lang w:val="pl-PL"/>
-              </w:rPr>
-              <w:t>0.4</w:t>
-            </w:r>
-            <w:r>
-              <w:rPr>
-                <w:lang w:val="pl-PL"/>
-              </w:rPr>
-              <w:t>35</w:t>
-            </w:r>
-            <w:r>
-              <w:rPr>
-                <w:lang w:val="pl-PL"/>
-              </w:rPr>
-              <w:t>/0.15</w:t>
-            </w:r>
-            <w:r>
-              <w:rPr>
-                <w:lang w:val="pl-PL"/>
-              </w:rPr>
-              <w:t>3</w:t>
+            <w:tcW w:w="2265" w:type="dxa"/>
+            <w:tcBorders/>
+          </w:tcPr>
+          <w:p>
+            <w:pPr>
+              <w:pStyle w:val="Normal"/>
+              <w:spacing w:lineRule="auto" w:line="240" w:before="0" w:after="0"/>
+              <w:jc w:val="center"/>
+              <w:rPr>
+                <w:lang w:val="pl-PL"/>
+              </w:rPr>
+            </w:pPr>
+            <w:r>
+              <w:rPr>
+                <w:lang w:val="pl-PL"/>
+              </w:rPr>
+              <w:t>0.435/0.153</w:t>
             </w:r>
           </w:p>
         </w:tc>
       </w:tr>
       <w:tr>
-        <w:tc>
-          <w:tcPr>
-            <w:tcW w:w="2265" w:type="dxa"/>
-          </w:tcPr>
-          <w:p>
-            <w:pPr>
-              <w:jc w:val="center"/>
-              <w:rPr>
+        <w:trPr/>
+        <w:tc>
+          <w:tcPr>
+            <w:tcW w:w="2265" w:type="dxa"/>
+            <w:tcBorders/>
+          </w:tcPr>
+          <w:p>
+            <w:pPr>
+              <w:pStyle w:val="Normal"/>
+              <w:spacing w:lineRule="auto" w:line="240" w:before="0" w:after="0"/>
+              <w:jc w:val="center"/>
+              <w:rPr>
+                <w:b/>
                 <w:b/>
                 <w:bCs/>
                 <w:lang w:val="pl-PL"/>
@@ -1336,9 +1210,12 @@
         <w:tc>
           <w:tcPr>
             <w:tcW w:w="2265" w:type="dxa"/>
-          </w:tcPr>
-          <w:p>
-            <w:pPr>
+            <w:tcBorders/>
+          </w:tcPr>
+          <w:p>
+            <w:pPr>
+              <w:pStyle w:val="Normal"/>
+              <w:spacing w:lineRule="auto" w:line="240" w:before="0" w:after="0"/>
               <w:jc w:val="center"/>
               <w:rPr>
                 <w:lang w:val="pl-PL"/>
@@ -1355,9 +1232,12 @@
         <w:tc>
           <w:tcPr>
             <w:tcW w:w="2266" w:type="dxa"/>
-          </w:tcPr>
-          <w:p>
-            <w:pPr>
+            <w:tcBorders/>
+          </w:tcPr>
+          <w:p>
+            <w:pPr>
+              <w:pStyle w:val="Normal"/>
+              <w:spacing w:lineRule="auto" w:line="240" w:before="0" w:after="0"/>
               <w:jc w:val="center"/>
               <w:rPr>
                 <w:lang w:val="pl-PL"/>
@@ -1373,57 +1253,41 @@
         </w:tc>
         <w:tc>
           <w:tcPr>
-            <w:tcW w:w="2266" w:type="dxa"/>
-          </w:tcPr>
-          <w:p>
-            <w:pPr>
-              <w:jc w:val="center"/>
-              <w:rPr>
-                <w:lang w:val="pl-PL"/>
-              </w:rPr>
-            </w:pPr>
-            <w:r>
-              <w:rPr>
-                <w:lang w:val="pl-PL"/>
-              </w:rPr>
-              <w:t>0.1</w:t>
-            </w:r>
-            <w:r>
-              <w:rPr>
-                <w:lang w:val="pl-PL"/>
-              </w:rPr>
-              <w:t>5</w:t>
-            </w:r>
-            <w:r>
-              <w:rPr>
-                <w:lang w:val="pl-PL"/>
-              </w:rPr>
-              <w:t>8/0.1</w:t>
-            </w:r>
-            <w:r>
-              <w:rPr>
-                <w:lang w:val="pl-PL"/>
-              </w:rPr>
-              <w:t>5</w:t>
-            </w:r>
-            <w:r>
-              <w:rPr>
-                <w:lang w:val="pl-PL"/>
-              </w:rPr>
-              <w:t>9</w:t>
+            <w:tcW w:w="2265" w:type="dxa"/>
+            <w:tcBorders/>
+          </w:tcPr>
+          <w:p>
+            <w:pPr>
+              <w:pStyle w:val="Normal"/>
+              <w:spacing w:lineRule="auto" w:line="240" w:before="0" w:after="0"/>
+              <w:jc w:val="center"/>
+              <w:rPr>
+                <w:lang w:val="pl-PL"/>
+              </w:rPr>
+            </w:pPr>
+            <w:r>
+              <w:rPr>
+                <w:lang w:val="pl-PL"/>
+              </w:rPr>
+              <w:t>0.158/0.159</w:t>
             </w:r>
           </w:p>
         </w:tc>
       </w:tr>
       <w:tr>
-        <w:tc>
-          <w:tcPr>
-            <w:tcW w:w="2265" w:type="dxa"/>
-          </w:tcPr>
-          <w:p>
-            <w:pPr>
-              <w:jc w:val="center"/>
-              <w:rPr>
+        <w:trPr/>
+        <w:tc>
+          <w:tcPr>
+            <w:tcW w:w="2265" w:type="dxa"/>
+            <w:tcBorders/>
+          </w:tcPr>
+          <w:p>
+            <w:pPr>
+              <w:pStyle w:val="Normal"/>
+              <w:spacing w:lineRule="auto" w:line="240" w:before="0" w:after="0"/>
+              <w:jc w:val="center"/>
+              <w:rPr>
+                <w:b/>
                 <w:b/>
                 <w:bCs/>
                 <w:lang w:val="pl-PL"/>
@@ -1442,9 +1306,12 @@
         <w:tc>
           <w:tcPr>
             <w:tcW w:w="2265" w:type="dxa"/>
-          </w:tcPr>
-          <w:p>
-            <w:pPr>
+            <w:tcBorders/>
+          </w:tcPr>
+          <w:p>
+            <w:pPr>
+              <w:pStyle w:val="Normal"/>
+              <w:spacing w:lineRule="auto" w:line="240" w:before="0" w:after="0"/>
               <w:jc w:val="center"/>
               <w:rPr>
                 <w:lang w:val="pl-PL"/>
@@ -1461,9 +1328,12 @@
         <w:tc>
           <w:tcPr>
             <w:tcW w:w="2266" w:type="dxa"/>
-          </w:tcPr>
-          <w:p>
-            <w:pPr>
+            <w:tcBorders/>
+          </w:tcPr>
+          <w:p>
+            <w:pPr>
+              <w:pStyle w:val="Normal"/>
+              <w:spacing w:lineRule="auto" w:line="240" w:before="0" w:after="0"/>
               <w:jc w:val="center"/>
               <w:rPr>
                 <w:lang w:val="pl-PL"/>
@@ -1479,57 +1349,41 @@
         </w:tc>
         <w:tc>
           <w:tcPr>
-            <w:tcW w:w="2266" w:type="dxa"/>
-          </w:tcPr>
-          <w:p>
-            <w:pPr>
-              <w:jc w:val="center"/>
-              <w:rPr>
-                <w:lang w:val="pl-PL"/>
-              </w:rPr>
-            </w:pPr>
-            <w:r>
-              <w:rPr>
-                <w:lang w:val="pl-PL"/>
-              </w:rPr>
-              <w:t>0.3</w:t>
-            </w:r>
-            <w:r>
-              <w:rPr>
-                <w:lang w:val="pl-PL"/>
-              </w:rPr>
-              <w:t>7</w:t>
-            </w:r>
-            <w:r>
-              <w:rPr>
-                <w:lang w:val="pl-PL"/>
-              </w:rPr>
-              <w:t>9/0.1</w:t>
-            </w:r>
-            <w:r>
-              <w:rPr>
-                <w:lang w:val="pl-PL"/>
-              </w:rPr>
-              <w:t>5</w:t>
-            </w:r>
-            <w:r>
-              <w:rPr>
-                <w:lang w:val="pl-PL"/>
-              </w:rPr>
-              <w:t>2</w:t>
+            <w:tcW w:w="2265" w:type="dxa"/>
+            <w:tcBorders/>
+          </w:tcPr>
+          <w:p>
+            <w:pPr>
+              <w:pStyle w:val="Normal"/>
+              <w:spacing w:lineRule="auto" w:line="240" w:before="0" w:after="0"/>
+              <w:jc w:val="center"/>
+              <w:rPr>
+                <w:lang w:val="pl-PL"/>
+              </w:rPr>
+            </w:pPr>
+            <w:r>
+              <w:rPr>
+                <w:lang w:val="pl-PL"/>
+              </w:rPr>
+              <w:t>0.379/0.152</w:t>
             </w:r>
           </w:p>
         </w:tc>
       </w:tr>
       <w:tr>
-        <w:tc>
-          <w:tcPr>
-            <w:tcW w:w="2265" w:type="dxa"/>
-          </w:tcPr>
-          <w:p>
-            <w:pPr>
-              <w:jc w:val="center"/>
-              <w:rPr>
+        <w:trPr/>
+        <w:tc>
+          <w:tcPr>
+            <w:tcW w:w="2265" w:type="dxa"/>
+            <w:tcBorders/>
+          </w:tcPr>
+          <w:p>
+            <w:pPr>
+              <w:pStyle w:val="Normal"/>
+              <w:spacing w:lineRule="auto" w:line="240" w:before="0" w:after="0"/>
+              <w:jc w:val="center"/>
+              <w:rPr>
+                <w:b/>
                 <w:b/>
                 <w:bCs/>
                 <w:lang w:val="pl-PL"/>
@@ -1548,9 +1402,12 @@
         <w:tc>
           <w:tcPr>
             <w:tcW w:w="2265" w:type="dxa"/>
-          </w:tcPr>
-          <w:p>
-            <w:pPr>
+            <w:tcBorders/>
+          </w:tcPr>
+          <w:p>
+            <w:pPr>
+              <w:pStyle w:val="Normal"/>
+              <w:spacing w:lineRule="auto" w:line="240" w:before="0" w:after="0"/>
               <w:jc w:val="center"/>
               <w:rPr>
                 <w:lang w:val="pl-PL"/>
@@ -1567,9 +1424,12 @@
         <w:tc>
           <w:tcPr>
             <w:tcW w:w="2266" w:type="dxa"/>
-          </w:tcPr>
-          <w:p>
-            <w:pPr>
+            <w:tcBorders/>
+          </w:tcPr>
+          <w:p>
+            <w:pPr>
+              <w:pStyle w:val="Normal"/>
+              <w:spacing w:lineRule="auto" w:line="240" w:before="0" w:after="0"/>
               <w:jc w:val="center"/>
               <w:rPr>
                 <w:lang w:val="pl-PL"/>
@@ -1585,51 +1445,41 @@
         </w:tc>
         <w:tc>
           <w:tcPr>
-            <w:tcW w:w="2266" w:type="dxa"/>
-          </w:tcPr>
-          <w:p>
-            <w:pPr>
-              <w:jc w:val="center"/>
-              <w:rPr>
-                <w:lang w:val="pl-PL"/>
-              </w:rPr>
-            </w:pPr>
-            <w:r>
-              <w:rPr>
-                <w:lang w:val="pl-PL"/>
-              </w:rPr>
-              <w:t>0.2</w:t>
-            </w:r>
-            <w:r>
-              <w:rPr>
-                <w:lang w:val="pl-PL"/>
-              </w:rPr>
-              <w:t>8</w:t>
-            </w:r>
-            <w:r>
-              <w:rPr>
-                <w:lang w:val="pl-PL"/>
-              </w:rPr>
-              <w:t>7/0.14</w:t>
-            </w:r>
-            <w:r>
-              <w:rPr>
-                <w:lang w:val="pl-PL"/>
-              </w:rPr>
-              <w:t>3</w:t>
+            <w:tcW w:w="2265" w:type="dxa"/>
+            <w:tcBorders/>
+          </w:tcPr>
+          <w:p>
+            <w:pPr>
+              <w:pStyle w:val="Normal"/>
+              <w:spacing w:lineRule="auto" w:line="240" w:before="0" w:after="0"/>
+              <w:jc w:val="center"/>
+              <w:rPr>
+                <w:lang w:val="pl-PL"/>
+              </w:rPr>
+            </w:pPr>
+            <w:r>
+              <w:rPr>
+                <w:lang w:val="pl-PL"/>
+              </w:rPr>
+              <w:t>0.287/0.143</w:t>
             </w:r>
           </w:p>
         </w:tc>
       </w:tr>
       <w:tr>
-        <w:tc>
-          <w:tcPr>
-            <w:tcW w:w="2265" w:type="dxa"/>
-          </w:tcPr>
-          <w:p>
-            <w:pPr>
-              <w:jc w:val="center"/>
-              <w:rPr>
+        <w:trPr/>
+        <w:tc>
+          <w:tcPr>
+            <w:tcW w:w="2265" w:type="dxa"/>
+            <w:tcBorders/>
+          </w:tcPr>
+          <w:p>
+            <w:pPr>
+              <w:pStyle w:val="Normal"/>
+              <w:spacing w:lineRule="auto" w:line="240" w:before="0" w:after="0"/>
+              <w:jc w:val="center"/>
+              <w:rPr>
+                <w:b/>
                 <w:b/>
                 <w:bCs/>
                 <w:lang w:val="pl-PL"/>
@@ -1648,46 +1498,34 @@
         <w:tc>
           <w:tcPr>
             <w:tcW w:w="2265" w:type="dxa"/>
-          </w:tcPr>
-          <w:p>
-            <w:pPr>
-              <w:jc w:val="center"/>
-              <w:rPr>
-                <w:lang w:val="pl-PL"/>
-              </w:rPr>
-            </w:pPr>
-            <w:r>
-              <w:rPr>
-                <w:lang w:val="pl-PL"/>
-              </w:rPr>
-              <w:t>0.45</w:t>
-            </w:r>
-            <w:r>
-              <w:rPr>
-                <w:lang w:val="pl-PL"/>
-              </w:rPr>
-              <w:t>8</w:t>
-            </w:r>
-            <w:r>
-              <w:rPr>
-                <w:lang w:val="pl-PL"/>
-              </w:rPr>
-              <w:t>/0.15</w:t>
-            </w:r>
-            <w:r>
-              <w:rPr>
-                <w:lang w:val="pl-PL"/>
-              </w:rPr>
-              <w:t>1</w:t>
+            <w:tcBorders/>
+          </w:tcPr>
+          <w:p>
+            <w:pPr>
+              <w:pStyle w:val="Normal"/>
+              <w:spacing w:lineRule="auto" w:line="240" w:before="0" w:after="0"/>
+              <w:jc w:val="center"/>
+              <w:rPr>
+                <w:lang w:val="pl-PL"/>
+              </w:rPr>
+            </w:pPr>
+            <w:r>
+              <w:rPr>
+                <w:lang w:val="pl-PL"/>
+              </w:rPr>
+              <w:t>0.458/0.151</w:t>
             </w:r>
           </w:p>
         </w:tc>
         <w:tc>
           <w:tcPr>
             <w:tcW w:w="2266" w:type="dxa"/>
-          </w:tcPr>
-          <w:p>
-            <w:pPr>
+            <w:tcBorders/>
+          </w:tcPr>
+          <w:p>
+            <w:pPr>
+              <w:pStyle w:val="Normal"/>
+              <w:spacing w:lineRule="auto" w:line="240" w:before="0" w:after="0"/>
               <w:jc w:val="center"/>
               <w:rPr>
                 <w:lang w:val="pl-PL"/>
@@ -1703,66 +1541,65 @@
         </w:tc>
         <w:tc>
           <w:tcPr>
-            <w:tcW w:w="2266" w:type="dxa"/>
-          </w:tcPr>
-          <w:p>
-            <w:pPr>
-              <w:jc w:val="center"/>
-              <w:rPr>
-                <w:lang w:val="pl-PL"/>
-              </w:rPr>
-            </w:pPr>
-            <w:r>
-              <w:rPr>
-                <w:lang w:val="pl-PL"/>
-              </w:rPr>
-              <w:t>0.4</w:t>
-            </w:r>
-            <w:r>
-              <w:rPr>
-                <w:lang w:val="pl-PL"/>
-              </w:rPr>
-              <w:t>12</w:t>
-            </w:r>
-            <w:r>
-              <w:rPr>
-                <w:lang w:val="pl-PL"/>
-              </w:rPr>
-              <w:t>/0.153</w:t>
+            <w:tcW w:w="2265" w:type="dxa"/>
+            <w:tcBorders/>
+          </w:tcPr>
+          <w:p>
+            <w:pPr>
+              <w:pStyle w:val="Normal"/>
+              <w:spacing w:lineRule="auto" w:line="240" w:before="0" w:after="0"/>
+              <w:jc w:val="center"/>
+              <w:rPr>
+                <w:lang w:val="pl-PL"/>
+              </w:rPr>
+            </w:pPr>
+            <w:r>
+              <w:rPr>
+                <w:lang w:val="pl-PL"/>
+              </w:rPr>
+              <w:t>0.412/0.153</w:t>
             </w:r>
           </w:p>
         </w:tc>
       </w:tr>
       <w:tr>
-        <w:tc>
-          <w:tcPr>
-            <w:tcW w:w="2265" w:type="dxa"/>
-          </w:tcPr>
-          <w:p>
-            <w:pPr>
-              <w:jc w:val="center"/>
-              <w:rPr>
-                <w:b/>
-                <w:bCs/>
-                <w:lang w:val="pl-PL"/>
-              </w:rPr>
-            </w:pPr>
-            <w:r>
-              <w:rPr>
-                <w:b/>
-                <w:bCs/>
-                <w:lang w:val="pl-PL"/>
-              </w:rPr>
-              <w:t>CNN</w:t>
-            </w:r>
-          </w:p>
-        </w:tc>
-        <w:tc>
-          <w:tcPr>
-            <w:tcW w:w="2265" w:type="dxa"/>
-          </w:tcPr>
-          <w:p>
-            <w:pPr>
+        <w:trPr/>
+        <w:tc>
+          <w:tcPr>
+            <w:tcW w:w="2265" w:type="dxa"/>
+            <w:tcBorders/>
+          </w:tcPr>
+          <w:p>
+            <w:pPr>
+              <w:pStyle w:val="Normal"/>
+              <w:spacing w:lineRule="auto" w:line="240" w:before="0" w:after="0"/>
+              <w:jc w:val="center"/>
+              <w:rPr>
+                <w:b/>
+                <w:b/>
+                <w:bCs/>
+                <w:lang w:val="pl-PL"/>
+              </w:rPr>
+            </w:pPr>
+            <w:r>
+              <w:rPr>
+                <w:b/>
+                <w:bCs/>
+                <w:lang w:val="pl-PL"/>
+              </w:rPr>
+              <w:t>NN</w:t>
+            </w:r>
+          </w:p>
+        </w:tc>
+        <w:tc>
+          <w:tcPr>
+            <w:tcW w:w="2265" w:type="dxa"/>
+            <w:tcBorders/>
+          </w:tcPr>
+          <w:p>
+            <w:pPr>
+              <w:pStyle w:val="Normal"/>
+              <w:spacing w:lineRule="auto" w:line="240" w:before="0" w:after="0"/>
               <w:jc w:val="center"/>
               <w:rPr>
                 <w:u w:val="single"/>
@@ -1781,9 +1618,12 @@
         <w:tc>
           <w:tcPr>
             <w:tcW w:w="2266" w:type="dxa"/>
-          </w:tcPr>
-          <w:p>
-            <w:pPr>
+            <w:tcBorders/>
+          </w:tcPr>
+          <w:p>
+            <w:pPr>
+              <w:pStyle w:val="Normal"/>
+              <w:spacing w:lineRule="auto" w:line="240" w:before="0" w:after="0"/>
               <w:jc w:val="center"/>
               <w:rPr>
                 <w:lang w:val="pl-PL"/>
@@ -1799,26 +1639,23 @@
         </w:tc>
         <w:tc>
           <w:tcPr>
-            <w:tcW w:w="2266" w:type="dxa"/>
-          </w:tcPr>
-          <w:p>
-            <w:pPr>
-              <w:jc w:val="center"/>
-              <w:rPr>
-                <w:lang w:val="pl-PL"/>
-              </w:rPr>
-            </w:pPr>
-            <w:r>
-              <w:rPr>
-                <w:lang w:val="pl-PL"/>
-              </w:rPr>
-              <w:t>0.481/0.17</w:t>
-            </w:r>
-            <w:r>
-              <w:rPr>
-                <w:lang w:val="pl-PL"/>
-              </w:rPr>
-              <w:t>1</w:t>
+            <w:tcW w:w="2265" w:type="dxa"/>
+            <w:tcBorders/>
+          </w:tcPr>
+          <w:p>
+            <w:pPr>
+              <w:pStyle w:val="Normal"/>
+              <w:spacing w:lineRule="auto" w:line="240" w:before="0" w:after="0"/>
+              <w:jc w:val="center"/>
+              <w:rPr>
+                <w:lang w:val="pl-PL"/>
+              </w:rPr>
+            </w:pPr>
+            <w:r>
+              <w:rPr>
+                <w:lang w:val="pl-PL"/>
+              </w:rPr>
+              <w:t>0.481/0.171</w:t>
             </w:r>
           </w:p>
         </w:tc>
@@ -1826,30 +1663,39 @@
     </w:tbl>
     <w:p>
       <w:pPr>
+        <w:pStyle w:val="Normal"/>
+        <w:spacing w:before="0" w:after="160"/>
         <w:jc w:val="center"/>
         <w:rPr>
+          <w:b/>
           <w:b/>
           <w:bCs/>
           <w:lang w:val="pl-PL"/>
         </w:rPr>
       </w:pPr>
+      <w:r>
+        <w:rPr/>
+      </w:r>
     </w:p>
     <w:sectPr>
+      <w:type w:val="nextPage"/>
       <w:pgSz w:w="11906" w:h="16838"/>
-      <w:pgMar w:top="1417" w:right="1417" w:bottom="1417" w:left="1417" w:header="708" w:footer="708" w:gutter="0"/>
-      <w:cols w:space="708"/>
-      <w:docGrid w:linePitch="360"/>
+      <w:pgMar w:left="1417" w:right="1417" w:header="0" w:top="1417" w:footer="0" w:bottom="1417" w:gutter="0"/>
+      <w:pgNumType w:fmt="decimal"/>
+      <w:formProt w:val="false"/>
+      <w:textDirection w:val="lrTb"/>
+      <w:docGrid w:type="default" w:linePitch="360" w:charSpace="4096"/>
     </w:sectPr>
   </w:body>
 </w:document>
 </file>
 
 <file path=word/styles.xml><?xml version="1.0" encoding="utf-8"?>
-<w:styles xmlns:mc="http://schemas.openxmlformats.org/markup-compatibility/2006" xmlns:r="http://schemas.openxmlformats.org/officeDocument/2006/relationships" xmlns:w="http://schemas.openxmlformats.org/wordprocessingml/2006/main" xmlns:w14="http://schemas.microsoft.com/office/word/2010/wordml" xmlns:w15="http://schemas.microsoft.com/office/word/2012/wordml" xmlns:w16cex="http://schemas.microsoft.com/office/word/2018/wordml/cex" xmlns:w16cid="http://schemas.microsoft.com/office/word/2016/wordml/cid" xmlns:w16="http://schemas.microsoft.com/office/word/2018/wordml" xmlns:w16sdtdh="http://schemas.microsoft.com/office/word/2020/wordml/sdtdatahash" xmlns:w16se="http://schemas.microsoft.com/office/word/2015/wordml/symex" mc:Ignorable="w14 w15 w16se w16cid w16 w16cex w16sdtdh">
+<w:styles xmlns:w="http://schemas.openxmlformats.org/wordprocessingml/2006/main" xmlns:w14="http://schemas.microsoft.com/office/word/2010/wordml" xmlns:mc="http://schemas.openxmlformats.org/markup-compatibility/2006" mc:Ignorable="w14">
   <w:docDefaults>
     <w:rPrDefault>
       <w:rPr>
-        <w:rFonts w:asciiTheme="minorHAnsi" w:eastAsiaTheme="minorHAnsi" w:hAnsiTheme="minorHAnsi" w:cstheme="minorBidi"/>
+        <w:rFonts w:ascii="Calibri" w:hAnsi="Calibri" w:eastAsia="Calibri" w:cs="Arial" w:asciiTheme="minorHAnsi" w:cstheme="minorBidi" w:eastAsiaTheme="minorHAnsi" w:hAnsiTheme="minorHAnsi"/>
         <w:sz w:val="22"/>
         <w:szCs w:val="22"/>
         <w:lang w:val="en-US" w:eastAsia="en-US" w:bidi="ar-SA"/>
@@ -1857,21 +1703,21 @@
     </w:rPrDefault>
     <w:pPrDefault>
       <w:pPr>
-        <w:spacing w:after="160" w:line="259" w:lineRule="auto"/>
+        <w:suppressAutoHyphens w:val="true"/>
       </w:pPr>
     </w:pPrDefault>
   </w:docDefaults>
   <w:latentStyles w:defLockedState="0" w:defUIPriority="99" w:defSemiHidden="0" w:defUnhideWhenUsed="0" w:defQFormat="0" w:count="376">
     <w:lsdException w:name="Normal" w:uiPriority="0" w:qFormat="1"/>
     <w:lsdException w:name="heading 1" w:uiPriority="9" w:qFormat="1"/>
-    <w:lsdException w:name="heading 2" w:semiHidden="1" w:uiPriority="9" w:unhideWhenUsed="1" w:qFormat="1"/>
-    <w:lsdException w:name="heading 3" w:semiHidden="1" w:uiPriority="9" w:unhideWhenUsed="1" w:qFormat="1"/>
-    <w:lsdException w:name="heading 4" w:semiHidden="1" w:uiPriority="9" w:unhideWhenUsed="1" w:qFormat="1"/>
-    <w:lsdException w:name="heading 5" w:semiHidden="1" w:uiPriority="9" w:unhideWhenUsed="1" w:qFormat="1"/>
-    <w:lsdException w:name="heading 6" w:semiHidden="1" w:uiPriority="9" w:unhideWhenUsed="1" w:qFormat="1"/>
-    <w:lsdException w:name="heading 7" w:semiHidden="1" w:uiPriority="9" w:unhideWhenUsed="1" w:qFormat="1"/>
-    <w:lsdException w:name="heading 8" w:semiHidden="1" w:uiPriority="9" w:unhideWhenUsed="1" w:qFormat="1"/>
-    <w:lsdException w:name="heading 9" w:semiHidden="1" w:uiPriority="9" w:unhideWhenUsed="1" w:qFormat="1"/>
+    <w:lsdException w:name="heading 2" w:uiPriority="9" w:semiHidden="1" w:unhideWhenUsed="1" w:qFormat="1"/>
+    <w:lsdException w:name="heading 3" w:uiPriority="9" w:semiHidden="1" w:unhideWhenUsed="1" w:qFormat="1"/>
+    <w:lsdException w:name="heading 4" w:uiPriority="9" w:semiHidden="1" w:unhideWhenUsed="1" w:qFormat="1"/>
+    <w:lsdException w:name="heading 5" w:uiPriority="9" w:semiHidden="1" w:unhideWhenUsed="1" w:qFormat="1"/>
+    <w:lsdException w:name="heading 6" w:uiPriority="9" w:semiHidden="1" w:unhideWhenUsed="1" w:qFormat="1"/>
+    <w:lsdException w:name="heading 7" w:uiPriority="9" w:semiHidden="1" w:unhideWhenUsed="1" w:qFormat="1"/>
+    <w:lsdException w:name="heading 8" w:uiPriority="9" w:semiHidden="1" w:unhideWhenUsed="1" w:qFormat="1"/>
+    <w:lsdException w:name="heading 9" w:uiPriority="9" w:semiHidden="1" w:unhideWhenUsed="1" w:qFormat="1"/>
     <w:lsdException w:name="index 1" w:semiHidden="1" w:unhideWhenUsed="1"/>
     <w:lsdException w:name="index 2" w:semiHidden="1" w:unhideWhenUsed="1"/>
     <w:lsdException w:name="index 3" w:semiHidden="1" w:unhideWhenUsed="1"/>
@@ -1881,22 +1727,22 @@
     <w:lsdException w:name="index 7" w:semiHidden="1" w:unhideWhenUsed="1"/>
     <w:lsdException w:name="index 8" w:semiHidden="1" w:unhideWhenUsed="1"/>
     <w:lsdException w:name="index 9" w:semiHidden="1" w:unhideWhenUsed="1"/>
-    <w:lsdException w:name="toc 1" w:semiHidden="1" w:uiPriority="39" w:unhideWhenUsed="1"/>
-    <w:lsdException w:name="toc 2" w:semiHidden="1" w:uiPriority="39" w:unhideWhenUsed="1"/>
-    <w:lsdException w:name="toc 3" w:semiHidden="1" w:uiPriority="39" w:unhideWhenUsed="1"/>
-    <w:lsdException w:name="toc 4" w:semiHidden="1" w:uiPriority="39" w:unhideWhenUsed="1"/>
-    <w:lsdException w:name="toc 5" w:semiHidden="1" w:uiPriority="39" w:unhideWhenUsed="1"/>
-    <w:lsdException w:name="toc 6" w:semiHidden="1" w:uiPriority="39" w:unhideWhenUsed="1"/>
-    <w:lsdException w:name="toc 7" w:semiHidden="1" w:uiPriority="39" w:unhideWhenUsed="1"/>
-    <w:lsdException w:name="toc 8" w:semiHidden="1" w:uiPriority="39" w:unhideWhenUsed="1"/>
-    <w:lsdException w:name="toc 9" w:semiHidden="1" w:uiPriority="39" w:unhideWhenUsed="1"/>
+    <w:lsdException w:name="toc 1" w:uiPriority="39" w:semiHidden="1" w:unhideWhenUsed="1"/>
+    <w:lsdException w:name="toc 2" w:uiPriority="39" w:semiHidden="1" w:unhideWhenUsed="1"/>
+    <w:lsdException w:name="toc 3" w:uiPriority="39" w:semiHidden="1" w:unhideWhenUsed="1"/>
+    <w:lsdException w:name="toc 4" w:uiPriority="39" w:semiHidden="1" w:unhideWhenUsed="1"/>
+    <w:lsdException w:name="toc 5" w:uiPriority="39" w:semiHidden="1" w:unhideWhenUsed="1"/>
+    <w:lsdException w:name="toc 6" w:uiPriority="39" w:semiHidden="1" w:unhideWhenUsed="1"/>
+    <w:lsdException w:name="toc 7" w:uiPriority="39" w:semiHidden="1" w:unhideWhenUsed="1"/>
+    <w:lsdException w:name="toc 8" w:uiPriority="39" w:semiHidden="1" w:unhideWhenUsed="1"/>
+    <w:lsdException w:name="toc 9" w:uiPriority="39" w:semiHidden="1" w:unhideWhenUsed="1"/>
     <w:lsdException w:name="Normal Indent" w:semiHidden="1" w:unhideWhenUsed="1"/>
     <w:lsdException w:name="footnote text" w:semiHidden="1" w:unhideWhenUsed="1"/>
     <w:lsdException w:name="annotation text" w:semiHidden="1" w:unhideWhenUsed="1"/>
     <w:lsdException w:name="header" w:semiHidden="1" w:unhideWhenUsed="1"/>
     <w:lsdException w:name="footer" w:semiHidden="1" w:unhideWhenUsed="1"/>
     <w:lsdException w:name="index heading" w:semiHidden="1" w:unhideWhenUsed="1"/>
-    <w:lsdException w:name="caption" w:semiHidden="1" w:uiPriority="35" w:unhideWhenUsed="1" w:qFormat="1"/>
+    <w:lsdException w:name="caption" w:uiPriority="35" w:semiHidden="1" w:unhideWhenUsed="1" w:qFormat="1"/>
     <w:lsdException w:name="table of figures" w:semiHidden="1" w:unhideWhenUsed="1"/>
     <w:lsdException w:name="envelope address" w:semiHidden="1" w:unhideWhenUsed="1"/>
     <w:lsdException w:name="envelope return" w:semiHidden="1" w:unhideWhenUsed="1"/>
@@ -1927,7 +1773,7 @@
     <w:lsdException w:name="Title" w:uiPriority="10" w:qFormat="1"/>
     <w:lsdException w:name="Closing" w:semiHidden="1" w:unhideWhenUsed="1"/>
     <w:lsdException w:name="Signature" w:semiHidden="1" w:unhideWhenUsed="1"/>
-    <w:lsdException w:name="Default Paragraph Font" w:semiHidden="1" w:uiPriority="1" w:unhideWhenUsed="1"/>
+    <w:lsdException w:name="Default Paragraph Font" w:uiPriority="1" w:semiHidden="1" w:unhideWhenUsed="1"/>
     <w:lsdException w:name="Body Text" w:semiHidden="1" w:unhideWhenUsed="1"/>
     <w:lsdException w:name="Body Text Indent" w:semiHidden="1" w:unhideWhenUsed="1"/>
     <w:lsdException w:name="List Continue" w:semiHidden="1" w:unhideWhenUsed="1"/>
@@ -2127,8 +1973,8 @@
     <w:lsdException w:name="Subtle Reference" w:uiPriority="31" w:qFormat="1"/>
     <w:lsdException w:name="Intense Reference" w:uiPriority="32" w:qFormat="1"/>
     <w:lsdException w:name="Book Title" w:uiPriority="33" w:qFormat="1"/>
-    <w:lsdException w:name="Bibliography" w:semiHidden="1" w:uiPriority="37" w:unhideWhenUsed="1"/>
-    <w:lsdException w:name="TOC Heading" w:semiHidden="1" w:uiPriority="39" w:unhideWhenUsed="1" w:qFormat="1"/>
+    <w:lsdException w:name="Bibliography" w:uiPriority="37" w:semiHidden="1" w:unhideWhenUsed="1"/>
+    <w:lsdException w:name="TOC Heading" w:uiPriority="39" w:semiHidden="1" w:unhideWhenUsed="1" w:qFormat="1"/>
     <w:lsdException w:name="Plain Table 1" w:uiPriority="41"/>
     <w:lsdException w:name="Plain Table 2" w:uiPriority="42"/>
     <w:lsdException w:name="Plain Table 3" w:uiPriority="43"/>
@@ -2239,16 +2085,97 @@
     <w:lsdException w:name="Unresolved Mention" w:semiHidden="1" w:unhideWhenUsed="1"/>
     <w:lsdException w:name="Smart Link" w:semiHidden="1" w:unhideWhenUsed="1"/>
   </w:latentStyles>
-  <w:style w:type="paragraph" w:default="1" w:styleId="Normalny">
+  <w:style w:type="paragraph" w:styleId="Normal" w:default="1">
     <w:name w:val="Normal"/>
     <w:qFormat/>
-    <w:rsid w:val="002B7E21"/>
+    <w:rsid w:val="002b7e21"/>
+    <w:pPr>
+      <w:widowControl/>
+      <w:bidi w:val="0"/>
+      <w:spacing w:lineRule="auto" w:line="259" w:before="0" w:after="160"/>
+      <w:jc w:val="left"/>
+    </w:pPr>
+    <w:rPr>
+      <w:rFonts w:ascii="Calibri" w:hAnsi="Calibri" w:eastAsia="Calibri" w:cs="Arial" w:asciiTheme="minorHAnsi" w:cstheme="minorBidi" w:eastAsiaTheme="minorHAnsi" w:hAnsiTheme="minorHAnsi"/>
+      <w:color w:val="auto"/>
+      <w:kern w:val="0"/>
+      <w:sz w:val="22"/>
+      <w:szCs w:val="22"/>
+      <w:lang w:val="en-US" w:eastAsia="en-US" w:bidi="ar-SA"/>
+    </w:rPr>
   </w:style>
-  <w:style w:type="character" w:default="1" w:styleId="Domylnaczcionkaakapitu">
+  <w:style w:type="character" w:styleId="DefaultParagraphFont" w:default="1">
     <w:name w:val="Default Paragraph Font"/>
     <w:uiPriority w:val="1"/>
     <w:semiHidden/>
     <w:unhideWhenUsed/>
+    <w:qFormat/>
+    <w:rPr/>
+  </w:style>
+  <w:style w:type="paragraph" w:styleId="Nagwek">
+    <w:name w:val="Nagłówek"/>
+    <w:basedOn w:val="Normal"/>
+    <w:next w:val="Tretekstu"/>
+    <w:qFormat/>
+    <w:pPr>
+      <w:keepNext w:val="true"/>
+      <w:spacing w:before="240" w:after="120"/>
+    </w:pPr>
+    <w:rPr>
+      <w:rFonts w:ascii="Liberation Sans" w:hAnsi="Liberation Sans" w:eastAsia="Noto Sans CJK SC" w:cs="Lohit Devanagari"/>
+      <w:sz w:val="28"/>
+      <w:szCs w:val="28"/>
+    </w:rPr>
+  </w:style>
+  <w:style w:type="paragraph" w:styleId="Tretekstu">
+    <w:name w:val="Body Text"/>
+    <w:basedOn w:val="Normal"/>
+    <w:pPr>
+      <w:spacing w:lineRule="auto" w:line="276" w:before="0" w:after="140"/>
+    </w:pPr>
+    <w:rPr/>
+  </w:style>
+  <w:style w:type="paragraph" w:styleId="Lista">
+    <w:name w:val="List"/>
+    <w:basedOn w:val="Tretekstu"/>
+    <w:pPr/>
+    <w:rPr>
+      <w:rFonts w:cs="Lohit Devanagari"/>
+    </w:rPr>
+  </w:style>
+  <w:style w:type="paragraph" w:styleId="Caption">
+    <w:name w:val="Caption"/>
+    <w:basedOn w:val="Normal"/>
+    <w:qFormat/>
+    <w:pPr>
+      <w:suppressLineNumbers/>
+      <w:spacing w:before="120" w:after="120"/>
+    </w:pPr>
+    <w:rPr>
+      <w:rFonts w:cs="Lohit Devanagari"/>
+      <w:i/>
+      <w:iCs/>
+      <w:sz w:val="24"/>
+      <w:szCs w:val="24"/>
+    </w:rPr>
+  </w:style>
+  <w:style w:type="paragraph" w:styleId="Indeks">
+    <w:name w:val="Indeks"/>
+    <w:basedOn w:val="Normal"/>
+    <w:qFormat/>
+    <w:pPr>
+      <w:suppressLineNumbers/>
+    </w:pPr>
+    <w:rPr>
+      <w:rFonts w:cs="Lohit Devanagari"/>
+    </w:rPr>
+  </w:style>
+  <w:style w:type="numbering" w:styleId="NoList" w:default="1">
+    <w:name w:val="No List"/>
+    <w:uiPriority w:val="99"/>
+    <w:semiHidden/>
+    <w:unhideWhenUsed/>
+    <w:qFormat/>
   </w:style>
   <w:style w:type="table" w:default="1" w:styleId="Standardowy">
     <w:name w:val="Normal Table"/>
@@ -2265,28 +2192,22 @@
       </w:tblCellMar>
     </w:tblPr>
   </w:style>
-  <w:style w:type="numbering" w:default="1" w:styleId="Bezlisty">
-    <w:name w:val="No List"/>
-    <w:uiPriority w:val="99"/>
-    <w:semiHidden/>
-    <w:unhideWhenUsed/>
-  </w:style>
   <w:style w:type="table" w:styleId="Tabela-Siatka">
     <w:name w:val="Table Grid"/>
     <w:basedOn w:val="Standardowy"/>
     <w:uiPriority w:val="39"/>
-    <w:rsid w:val="009F16C0"/>
+    <w:rsid w:val="009f16c0"/>
     <w:pPr>
       <w:spacing w:after="0" w:line="240" w:lineRule="auto"/>
     </w:pPr>
     <w:tblPr>
       <w:tblBorders>
-        <w:top w:val="single" w:sz="4" w:space="0" w:color="auto"/>
-        <w:left w:val="single" w:sz="4" w:space="0" w:color="auto"/>
-        <w:bottom w:val="single" w:sz="4" w:space="0" w:color="auto"/>
-        <w:right w:val="single" w:sz="4" w:space="0" w:color="auto"/>
-        <w:insideH w:val="single" w:sz="4" w:space="0" w:color="auto"/>
-        <w:insideV w:val="single" w:sz="4" w:space="0" w:color="auto"/>
+        <w:top w:val="single" w:color="auto" w:sz="4" w:space="0"/>
+        <w:left w:val="single" w:color="auto" w:sz="4" w:space="0"/>
+        <w:bottom w:val="single" w:color="auto" w:sz="4" w:space="0"/>
+        <w:right w:val="single" w:color="auto" w:sz="4" w:space="0"/>
+        <w:insideH w:val="single" w:color="auto" w:sz="4" w:space="0"/>
+        <w:insideV w:val="single" w:color="auto" w:sz="4" w:space="0"/>
       </w:tblBorders>
     </w:tblPr>
   </w:style>

</xml_diff>

<commit_message>
Added more info to table with baseline results
</commit_message>
<xml_diff>
--- a/results/baseline-results.docx
+++ b/results/baseline-results.docx
@@ -19,6 +19,30 @@
         </w:rPr>
         <w:t>RAVDESS</w:t>
       </w:r>
+      <w:r>
+        <w:rPr>
+          <w:b/>
+          <w:bCs/>
+          <w:lang w:val="pl-PL"/>
+        </w:rPr>
+        <w:t xml:space="preserve"> (split train/test/val 0.7/0.2/0.1)</w:t>
+      </w:r>
+      <w:r>
+        <w:rPr>
+          <w:b/>
+          <w:bCs/>
+          <w:lang w:val="pl-PL"/>
+        </w:rPr>
+        <w:t>, dla MFCC i eGEMAPS oraz dla wszystkich</w:t>
+      </w:r>
+      <w:r>
+        <w:rPr>
+          <w:b/>
+          <w:bCs/>
+          <w:lang w:val="pl-PL"/>
+        </w:rPr>
+        <w:t xml:space="preserve"> modeli poza CNN dane były standaryzowane i usuwane były atrybuty skorelowane</w:t>
+      </w:r>
     </w:p>
     <w:tbl>
       <w:tblPr>
@@ -144,6 +168,14 @@
               </w:rPr>
               <w:t>SVM</w:t>
             </w:r>
+            <w:r>
+              <w:rPr>
+                <w:b/>
+                <w:bCs/>
+                <w:lang w:val="pl-PL"/>
+              </w:rPr>
+              <w:t xml:space="preserve"> (C=100)</w:t>
+            </w:r>
           </w:p>
         </w:tc>
         <w:tc>
@@ -257,16 +289,28 @@
               <w:rPr>
                 <w:b/>
                 <w:bCs/>
-                <w:lang w:val="pl-PL"/>
-              </w:rPr>
-            </w:pPr>
-            <w:r>
-              <w:rPr>
-                <w:b/>
-                <w:bCs/>
-                <w:lang w:val="pl-PL"/>
+              </w:rPr>
+            </w:pPr>
+            <w:r>
+              <w:rPr>
+                <w:b/>
+                <w:bCs/>
               </w:rPr>
               <w:t>RF</w:t>
+            </w:r>
+            <w:r>
+              <w:rPr>
+                <w:b/>
+                <w:bCs/>
+              </w:rPr>
+              <w:t xml:space="preserve"> (split po entropii, max-de</w:t>
+            </w:r>
+            <w:r>
+              <w:rPr>
+                <w:b/>
+                <w:bCs/>
+              </w:rPr>
+              <w:t>pth 12)</w:t>
             </w:r>
           </w:p>
         </w:tc>
@@ -368,6 +412,14 @@
               </w:rPr>
               <w:t>LR</w:t>
             </w:r>
+            <w:r>
+              <w:rPr>
+                <w:b/>
+                <w:bCs/>
+                <w:lang w:val="pl-PL"/>
+              </w:rPr>
+              <w:t xml:space="preserve"> (C=50, max-iter=1000)</w:t>
+            </w:r>
           </w:p>
         </w:tc>
         <w:tc>
@@ -492,6 +544,14 @@
               </w:rPr>
               <w:t>MLP</w:t>
             </w:r>
+            <w:r>
+              <w:rPr>
+                <w:b/>
+                <w:bCs/>
+                <w:lang w:val="pl-PL"/>
+              </w:rPr>
+              <w:t xml:space="preserve"> (max-iter=500)</w:t>
+            </w:r>
           </w:p>
         </w:tc>
         <w:tc>
@@ -752,6 +812,14 @@
               </w:rPr>
               <w:t>GBT</w:t>
             </w:r>
+            <w:r>
+              <w:rPr>
+                <w:b/>
+                <w:bCs/>
+                <w:lang w:val="pl-PL"/>
+              </w:rPr>
+              <w:t xml:space="preserve"> (subsample=0.5)</w:t>
+            </w:r>
           </w:p>
         </w:tc>
         <w:tc>
@@ -875,6 +943,22 @@
                 <w:lang w:val="pl-PL"/>
               </w:rPr>
               <w:t>CNN</w:t>
+            </w:r>
+            <w:r>
+              <w:rPr>
+                <w:b/>
+                <w:bCs/>
+                <w:lang w:val="pl-PL"/>
+              </w:rPr>
+              <w:t xml:space="preserve"> (</w:t>
+            </w:r>
+            <w:r>
+              <w:rPr>
+                <w:b/>
+                <w:bCs/>
+                <w:lang w:val="pl-PL"/>
+              </w:rPr>
+              <w:t>architektury w kodzie)</w:t>
             </w:r>
           </w:p>
         </w:tc>
@@ -1006,6 +1090,14 @@
         </w:rPr>
         <w:t>MELD</w:t>
       </w:r>
+      <w:r>
+        <w:rPr>
+          <w:b/>
+          <w:bCs/>
+          <w:lang w:val="pl-PL"/>
+        </w:rPr>
+        <w:t xml:space="preserve"> parametry modeli jak dla RAVDESS-a</w:t>
+      </w:r>
     </w:p>
     <w:tbl>
       <w:tblPr>
@@ -1131,6 +1223,14 @@
               </w:rPr>
               <w:t>SVM</w:t>
             </w:r>
+            <w:r>
+              <w:rPr>
+                <w:b/>
+                <w:bCs/>
+                <w:lang w:val="pl-PL"/>
+              </w:rPr>
+              <w:t xml:space="preserve"> (class-weight=’balanced’)</w:t>
+            </w:r>
           </w:p>
         </w:tc>
         <w:tc>
@@ -1231,6 +1331,22 @@
               </w:rPr>
               <w:t>RF</w:t>
             </w:r>
+            <w:r>
+              <w:rPr>
+                <w:b/>
+                <w:bCs/>
+                <w:lang w:val="pl-PL"/>
+              </w:rPr>
+              <w:t xml:space="preserve"> </w:t>
+            </w:r>
+            <w:r>
+              <w:rPr>
+                <w:b/>
+                <w:bCs/>
+                <w:lang w:val="pl-PL"/>
+              </w:rPr>
+              <w:t>(class-weight=’balanced’)</w:t>
+            </w:r>
           </w:p>
         </w:tc>
         <w:tc>
@@ -1331,6 +1447,22 @@
               </w:rPr>
               <w:t>LR</w:t>
             </w:r>
+            <w:r>
+              <w:rPr>
+                <w:b/>
+                <w:bCs/>
+                <w:lang w:val="pl-PL"/>
+              </w:rPr>
+              <w:t xml:space="preserve"> </w:t>
+            </w:r>
+            <w:r>
+              <w:rPr>
+                <w:b/>
+                <w:bCs/>
+                <w:lang w:val="pl-PL"/>
+              </w:rPr>
+              <w:t>(class-weight=’balanced’)</w:t>
+            </w:r>
           </w:p>
         </w:tc>
         <w:tc>
@@ -1543,6 +1675,22 @@
               </w:rPr>
               <w:t>DT</w:t>
             </w:r>
+            <w:r>
+              <w:rPr>
+                <w:b/>
+                <w:bCs/>
+                <w:lang w:val="pl-PL"/>
+              </w:rPr>
+              <w:t xml:space="preserve"> </w:t>
+            </w:r>
+            <w:r>
+              <w:rPr>
+                <w:b/>
+                <w:bCs/>
+                <w:lang w:val="pl-PL"/>
+              </w:rPr>
+              <w:t>(class-weight=’balanced’)</w:t>
+            </w:r>
           </w:p>
         </w:tc>
         <w:tc>
@@ -1754,6 +1902,38 @@
                 <w:lang w:val="pl-PL"/>
               </w:rPr>
               <w:t>CNN</w:t>
+            </w:r>
+            <w:r>
+              <w:rPr>
+                <w:b/>
+                <w:bCs/>
+                <w:lang w:val="pl-PL"/>
+              </w:rPr>
+              <w:t xml:space="preserve"> </w:t>
+            </w:r>
+            <w:r>
+              <w:rPr>
+                <w:b/>
+                <w:bCs/>
+                <w:lang w:val="pl-PL"/>
+              </w:rPr>
+              <w:t>(architektury w kodzie</w:t>
+            </w:r>
+            <w:r>
+              <w:rPr>
+                <w:b/>
+                <w:bCs/>
+                <w:lang w:val="pl-PL"/>
+              </w:rPr>
+              <w:t>, dla MFCC zbalansowany zbiór poprzez resampling</w:t>
+            </w:r>
+            <w:r>
+              <w:rPr>
+                <w:b/>
+                <w:bCs/>
+                <w:lang w:val="pl-PL"/>
+              </w:rPr>
+              <w:t>)</w:t>
             </w:r>
           </w:p>
         </w:tc>

</xml_diff>

<commit_message>
Updated baseline results table for MELD + reverted some unwanted changes in preprocessor
</commit_message>
<xml_diff>
--- a/results/baseline-results.docx
+++ b/results/baseline-results.docx
@@ -1248,26 +1248,74 @@
               <w:rPr>
                 <w:lang w:val="pl-PL"/>
               </w:rPr>
-              <w:t>0.251/0.156</w:t>
-            </w:r>
-          </w:p>
-        </w:tc>
-        <w:tc>
-          <w:tcPr>
-            <w:tcW w:w="2266" w:type="dxa"/>
-          </w:tcPr>
-          <w:p>
-            <w:pPr>
-              <w:jc w:val="center"/>
-              <w:rPr>
-                <w:lang w:val="pl-PL"/>
-              </w:rPr>
-            </w:pPr>
-            <w:r>
-              <w:rPr>
-                <w:lang w:val="pl-PL"/>
-              </w:rPr>
-              <w:t>0.301/0.153</w:t>
+              <w:t>0.2</w:t>
+            </w:r>
+            <w:r>
+              <w:rPr>
+                <w:lang w:val="pl-PL"/>
+              </w:rPr>
+              <w:t>6</w:t>
+            </w:r>
+            <w:r>
+              <w:rPr>
+                <w:lang w:val="pl-PL"/>
+              </w:rPr>
+              <w:t>1/0.1</w:t>
+            </w:r>
+            <w:r>
+              <w:rPr>
+                <w:lang w:val="pl-PL"/>
+              </w:rPr>
+              <w:t>6</w:t>
+            </w:r>
+            <w:r>
+              <w:rPr>
+                <w:lang w:val="pl-PL"/>
+              </w:rPr>
+              <w:t>6</w:t>
+            </w:r>
+          </w:p>
+        </w:tc>
+        <w:tc>
+          <w:tcPr>
+            <w:tcW w:w="2266" w:type="dxa"/>
+          </w:tcPr>
+          <w:p>
+            <w:pPr>
+              <w:jc w:val="center"/>
+              <w:rPr>
+                <w:lang w:val="pl-PL"/>
+              </w:rPr>
+            </w:pPr>
+            <w:r>
+              <w:rPr>
+                <w:lang w:val="pl-PL"/>
+              </w:rPr>
+              <w:t>0.3</w:t>
+            </w:r>
+            <w:r>
+              <w:rPr>
+                <w:lang w:val="pl-PL"/>
+              </w:rPr>
+              <w:t>4</w:t>
+            </w:r>
+            <w:r>
+              <w:rPr>
+                <w:lang w:val="pl-PL"/>
+              </w:rPr>
+              <w:t>1/0.1</w:t>
+            </w:r>
+            <w:r>
+              <w:rPr>
+                <w:lang w:val="pl-PL"/>
+              </w:rPr>
+              <w:t>8</w:t>
+            </w:r>
+            <w:r>
+              <w:rPr>
+                <w:lang w:val="pl-PL"/>
+              </w:rPr>
+              <w:t>3</w:t>
             </w:r>
           </w:p>
         </w:tc>
@@ -1292,19 +1340,31 @@
               <w:rPr>
                 <w:lang w:val="pl-PL"/>
               </w:rPr>
+              <w:t>3</w:t>
+            </w:r>
+            <w:r>
+              <w:rPr>
+                <w:lang w:val="pl-PL"/>
+              </w:rPr>
+              <w:t>7</w:t>
+            </w:r>
+            <w:r>
+              <w:rPr>
+                <w:lang w:val="pl-PL"/>
+              </w:rPr>
               <w:t>1</w:t>
             </w:r>
             <w:r>
               <w:rPr>
                 <w:lang w:val="pl-PL"/>
               </w:rPr>
-              <w:t>47/0.15</w:t>
-            </w:r>
-            <w:r>
-              <w:rPr>
-                <w:lang w:val="pl-PL"/>
-              </w:rPr>
-              <w:t>5</w:t>
+              <w:t>/0.1</w:t>
+            </w:r>
+            <w:r>
+              <w:rPr>
+                <w:lang w:val="pl-PL"/>
+              </w:rPr>
+              <w:t>68</w:t>
             </w:r>
           </w:p>
         </w:tc>
@@ -1337,53 +1397,50 @@
                 <w:bCs/>
                 <w:lang w:val="pl-PL"/>
               </w:rPr>
-              <w:t xml:space="preserve"> </w:t>
-            </w:r>
-            <w:r>
-              <w:rPr>
-                <w:b/>
-                <w:bCs/>
-                <w:lang w:val="pl-PL"/>
-              </w:rPr>
-              <w:t>(class-weight=’balanced’)</w:t>
-            </w:r>
-          </w:p>
-        </w:tc>
-        <w:tc>
-          <w:tcPr>
-            <w:tcW w:w="2265" w:type="dxa"/>
-          </w:tcPr>
-          <w:p>
-            <w:pPr>
-              <w:jc w:val="center"/>
-              <w:rPr>
-                <w:lang w:val="pl-PL"/>
-              </w:rPr>
-            </w:pPr>
-            <w:r>
-              <w:rPr>
-                <w:lang w:val="pl-PL"/>
-              </w:rPr>
-              <w:t>0.393/0.159</w:t>
-            </w:r>
-          </w:p>
-        </w:tc>
-        <w:tc>
-          <w:tcPr>
-            <w:tcW w:w="2266" w:type="dxa"/>
-          </w:tcPr>
-          <w:p>
-            <w:pPr>
-              <w:jc w:val="center"/>
-              <w:rPr>
-                <w:lang w:val="pl-PL"/>
-              </w:rPr>
-            </w:pPr>
-            <w:r>
-              <w:rPr>
-                <w:lang w:val="pl-PL"/>
-              </w:rPr>
-              <w:t>0.42/0.163</w:t>
+              <w:t xml:space="preserve"> (class-weight=’balanced’)</w:t>
+            </w:r>
+          </w:p>
+        </w:tc>
+        <w:tc>
+          <w:tcPr>
+            <w:tcW w:w="2265" w:type="dxa"/>
+          </w:tcPr>
+          <w:p>
+            <w:pPr>
+              <w:jc w:val="center"/>
+              <w:rPr>
+                <w:lang w:val="pl-PL"/>
+              </w:rPr>
+            </w:pPr>
+            <w:r>
+              <w:rPr>
+                <w:lang w:val="pl-PL"/>
+              </w:rPr>
+              <w:t>0.</w:t>
+            </w:r>
+            <w:r>
+              <w:rPr>
+                <w:lang w:val="pl-PL"/>
+              </w:rPr>
+              <w:t>414</w:t>
+            </w:r>
+            <w:r>
+              <w:rPr>
+                <w:lang w:val="pl-PL"/>
+              </w:rPr>
+              <w:t>/0.1</w:t>
+            </w:r>
+            <w:r>
+              <w:rPr>
+                <w:lang w:val="pl-PL"/>
+              </w:rPr>
+              <w:t>7</w:t>
+            </w:r>
+            <w:r>
+              <w:rPr>
+                <w:lang w:val="pl-PL"/>
+              </w:rPr>
+              <w:t>9</w:t>
             </w:r>
           </w:p>
         </w:tc>
@@ -1408,7 +1465,50 @@
               <w:rPr>
                 <w:lang w:val="pl-PL"/>
               </w:rPr>
-              <w:t>35</w:t>
+              <w:t>5</w:t>
+            </w:r>
+            <w:r>
+              <w:rPr>
+                <w:lang w:val="pl-PL"/>
+              </w:rPr>
+              <w:t>2/0.1</w:t>
+            </w:r>
+            <w:r>
+              <w:rPr>
+                <w:lang w:val="pl-PL"/>
+              </w:rPr>
+              <w:t>84</w:t>
+            </w:r>
+          </w:p>
+        </w:tc>
+        <w:tc>
+          <w:tcPr>
+            <w:tcW w:w="2266" w:type="dxa"/>
+          </w:tcPr>
+          <w:p>
+            <w:pPr>
+              <w:jc w:val="center"/>
+              <w:rPr>
+                <w:lang w:val="pl-PL"/>
+              </w:rPr>
+            </w:pPr>
+            <w:r>
+              <w:rPr>
+                <w:lang w:val="pl-PL"/>
+              </w:rPr>
+              <w:t>0.4</w:t>
+            </w:r>
+            <w:r>
+              <w:rPr>
+                <w:lang w:val="pl-PL"/>
+              </w:rPr>
+              <w:t>5</w:t>
+            </w:r>
+            <w:r>
+              <w:rPr>
+                <w:lang w:val="pl-PL"/>
+              </w:rPr>
+              <w:t>5</w:t>
             </w:r>
             <w:r>
               <w:rPr>
@@ -1420,7 +1520,7 @@
               <w:rPr>
                 <w:lang w:val="pl-PL"/>
               </w:rPr>
-              <w:t>3</w:t>
+              <w:t>6</w:t>
             </w:r>
           </w:p>
         </w:tc>
@@ -1453,53 +1553,81 @@
                 <w:bCs/>
                 <w:lang w:val="pl-PL"/>
               </w:rPr>
-              <w:t xml:space="preserve"> </w:t>
-            </w:r>
-            <w:r>
-              <w:rPr>
-                <w:b/>
-                <w:bCs/>
-                <w:lang w:val="pl-PL"/>
-              </w:rPr>
-              <w:t>(class-weight=’balanced’)</w:t>
-            </w:r>
-          </w:p>
-        </w:tc>
-        <w:tc>
-          <w:tcPr>
-            <w:tcW w:w="2265" w:type="dxa"/>
-          </w:tcPr>
-          <w:p>
-            <w:pPr>
-              <w:jc w:val="center"/>
-              <w:rPr>
-                <w:lang w:val="pl-PL"/>
-              </w:rPr>
-            </w:pPr>
-            <w:r>
-              <w:rPr>
-                <w:lang w:val="pl-PL"/>
-              </w:rPr>
-              <w:t>0.164/0.154</w:t>
-            </w:r>
-          </w:p>
-        </w:tc>
-        <w:tc>
-          <w:tcPr>
-            <w:tcW w:w="2266" w:type="dxa"/>
-          </w:tcPr>
-          <w:p>
-            <w:pPr>
-              <w:jc w:val="center"/>
-              <w:rPr>
-                <w:lang w:val="pl-PL"/>
-              </w:rPr>
-            </w:pPr>
-            <w:r>
-              <w:rPr>
-                <w:lang w:val="pl-PL"/>
-              </w:rPr>
-              <w:t>0.168/0.172</w:t>
+              <w:t xml:space="preserve"> (class-weight=’balanced’)</w:t>
+            </w:r>
+          </w:p>
+        </w:tc>
+        <w:tc>
+          <w:tcPr>
+            <w:tcW w:w="2265" w:type="dxa"/>
+          </w:tcPr>
+          <w:p>
+            <w:pPr>
+              <w:jc w:val="center"/>
+              <w:rPr>
+                <w:lang w:val="pl-PL"/>
+              </w:rPr>
+            </w:pPr>
+            <w:r>
+              <w:rPr>
+                <w:lang w:val="pl-PL"/>
+              </w:rPr>
+              <w:t>0.</w:t>
+            </w:r>
+            <w:r>
+              <w:rPr>
+                <w:lang w:val="pl-PL"/>
+              </w:rPr>
+              <w:t>205</w:t>
+            </w:r>
+            <w:r>
+              <w:rPr>
+                <w:lang w:val="pl-PL"/>
+              </w:rPr>
+              <w:t>/0.</w:t>
+            </w:r>
+            <w:r>
+              <w:rPr>
+                <w:lang w:val="pl-PL"/>
+              </w:rPr>
+              <w:t>203</w:t>
+            </w:r>
+          </w:p>
+        </w:tc>
+        <w:tc>
+          <w:tcPr>
+            <w:tcW w:w="2266" w:type="dxa"/>
+          </w:tcPr>
+          <w:p>
+            <w:pPr>
+              <w:jc w:val="center"/>
+              <w:rPr>
+                <w:lang w:val="pl-PL"/>
+              </w:rPr>
+            </w:pPr>
+            <w:r>
+              <w:rPr>
+                <w:lang w:val="pl-PL"/>
+              </w:rPr>
+              <w:t>0.</w:t>
+            </w:r>
+            <w:r>
+              <w:rPr>
+                <w:lang w:val="pl-PL"/>
+              </w:rPr>
+              <w:t>231</w:t>
+            </w:r>
+            <w:r>
+              <w:rPr>
+                <w:lang w:val="pl-PL"/>
+              </w:rPr>
+              <w:t>/0.</w:t>
+            </w:r>
+            <w:r>
+              <w:rPr>
+                <w:lang w:val="pl-PL"/>
+              </w:rPr>
+              <w:t>238</w:t>
             </w:r>
           </w:p>
         </w:tc>
@@ -1524,7 +1652,7 @@
               <w:rPr>
                 <w:lang w:val="pl-PL"/>
               </w:rPr>
-              <w:t>5</w:t>
+              <w:t>7</w:t>
             </w:r>
             <w:r>
               <w:rPr>
@@ -1536,13 +1664,7 @@
               <w:rPr>
                 <w:lang w:val="pl-PL"/>
               </w:rPr>
-              <w:t>5</w:t>
-            </w:r>
-            <w:r>
-              <w:rPr>
-                <w:lang w:val="pl-PL"/>
-              </w:rPr>
-              <w:t>9</w:t>
+              <w:t>76</w:t>
             </w:r>
           </w:p>
         </w:tc>
@@ -1586,26 +1708,31 @@
               <w:rPr>
                 <w:lang w:val="pl-PL"/>
               </w:rPr>
-              <w:t>0.42/0.144</w:t>
-            </w:r>
-          </w:p>
-        </w:tc>
-        <w:tc>
-          <w:tcPr>
-            <w:tcW w:w="2266" w:type="dxa"/>
-          </w:tcPr>
-          <w:p>
-            <w:pPr>
-              <w:jc w:val="center"/>
-              <w:rPr>
-                <w:lang w:val="pl-PL"/>
-              </w:rPr>
-            </w:pPr>
-            <w:r>
-              <w:rPr>
-                <w:lang w:val="pl-PL"/>
-              </w:rPr>
-              <w:t>0.353/0.161</w:t>
+              <w:t>0.4</w:t>
+            </w:r>
+            <w:r>
+              <w:rPr>
+                <w:lang w:val="pl-PL"/>
+              </w:rPr>
+              <w:t>63</w:t>
+            </w:r>
+            <w:r>
+              <w:rPr>
+                <w:lang w:val="pl-PL"/>
+              </w:rPr>
+              <w:t>/0.1</w:t>
+            </w:r>
+            <w:r>
+              <w:rPr>
+                <w:lang w:val="pl-PL"/>
+              </w:rPr>
+              <w:t>6</w:t>
+            </w:r>
+            <w:r>
+              <w:rPr>
+                <w:lang w:val="pl-PL"/>
+              </w:rPr>
+              <w:t>4</w:t>
             </w:r>
           </w:p>
         </w:tc>
@@ -1630,7 +1757,50 @@
               <w:rPr>
                 <w:lang w:val="pl-PL"/>
               </w:rPr>
-              <w:t>7</w:t>
+              <w:t>6</w:t>
+            </w:r>
+            <w:r>
+              <w:rPr>
+                <w:lang w:val="pl-PL"/>
+              </w:rPr>
+              <w:t>3/0.1</w:t>
+            </w:r>
+            <w:r>
+              <w:rPr>
+                <w:lang w:val="pl-PL"/>
+              </w:rPr>
+              <w:t>9</w:t>
+            </w:r>
+            <w:r>
+              <w:rPr>
+                <w:lang w:val="pl-PL"/>
+              </w:rPr>
+              <w:t>1</w:t>
+            </w:r>
+          </w:p>
+        </w:tc>
+        <w:tc>
+          <w:tcPr>
+            <w:tcW w:w="2266" w:type="dxa"/>
+          </w:tcPr>
+          <w:p>
+            <w:pPr>
+              <w:jc w:val="center"/>
+              <w:rPr>
+                <w:lang w:val="pl-PL"/>
+              </w:rPr>
+            </w:pPr>
+            <w:r>
+              <w:rPr>
+                <w:lang w:val="pl-PL"/>
+              </w:rPr>
+              <w:t>0.3</w:t>
+            </w:r>
+            <w:r>
+              <w:rPr>
+                <w:lang w:val="pl-PL"/>
+              </w:rPr>
+              <w:t>4</w:t>
             </w:r>
             <w:r>
               <w:rPr>
@@ -1642,7 +1812,7 @@
               <w:rPr>
                 <w:lang w:val="pl-PL"/>
               </w:rPr>
-              <w:t>5</w:t>
+              <w:t>6</w:t>
             </w:r>
             <w:r>
               <w:rPr>
@@ -1681,53 +1851,93 @@
                 <w:bCs/>
                 <w:lang w:val="pl-PL"/>
               </w:rPr>
-              <w:t xml:space="preserve"> </w:t>
-            </w:r>
-            <w:r>
-              <w:rPr>
-                <w:b/>
-                <w:bCs/>
-                <w:lang w:val="pl-PL"/>
-              </w:rPr>
-              <w:t>(class-weight=’balanced’)</w:t>
-            </w:r>
-          </w:p>
-        </w:tc>
-        <w:tc>
-          <w:tcPr>
-            <w:tcW w:w="2265" w:type="dxa"/>
-          </w:tcPr>
-          <w:p>
-            <w:pPr>
-              <w:jc w:val="center"/>
-              <w:rPr>
-                <w:lang w:val="pl-PL"/>
-              </w:rPr>
-            </w:pPr>
-            <w:r>
-              <w:rPr>
-                <w:lang w:val="pl-PL"/>
-              </w:rPr>
-              <w:t>0.267/0.135</w:t>
-            </w:r>
-          </w:p>
-        </w:tc>
-        <w:tc>
-          <w:tcPr>
-            <w:tcW w:w="2266" w:type="dxa"/>
-          </w:tcPr>
-          <w:p>
-            <w:pPr>
-              <w:jc w:val="center"/>
-              <w:rPr>
-                <w:lang w:val="pl-PL"/>
-              </w:rPr>
-            </w:pPr>
-            <w:r>
-              <w:rPr>
-                <w:lang w:val="pl-PL"/>
-              </w:rPr>
-              <w:t>0.28/0.145</w:t>
+              <w:t xml:space="preserve"> (class-weight=’balanced’)</w:t>
+            </w:r>
+          </w:p>
+        </w:tc>
+        <w:tc>
+          <w:tcPr>
+            <w:tcW w:w="2265" w:type="dxa"/>
+          </w:tcPr>
+          <w:p>
+            <w:pPr>
+              <w:jc w:val="center"/>
+              <w:rPr>
+                <w:lang w:val="pl-PL"/>
+              </w:rPr>
+            </w:pPr>
+            <w:r>
+              <w:rPr>
+                <w:lang w:val="pl-PL"/>
+              </w:rPr>
+              <w:t>0.2</w:t>
+            </w:r>
+            <w:r>
+              <w:rPr>
+                <w:lang w:val="pl-PL"/>
+              </w:rPr>
+              <w:t>9</w:t>
+            </w:r>
+            <w:r>
+              <w:rPr>
+                <w:lang w:val="pl-PL"/>
+              </w:rPr>
+              <w:t>7/0.1</w:t>
+            </w:r>
+            <w:r>
+              <w:rPr>
+                <w:lang w:val="pl-PL"/>
+              </w:rPr>
+              <w:t>5</w:t>
+            </w:r>
+            <w:r>
+              <w:rPr>
+                <w:lang w:val="pl-PL"/>
+              </w:rPr>
+              <w:t>5</w:t>
+            </w:r>
+          </w:p>
+        </w:tc>
+        <w:tc>
+          <w:tcPr>
+            <w:tcW w:w="2266" w:type="dxa"/>
+          </w:tcPr>
+          <w:p>
+            <w:pPr>
+              <w:jc w:val="center"/>
+              <w:rPr>
+                <w:lang w:val="pl-PL"/>
+              </w:rPr>
+            </w:pPr>
+            <w:r>
+              <w:rPr>
+                <w:lang w:val="pl-PL"/>
+              </w:rPr>
+              <w:t>0.2</w:t>
+            </w:r>
+            <w:r>
+              <w:rPr>
+                <w:lang w:val="pl-PL"/>
+              </w:rPr>
+              <w:t>95</w:t>
+            </w:r>
+            <w:r>
+              <w:rPr>
+                <w:lang w:val="pl-PL"/>
+              </w:rPr>
+              <w:t>/0.1</w:t>
+            </w:r>
+            <w:r>
+              <w:rPr>
+                <w:lang w:val="pl-PL"/>
+              </w:rPr>
+              <w:t>5</w:t>
+            </w:r>
+            <w:r>
+              <w:rPr>
+                <w:lang w:val="pl-PL"/>
+              </w:rPr>
+              <w:t>5</w:t>
             </w:r>
           </w:p>
         </w:tc>
@@ -1808,7 +2018,13 @@
               <w:rPr>
                 <w:lang w:val="pl-PL"/>
               </w:rPr>
-              <w:t>0.45</w:t>
+              <w:t>0.4</w:t>
+            </w:r>
+            <w:r>
+              <w:rPr>
+                <w:lang w:val="pl-PL"/>
+              </w:rPr>
+              <w:t>6</w:t>
             </w:r>
             <w:r>
               <w:rPr>
@@ -1820,7 +2036,13 @@
               <w:rPr>
                 <w:lang w:val="pl-PL"/>
               </w:rPr>
-              <w:t>/0.15</w:t>
+              <w:t>/0.1</w:t>
+            </w:r>
+            <w:r>
+              <w:rPr>
+                <w:lang w:val="pl-PL"/>
+              </w:rPr>
+              <w:t>6</w:t>
             </w:r>
             <w:r>
               <w:rPr>
@@ -1845,38 +2067,74 @@
               <w:rPr>
                 <w:lang w:val="pl-PL"/>
               </w:rPr>
-              <w:t>0.441/0.161</w:t>
-            </w:r>
-          </w:p>
-        </w:tc>
-        <w:tc>
-          <w:tcPr>
-            <w:tcW w:w="2266" w:type="dxa"/>
-          </w:tcPr>
-          <w:p>
-            <w:pPr>
-              <w:jc w:val="center"/>
-              <w:rPr>
-                <w:lang w:val="pl-PL"/>
-              </w:rPr>
-            </w:pPr>
-            <w:r>
-              <w:rPr>
-                <w:lang w:val="pl-PL"/>
-              </w:rPr>
               <w:t>0.4</w:t>
             </w:r>
             <w:r>
               <w:rPr>
                 <w:lang w:val="pl-PL"/>
               </w:rPr>
-              <w:t>12</w:t>
-            </w:r>
-            <w:r>
-              <w:rPr>
-                <w:lang w:val="pl-PL"/>
-              </w:rPr>
-              <w:t>/0.153</w:t>
+              <w:t>6</w:t>
+            </w:r>
+            <w:r>
+              <w:rPr>
+                <w:lang w:val="pl-PL"/>
+              </w:rPr>
+              <w:t>1/0.1</w:t>
+            </w:r>
+            <w:r>
+              <w:rPr>
+                <w:lang w:val="pl-PL"/>
+              </w:rPr>
+              <w:t>7</w:t>
+            </w:r>
+            <w:r>
+              <w:rPr>
+                <w:lang w:val="pl-PL"/>
+              </w:rPr>
+              <w:t>1</w:t>
+            </w:r>
+          </w:p>
+        </w:tc>
+        <w:tc>
+          <w:tcPr>
+            <w:tcW w:w="2266" w:type="dxa"/>
+          </w:tcPr>
+          <w:p>
+            <w:pPr>
+              <w:jc w:val="center"/>
+              <w:rPr>
+                <w:lang w:val="pl-PL"/>
+              </w:rPr>
+            </w:pPr>
+            <w:r>
+              <w:rPr>
+                <w:lang w:val="pl-PL"/>
+              </w:rPr>
+              <w:t>0.4</w:t>
+            </w:r>
+            <w:r>
+              <w:rPr>
+                <w:lang w:val="pl-PL"/>
+              </w:rPr>
+              <w:t>5</w:t>
+            </w:r>
+            <w:r>
+              <w:rPr>
+                <w:lang w:val="pl-PL"/>
+              </w:rPr>
+              <w:t>2</w:t>
+            </w:r>
+            <w:r>
+              <w:rPr>
+                <w:lang w:val="pl-PL"/>
+              </w:rPr>
+              <w:t>/0.1</w:t>
+            </w:r>
+            <w:r>
+              <w:rPr>
+                <w:lang w:val="pl-PL"/>
+              </w:rPr>
+              <w:t>45</w:t>
             </w:r>
           </w:p>
         </w:tc>
@@ -1909,15 +2167,7 @@
                 <w:bCs/>
                 <w:lang w:val="pl-PL"/>
               </w:rPr>
-              <w:t xml:space="preserve"> </w:t>
-            </w:r>
-            <w:r>
-              <w:rPr>
-                <w:b/>
-                <w:bCs/>
-                <w:lang w:val="pl-PL"/>
-              </w:rPr>
-              <w:t>(architektury w kodzie</w:t>
+              <w:t xml:space="preserve"> (architektury w kodzie</w:t>
             </w:r>
             <w:r>
               <w:rPr>
@@ -1954,7 +2204,28 @@
                 <w:u w:val="single"/>
                 <w:lang w:val="pl-PL"/>
               </w:rPr>
-              <w:t>0.233/0.157</w:t>
+              <w:t>0.2</w:t>
+            </w:r>
+            <w:r>
+              <w:rPr>
+                <w:u w:val="single"/>
+                <w:lang w:val="pl-PL"/>
+              </w:rPr>
+              <w:t>78</w:t>
+            </w:r>
+            <w:r>
+              <w:rPr>
+                <w:u w:val="single"/>
+                <w:lang w:val="pl-PL"/>
+              </w:rPr>
+              <w:t>/0.1</w:t>
+            </w:r>
+            <w:r>
+              <w:rPr>
+                <w:u w:val="single"/>
+                <w:lang w:val="pl-PL"/>
+              </w:rPr>
+              <w:t>96</w:t>
             </w:r>
           </w:p>
         </w:tc>

</xml_diff>

<commit_message>
Updated result for MELD/Wav2Vec neural network
</commit_message>
<xml_diff>
--- a/results/baseline-results.docx
+++ b/results/baseline-results.docx
@@ -2263,13 +2263,13 @@
               <w:rPr>
                 <w:lang w:val="pl-PL"/>
               </w:rPr>
-              <w:t>0.481/0.17</w:t>
-            </w:r>
-            <w:r>
-              <w:rPr>
-                <w:lang w:val="pl-PL"/>
-              </w:rPr>
-              <w:t>1</w:t>
+              <w:t>0.481/0.1</w:t>
+            </w:r>
+            <w:r>
+              <w:rPr>
+                <w:lang w:val="pl-PL"/>
+              </w:rPr>
+              <w:t>49</w:t>
             </w:r>
           </w:p>
         </w:tc>

</xml_diff>

<commit_message>
Updated baseline results doc
</commit_message>
<xml_diff>
--- a/results/baseline-results.docx
+++ b/results/baseline-results.docx
@@ -25,7 +25,61 @@
           <w:bCs/>
           <w:lang w:val="pl-PL"/>
         </w:rPr>
-        <w:t xml:space="preserve"> (split train/test/val 0.7/0.2/0.1)</w:t>
+        <w:t xml:space="preserve"> (</w:t>
+      </w:r>
+      <w:proofErr w:type="spellStart"/>
+      <w:r>
+        <w:rPr>
+          <w:b/>
+          <w:bCs/>
+          <w:lang w:val="pl-PL"/>
+        </w:rPr>
+        <w:t>split</w:t>
+      </w:r>
+      <w:proofErr w:type="spellEnd"/>
+      <w:r>
+        <w:rPr>
+          <w:b/>
+          <w:bCs/>
+          <w:lang w:val="pl-PL"/>
+        </w:rPr>
+        <w:t xml:space="preserve"> </w:t>
+      </w:r>
+      <w:proofErr w:type="spellStart"/>
+      <w:r>
+        <w:rPr>
+          <w:b/>
+          <w:bCs/>
+          <w:lang w:val="pl-PL"/>
+        </w:rPr>
+        <w:t>train</w:t>
+      </w:r>
+      <w:proofErr w:type="spellEnd"/>
+      <w:r>
+        <w:rPr>
+          <w:b/>
+          <w:bCs/>
+          <w:lang w:val="pl-PL"/>
+        </w:rPr>
+        <w:t>/test/</w:t>
+      </w:r>
+      <w:proofErr w:type="spellStart"/>
+      <w:r>
+        <w:rPr>
+          <w:b/>
+          <w:bCs/>
+          <w:lang w:val="pl-PL"/>
+        </w:rPr>
+        <w:t>val</w:t>
+      </w:r>
+      <w:proofErr w:type="spellEnd"/>
+      <w:r>
+        <w:rPr>
+          <w:b/>
+          <w:bCs/>
+          <w:lang w:val="pl-PL"/>
+        </w:rPr>
+        <w:t xml:space="preserve"> 0.7/0.2/0.1)</w:t>
       </w:r>
       <w:r>
         <w:rPr>
@@ -33,7 +87,25 @@
           <w:bCs/>
           <w:lang w:val="pl-PL"/>
         </w:rPr>
-        <w:t>, dla MFCC i eGEMAPS oraz dla wszystkich</w:t>
+        <w:t xml:space="preserve">, dla MFCC i </w:t>
+      </w:r>
+      <w:proofErr w:type="spellStart"/>
+      <w:r>
+        <w:rPr>
+          <w:b/>
+          <w:bCs/>
+          <w:lang w:val="pl-PL"/>
+        </w:rPr>
+        <w:t>eGEMAPS</w:t>
+      </w:r>
+      <w:proofErr w:type="spellEnd"/>
+      <w:r>
+        <w:rPr>
+          <w:b/>
+          <w:bCs/>
+          <w:lang w:val="pl-PL"/>
+        </w:rPr>
+        <w:t xml:space="preserve"> oraz dla wszystkich</w:t>
       </w:r>
       <w:r>
         <w:rPr>
@@ -68,12 +140,28 @@
                 <w:lang w:val="pl-PL"/>
               </w:rPr>
             </w:pPr>
-            <w:r>
-              <w:rPr>
-                <w:lang w:val="pl-PL"/>
-              </w:rPr>
-              <w:t>Accuracy/Recall</w:t>
-            </w:r>
+            <w:proofErr w:type="spellStart"/>
+            <w:r>
+              <w:rPr>
+                <w:lang w:val="pl-PL"/>
+              </w:rPr>
+              <w:t>Accuracy</w:t>
+            </w:r>
+            <w:proofErr w:type="spellEnd"/>
+            <w:r>
+              <w:rPr>
+                <w:lang w:val="pl-PL"/>
+              </w:rPr>
+              <w:t>/</w:t>
+            </w:r>
+            <w:proofErr w:type="spellStart"/>
+            <w:r>
+              <w:rPr>
+                <w:lang w:val="pl-PL"/>
+              </w:rPr>
+              <w:t>Recall</w:t>
+            </w:r>
+            <w:proofErr w:type="spellEnd"/>
           </w:p>
         </w:tc>
         <w:tc>
@@ -303,7 +391,23 @@
                 <w:b/>
                 <w:bCs/>
               </w:rPr>
-              <w:t xml:space="preserve"> (split po entropii, max-de</w:t>
+              <w:t xml:space="preserve"> (split po </w:t>
+            </w:r>
+            <w:proofErr w:type="spellStart"/>
+            <w:r>
+              <w:rPr>
+                <w:b/>
+                <w:bCs/>
+              </w:rPr>
+              <w:t>entropii</w:t>
+            </w:r>
+            <w:proofErr w:type="spellEnd"/>
+            <w:r>
+              <w:rPr>
+                <w:b/>
+                <w:bCs/>
+              </w:rPr>
+              <w:t>, max-de</w:t>
             </w:r>
             <w:r>
               <w:rPr>
@@ -418,7 +522,25 @@
                 <w:bCs/>
                 <w:lang w:val="pl-PL"/>
               </w:rPr>
-              <w:t xml:space="preserve"> (C=50, max-iter=1000)</w:t>
+              <w:t xml:space="preserve"> (C=50, max-</w:t>
+            </w:r>
+            <w:proofErr w:type="spellStart"/>
+            <w:r>
+              <w:rPr>
+                <w:b/>
+                <w:bCs/>
+                <w:lang w:val="pl-PL"/>
+              </w:rPr>
+              <w:t>iter</w:t>
+            </w:r>
+            <w:proofErr w:type="spellEnd"/>
+            <w:r>
+              <w:rPr>
+                <w:b/>
+                <w:bCs/>
+                <w:lang w:val="pl-PL"/>
+              </w:rPr>
+              <w:t>=1000)</w:t>
             </w:r>
           </w:p>
         </w:tc>
@@ -550,7 +672,25 @@
                 <w:bCs/>
                 <w:lang w:val="pl-PL"/>
               </w:rPr>
-              <w:t xml:space="preserve"> (max-iter=500)</w:t>
+              <w:t xml:space="preserve"> (max-</w:t>
+            </w:r>
+            <w:proofErr w:type="spellStart"/>
+            <w:r>
+              <w:rPr>
+                <w:b/>
+                <w:bCs/>
+                <w:lang w:val="pl-PL"/>
+              </w:rPr>
+              <w:t>iter</w:t>
+            </w:r>
+            <w:proofErr w:type="spellEnd"/>
+            <w:r>
+              <w:rPr>
+                <w:b/>
+                <w:bCs/>
+                <w:lang w:val="pl-PL"/>
+              </w:rPr>
+              <w:t>=500)</w:t>
             </w:r>
           </w:p>
         </w:tc>
@@ -818,7 +958,25 @@
                 <w:bCs/>
                 <w:lang w:val="pl-PL"/>
               </w:rPr>
-              <w:t xml:space="preserve"> (subsample=0.5)</w:t>
+              <w:t xml:space="preserve"> (</w:t>
+            </w:r>
+            <w:proofErr w:type="spellStart"/>
+            <w:r>
+              <w:rPr>
+                <w:b/>
+                <w:bCs/>
+                <w:lang w:val="pl-PL"/>
+              </w:rPr>
+              <w:t>subsample</w:t>
+            </w:r>
+            <w:proofErr w:type="spellEnd"/>
+            <w:r>
+              <w:rPr>
+                <w:b/>
+                <w:bCs/>
+                <w:lang w:val="pl-PL"/>
+              </w:rPr>
+              <w:t>=0.5)</w:t>
             </w:r>
           </w:p>
         </w:tc>
@@ -1123,12 +1281,28 @@
                 <w:lang w:val="pl-PL"/>
               </w:rPr>
             </w:pPr>
-            <w:r>
-              <w:rPr>
-                <w:lang w:val="pl-PL"/>
-              </w:rPr>
-              <w:t>Accuracy/Recall</w:t>
-            </w:r>
+            <w:proofErr w:type="spellStart"/>
+            <w:r>
+              <w:rPr>
+                <w:lang w:val="pl-PL"/>
+              </w:rPr>
+              <w:t>Accuracy</w:t>
+            </w:r>
+            <w:proofErr w:type="spellEnd"/>
+            <w:r>
+              <w:rPr>
+                <w:lang w:val="pl-PL"/>
+              </w:rPr>
+              <w:t>/</w:t>
+            </w:r>
+            <w:proofErr w:type="spellStart"/>
+            <w:r>
+              <w:rPr>
+                <w:lang w:val="pl-PL"/>
+              </w:rPr>
+              <w:t>Recall</w:t>
+            </w:r>
+            <w:proofErr w:type="spellEnd"/>
           </w:p>
         </w:tc>
         <w:tc>
@@ -1229,7 +1403,43 @@
                 <w:bCs/>
                 <w:lang w:val="pl-PL"/>
               </w:rPr>
-              <w:t xml:space="preserve"> (class-weight=’balanced’)</w:t>
+              <w:t xml:space="preserve"> (</w:t>
+            </w:r>
+            <w:proofErr w:type="spellStart"/>
+            <w:r>
+              <w:rPr>
+                <w:b/>
+                <w:bCs/>
+                <w:lang w:val="pl-PL"/>
+              </w:rPr>
+              <w:t>class-weight</w:t>
+            </w:r>
+            <w:proofErr w:type="spellEnd"/>
+            <w:r>
+              <w:rPr>
+                <w:b/>
+                <w:bCs/>
+                <w:lang w:val="pl-PL"/>
+              </w:rPr>
+              <w:t>=’</w:t>
+            </w:r>
+            <w:proofErr w:type="spellStart"/>
+            <w:r>
+              <w:rPr>
+                <w:b/>
+                <w:bCs/>
+                <w:lang w:val="pl-PL"/>
+              </w:rPr>
+              <w:t>balanced</w:t>
+            </w:r>
+            <w:proofErr w:type="spellEnd"/>
+            <w:r>
+              <w:rPr>
+                <w:b/>
+                <w:bCs/>
+                <w:lang w:val="pl-PL"/>
+              </w:rPr>
+              <w:t>’)</w:t>
             </w:r>
           </w:p>
         </w:tc>
@@ -1397,7 +1607,43 @@
                 <w:bCs/>
                 <w:lang w:val="pl-PL"/>
               </w:rPr>
-              <w:t xml:space="preserve"> (class-weight=’balanced’)</w:t>
+              <w:t xml:space="preserve"> (</w:t>
+            </w:r>
+            <w:proofErr w:type="spellStart"/>
+            <w:r>
+              <w:rPr>
+                <w:b/>
+                <w:bCs/>
+                <w:lang w:val="pl-PL"/>
+              </w:rPr>
+              <w:t>class-weight</w:t>
+            </w:r>
+            <w:proofErr w:type="spellEnd"/>
+            <w:r>
+              <w:rPr>
+                <w:b/>
+                <w:bCs/>
+                <w:lang w:val="pl-PL"/>
+              </w:rPr>
+              <w:t>=’</w:t>
+            </w:r>
+            <w:proofErr w:type="spellStart"/>
+            <w:r>
+              <w:rPr>
+                <w:b/>
+                <w:bCs/>
+                <w:lang w:val="pl-PL"/>
+              </w:rPr>
+              <w:t>balanced</w:t>
+            </w:r>
+            <w:proofErr w:type="spellEnd"/>
+            <w:r>
+              <w:rPr>
+                <w:b/>
+                <w:bCs/>
+                <w:lang w:val="pl-PL"/>
+              </w:rPr>
+              <w:t>’)</w:t>
             </w:r>
           </w:p>
         </w:tc>
@@ -1553,7 +1799,43 @@
                 <w:bCs/>
                 <w:lang w:val="pl-PL"/>
               </w:rPr>
-              <w:t xml:space="preserve"> (class-weight=’balanced’)</w:t>
+              <w:t xml:space="preserve"> (</w:t>
+            </w:r>
+            <w:proofErr w:type="spellStart"/>
+            <w:r>
+              <w:rPr>
+                <w:b/>
+                <w:bCs/>
+                <w:lang w:val="pl-PL"/>
+              </w:rPr>
+              <w:t>class-weight</w:t>
+            </w:r>
+            <w:proofErr w:type="spellEnd"/>
+            <w:r>
+              <w:rPr>
+                <w:b/>
+                <w:bCs/>
+                <w:lang w:val="pl-PL"/>
+              </w:rPr>
+              <w:t>=’</w:t>
+            </w:r>
+            <w:proofErr w:type="spellStart"/>
+            <w:r>
+              <w:rPr>
+                <w:b/>
+                <w:bCs/>
+                <w:lang w:val="pl-PL"/>
+              </w:rPr>
+              <w:t>balanced</w:t>
+            </w:r>
+            <w:proofErr w:type="spellEnd"/>
+            <w:r>
+              <w:rPr>
+                <w:b/>
+                <w:bCs/>
+                <w:lang w:val="pl-PL"/>
+              </w:rPr>
+              <w:t>’)</w:t>
             </w:r>
           </w:p>
         </w:tc>
@@ -1851,7 +2133,43 @@
                 <w:bCs/>
                 <w:lang w:val="pl-PL"/>
               </w:rPr>
-              <w:t xml:space="preserve"> (class-weight=’balanced’)</w:t>
+              <w:t xml:space="preserve"> (</w:t>
+            </w:r>
+            <w:proofErr w:type="spellStart"/>
+            <w:r>
+              <w:rPr>
+                <w:b/>
+                <w:bCs/>
+                <w:lang w:val="pl-PL"/>
+              </w:rPr>
+              <w:t>class-weight</w:t>
+            </w:r>
+            <w:proofErr w:type="spellEnd"/>
+            <w:r>
+              <w:rPr>
+                <w:b/>
+                <w:bCs/>
+                <w:lang w:val="pl-PL"/>
+              </w:rPr>
+              <w:t>=’</w:t>
+            </w:r>
+            <w:proofErr w:type="spellStart"/>
+            <w:r>
+              <w:rPr>
+                <w:b/>
+                <w:bCs/>
+                <w:lang w:val="pl-PL"/>
+              </w:rPr>
+              <w:t>balanced</w:t>
+            </w:r>
+            <w:proofErr w:type="spellEnd"/>
+            <w:r>
+              <w:rPr>
+                <w:b/>
+                <w:bCs/>
+                <w:lang w:val="pl-PL"/>
+              </w:rPr>
+              <w:t>’)</w:t>
             </w:r>
           </w:p>
         </w:tc>
@@ -2175,8 +2493,18 @@
                 <w:bCs/>
                 <w:lang w:val="pl-PL"/>
               </w:rPr>
-              <w:t>, dla MFCC zbalansowany zbiór poprzez resampling</w:t>
-            </w:r>
+              <w:t xml:space="preserve">, dla MFCC zbalansowany zbiór poprzez </w:t>
+            </w:r>
+            <w:proofErr w:type="spellStart"/>
+            <w:r>
+              <w:rPr>
+                <w:b/>
+                <w:bCs/>
+                <w:lang w:val="pl-PL"/>
+              </w:rPr>
+              <w:t>resampling</w:t>
+            </w:r>
+            <w:proofErr w:type="spellEnd"/>
             <w:r>
               <w:rPr>
                 <w:b/>
@@ -2237,14 +2565,16 @@
             <w:pPr>
               <w:jc w:val="center"/>
               <w:rPr>
-                <w:lang w:val="pl-PL"/>
-              </w:rPr>
-            </w:pPr>
-            <w:r>
-              <w:rPr>
-                <w:lang w:val="pl-PL"/>
-              </w:rPr>
-              <w:t>-</w:t>
+                <w:u w:val="single"/>
+                <w:lang w:val="pl-PL"/>
+              </w:rPr>
+            </w:pPr>
+            <w:r>
+              <w:rPr>
+                <w:u w:val="single"/>
+                <w:lang w:val="pl-PL"/>
+              </w:rPr>
+              <w:t>0.326/0.205</w:t>
             </w:r>
           </w:p>
         </w:tc>

</xml_diff>

<commit_message>
Added MFCC/GEMAPS results for per actor normalized data
</commit_message>
<xml_diff>
--- a/results/baseline-results.docx
+++ b/results/baseline-results.docx
@@ -1,13 +1,11 @@
 
 <file path=word/document.xml><?xml version="1.0" encoding="utf-8"?>
-<w:document xmlns:o="urn:schemas-microsoft-com:office:office" xmlns:r="http://schemas.openxmlformats.org/officeDocument/2006/relationships" xmlns:v="urn:schemas-microsoft-com:vml" xmlns:w="http://schemas.openxmlformats.org/wordprocessingml/2006/main" xmlns:w10="urn:schemas-microsoft-com:office:word" xmlns:wp="http://schemas.openxmlformats.org/drawingml/2006/wordprocessingDrawing" xmlns:wps="http://schemas.microsoft.com/office/word/2010/wordprocessingShape" xmlns:wpg="http://schemas.microsoft.com/office/word/2010/wordprocessingGroup" xmlns:mc="http://schemas.openxmlformats.org/markup-compatibility/2006" xmlns:wp14="http://schemas.microsoft.com/office/word/2010/wordprocessingDrawing" xmlns:w14="http://schemas.microsoft.com/office/word/2010/wordml" mc:Ignorable="w14 wp14">
+<w:document xmlns:wpc="http://schemas.microsoft.com/office/word/2010/wordprocessingCanvas" xmlns:cx="http://schemas.microsoft.com/office/drawing/2014/chartex" xmlns:cx1="http://schemas.microsoft.com/office/drawing/2015/9/8/chartex" xmlns:cx2="http://schemas.microsoft.com/office/drawing/2015/10/21/chartex" xmlns:cx3="http://schemas.microsoft.com/office/drawing/2016/5/9/chartex" xmlns:cx4="http://schemas.microsoft.com/office/drawing/2016/5/10/chartex" xmlns:cx5="http://schemas.microsoft.com/office/drawing/2016/5/11/chartex" xmlns:cx6="http://schemas.microsoft.com/office/drawing/2016/5/12/chartex" xmlns:cx7="http://schemas.microsoft.com/office/drawing/2016/5/13/chartex" xmlns:cx8="http://schemas.microsoft.com/office/drawing/2016/5/14/chartex" xmlns:mc="http://schemas.openxmlformats.org/markup-compatibility/2006" xmlns:aink="http://schemas.microsoft.com/office/drawing/2016/ink" xmlns:am3d="http://schemas.microsoft.com/office/drawing/2017/model3d" xmlns:o="urn:schemas-microsoft-com:office:office" xmlns:r="http://schemas.openxmlformats.org/officeDocument/2006/relationships" xmlns:m="http://schemas.openxmlformats.org/officeDocument/2006/math" xmlns:v="urn:schemas-microsoft-com:vml" xmlns:wp14="http://schemas.microsoft.com/office/word/2010/wordprocessingDrawing" xmlns:wp="http://schemas.openxmlformats.org/drawingml/2006/wordprocessingDrawing" xmlns:w10="urn:schemas-microsoft-com:office:word" xmlns:w="http://schemas.openxmlformats.org/wordprocessingml/2006/main" xmlns:w14="http://schemas.microsoft.com/office/word/2010/wordml" xmlns:w15="http://schemas.microsoft.com/office/word/2012/wordml" xmlns:w16cex="http://schemas.microsoft.com/office/word/2018/wordml/cex" xmlns:w16cid="http://schemas.microsoft.com/office/word/2016/wordml/cid" xmlns:w16="http://schemas.microsoft.com/office/word/2018/wordml" xmlns:w16sdtdh="http://schemas.microsoft.com/office/word/2020/wordml/sdtdatahash" xmlns:w16se="http://schemas.microsoft.com/office/word/2015/wordml/symex" xmlns:wpg="http://schemas.microsoft.com/office/word/2010/wordprocessingGroup" xmlns:wpi="http://schemas.microsoft.com/office/word/2010/wordprocessingInk" xmlns:wne="http://schemas.microsoft.com/office/word/2006/wordml" xmlns:wps="http://schemas.microsoft.com/office/word/2010/wordprocessingShape" mc:Ignorable="w14 w15 w16se w16cid w16 w16cex w16sdtdh wp14">
   <w:body>
     <w:p>
       <w:pPr>
-        <w:pStyle w:val="Normal"/>
         <w:jc w:val="center"/>
         <w:rPr>
-          <w:b/>
           <w:b/>
           <w:bCs/>
           <w:lang w:val="pl-PL"/>
@@ -26,38 +24,28 @@
       <w:tblPr>
         <w:tblStyle w:val="Tabela-Siatka"/>
         <w:tblW w:w="9062" w:type="dxa"/>
-        <w:jc w:val="left"/>
-        <w:tblInd w:w="0" w:type="dxa"/>
-        <w:tblCellMar>
-          <w:top w:w="0" w:type="dxa"/>
-          <w:left w:w="108" w:type="dxa"/>
-          <w:bottom w:w="0" w:type="dxa"/>
-          <w:right w:w="108" w:type="dxa"/>
-        </w:tblCellMar>
-        <w:tblLook w:val="04a0" w:noHBand="0" w:noVBand="1" w:firstColumn="1" w:lastRow="0" w:lastColumn="0" w:firstRow="1"/>
+        <w:tblLook w:val="04A0" w:firstRow="1" w:lastRow="0" w:firstColumn="1" w:lastColumn="0" w:noHBand="0" w:noVBand="1"/>
       </w:tblPr>
       <w:tblGrid>
-        <w:gridCol w:w="2265"/>
+        <w:gridCol w:w="2266"/>
         <w:gridCol w:w="2265"/>
         <w:gridCol w:w="2266"/>
         <w:gridCol w:w="2265"/>
       </w:tblGrid>
       <w:tr>
-        <w:trPr/>
-        <w:tc>
-          <w:tcPr>
-            <w:tcW w:w="2265" w:type="dxa"/>
-            <w:tcBorders/>
-          </w:tcPr>
-          <w:p>
-            <w:pPr>
-              <w:pStyle w:val="Normal"/>
-              <w:spacing w:lineRule="auto" w:line="240" w:before="0" w:after="0"/>
-              <w:jc w:val="center"/>
-              <w:rPr>
-                <w:lang w:val="pl-PL"/>
-              </w:rPr>
-            </w:pPr>
+        <w:tc>
+          <w:tcPr>
+            <w:tcW w:w="2265" w:type="dxa"/>
+          </w:tcPr>
+          <w:p>
+            <w:pPr>
+              <w:spacing w:after="0" w:line="240" w:lineRule="auto"/>
+              <w:jc w:val="center"/>
+              <w:rPr>
+                <w:lang w:val="pl-PL"/>
+              </w:rPr>
+            </w:pPr>
+            <w:bookmarkStart w:id="0" w:name="_Hlk101195894"/>
             <w:r>
               <w:rPr>
                 <w:lang w:val="pl-PL"/>
@@ -69,15 +57,12 @@
         <w:tc>
           <w:tcPr>
             <w:tcW w:w="2265" w:type="dxa"/>
-            <w:tcBorders/>
-          </w:tcPr>
-          <w:p>
-            <w:pPr>
-              <w:pStyle w:val="Normal"/>
-              <w:spacing w:lineRule="auto" w:line="240" w:before="0" w:after="0"/>
-              <w:jc w:val="center"/>
-              <w:rPr>
-                <w:b/>
+          </w:tcPr>
+          <w:p>
+            <w:pPr>
+              <w:spacing w:after="0" w:line="240" w:lineRule="auto"/>
+              <w:jc w:val="center"/>
+              <w:rPr>
                 <w:b/>
                 <w:bCs/>
                 <w:lang w:val="pl-PL"/>
@@ -96,15 +81,12 @@
         <w:tc>
           <w:tcPr>
             <w:tcW w:w="2266" w:type="dxa"/>
-            <w:tcBorders/>
-          </w:tcPr>
-          <w:p>
-            <w:pPr>
-              <w:pStyle w:val="Normal"/>
-              <w:spacing w:lineRule="auto" w:line="240" w:before="0" w:after="0"/>
-              <w:jc w:val="center"/>
-              <w:rPr>
-                <w:b/>
+          </w:tcPr>
+          <w:p>
+            <w:pPr>
+              <w:spacing w:after="0" w:line="240" w:lineRule="auto"/>
+              <w:jc w:val="center"/>
+              <w:rPr>
                 <w:b/>
                 <w:bCs/>
                 <w:lang w:val="pl-PL"/>
@@ -123,15 +105,12 @@
         <w:tc>
           <w:tcPr>
             <w:tcW w:w="2265" w:type="dxa"/>
-            <w:tcBorders/>
-          </w:tcPr>
-          <w:p>
-            <w:pPr>
-              <w:pStyle w:val="Normal"/>
-              <w:spacing w:lineRule="auto" w:line="240" w:before="0" w:after="0"/>
-              <w:jc w:val="center"/>
-              <w:rPr>
-                <w:b/>
+          </w:tcPr>
+          <w:p>
+            <w:pPr>
+              <w:spacing w:after="0" w:line="240" w:lineRule="auto"/>
+              <w:jc w:val="center"/>
+              <w:rPr>
                 <w:b/>
                 <w:bCs/>
                 <w:lang w:val="pl-PL"/>
@@ -149,19 +128,15 @@
         </w:tc>
       </w:tr>
       <w:tr>
-        <w:trPr/>
-        <w:tc>
-          <w:tcPr>
-            <w:tcW w:w="2265" w:type="dxa"/>
-            <w:tcBorders/>
-          </w:tcPr>
-          <w:p>
-            <w:pPr>
-              <w:pStyle w:val="Normal"/>
-              <w:spacing w:lineRule="auto" w:line="240" w:before="0" w:after="0"/>
-              <w:jc w:val="center"/>
-              <w:rPr>
-                <w:b/>
+        <w:tc>
+          <w:tcPr>
+            <w:tcW w:w="2265" w:type="dxa"/>
+          </w:tcPr>
+          <w:p>
+            <w:pPr>
+              <w:spacing w:after="0" w:line="240" w:lineRule="auto"/>
+              <w:jc w:val="center"/>
+              <w:rPr>
                 <w:b/>
                 <w:bCs/>
                 <w:lang w:val="pl-PL"/>
@@ -180,12 +155,10 @@
         <w:tc>
           <w:tcPr>
             <w:tcW w:w="2265" w:type="dxa"/>
-            <w:tcBorders/>
-          </w:tcPr>
-          <w:p>
-            <w:pPr>
-              <w:pStyle w:val="Normal"/>
-              <w:spacing w:lineRule="auto" w:line="240" w:before="0" w:after="0"/>
+          </w:tcPr>
+          <w:p>
+            <w:pPr>
+              <w:spacing w:after="0" w:line="240" w:lineRule="auto"/>
               <w:jc w:val="center"/>
               <w:rPr>
                 <w:lang w:val="pl-PL"/>
@@ -202,12 +175,10 @@
         <w:tc>
           <w:tcPr>
             <w:tcW w:w="2266" w:type="dxa"/>
-            <w:tcBorders/>
-          </w:tcPr>
-          <w:p>
-            <w:pPr>
-              <w:pStyle w:val="Normal"/>
-              <w:spacing w:lineRule="auto" w:line="240" w:before="0" w:after="0"/>
+          </w:tcPr>
+          <w:p>
+            <w:pPr>
+              <w:spacing w:after="0" w:line="240" w:lineRule="auto"/>
               <w:jc w:val="center"/>
               <w:rPr>
                 <w:lang w:val="pl-PL"/>
@@ -224,12 +195,10 @@
         <w:tc>
           <w:tcPr>
             <w:tcW w:w="2265" w:type="dxa"/>
-            <w:tcBorders/>
-          </w:tcPr>
-          <w:p>
-            <w:pPr>
-              <w:pStyle w:val="Normal"/>
-              <w:spacing w:lineRule="auto" w:line="240" w:before="0" w:after="0"/>
+          </w:tcPr>
+          <w:p>
+            <w:pPr>
+              <w:spacing w:after="0" w:line="240" w:lineRule="auto"/>
               <w:jc w:val="center"/>
               <w:rPr>
                 <w:lang w:val="pl-PL"/>
@@ -245,19 +214,15 @@
         </w:tc>
       </w:tr>
       <w:tr>
-        <w:trPr/>
-        <w:tc>
-          <w:tcPr>
-            <w:tcW w:w="2265" w:type="dxa"/>
-            <w:tcBorders/>
-          </w:tcPr>
-          <w:p>
-            <w:pPr>
-              <w:pStyle w:val="Normal"/>
-              <w:spacing w:lineRule="auto" w:line="240" w:before="0" w:after="0"/>
-              <w:jc w:val="center"/>
-              <w:rPr>
-                <w:b/>
+        <w:tc>
+          <w:tcPr>
+            <w:tcW w:w="2265" w:type="dxa"/>
+          </w:tcPr>
+          <w:p>
+            <w:pPr>
+              <w:spacing w:after="0" w:line="240" w:lineRule="auto"/>
+              <w:jc w:val="center"/>
+              <w:rPr>
                 <w:b/>
                 <w:bCs/>
               </w:rPr>
@@ -274,12 +239,10 @@
         <w:tc>
           <w:tcPr>
             <w:tcW w:w="2265" w:type="dxa"/>
-            <w:tcBorders/>
-          </w:tcPr>
-          <w:p>
-            <w:pPr>
-              <w:pStyle w:val="Normal"/>
-              <w:spacing w:lineRule="auto" w:line="240" w:before="0" w:after="0"/>
+          </w:tcPr>
+          <w:p>
+            <w:pPr>
+              <w:spacing w:after="0" w:line="240" w:lineRule="auto"/>
               <w:jc w:val="center"/>
               <w:rPr>
                 <w:lang w:val="pl-PL"/>
@@ -296,12 +259,10 @@
         <w:tc>
           <w:tcPr>
             <w:tcW w:w="2266" w:type="dxa"/>
-            <w:tcBorders/>
-          </w:tcPr>
-          <w:p>
-            <w:pPr>
-              <w:pStyle w:val="Normal"/>
-              <w:spacing w:lineRule="auto" w:line="240" w:before="0" w:after="0"/>
+          </w:tcPr>
+          <w:p>
+            <w:pPr>
+              <w:spacing w:after="0" w:line="240" w:lineRule="auto"/>
               <w:jc w:val="center"/>
               <w:rPr>
                 <w:lang w:val="pl-PL"/>
@@ -318,12 +279,10 @@
         <w:tc>
           <w:tcPr>
             <w:tcW w:w="2265" w:type="dxa"/>
-            <w:tcBorders/>
-          </w:tcPr>
-          <w:p>
-            <w:pPr>
-              <w:pStyle w:val="Normal"/>
-              <w:spacing w:lineRule="auto" w:line="240" w:before="0" w:after="0"/>
+          </w:tcPr>
+          <w:p>
+            <w:pPr>
+              <w:spacing w:after="0" w:line="240" w:lineRule="auto"/>
               <w:jc w:val="center"/>
               <w:rPr>
                 <w:lang w:val="pl-PL"/>
@@ -339,19 +298,15 @@
         </w:tc>
       </w:tr>
       <w:tr>
-        <w:trPr/>
-        <w:tc>
-          <w:tcPr>
-            <w:tcW w:w="2265" w:type="dxa"/>
-            <w:tcBorders/>
-          </w:tcPr>
-          <w:p>
-            <w:pPr>
-              <w:pStyle w:val="Normal"/>
-              <w:spacing w:lineRule="auto" w:line="240" w:before="0" w:after="0"/>
-              <w:jc w:val="center"/>
-              <w:rPr>
-                <w:b/>
+        <w:tc>
+          <w:tcPr>
+            <w:tcW w:w="2265" w:type="dxa"/>
+          </w:tcPr>
+          <w:p>
+            <w:pPr>
+              <w:spacing w:after="0" w:line="240" w:lineRule="auto"/>
+              <w:jc w:val="center"/>
+              <w:rPr>
                 <w:b/>
                 <w:bCs/>
                 <w:lang w:val="pl-PL"/>
@@ -370,12 +325,10 @@
         <w:tc>
           <w:tcPr>
             <w:tcW w:w="2265" w:type="dxa"/>
-            <w:tcBorders/>
-          </w:tcPr>
-          <w:p>
-            <w:pPr>
-              <w:pStyle w:val="Normal"/>
-              <w:spacing w:lineRule="auto" w:line="240" w:before="0" w:after="0"/>
+          </w:tcPr>
+          <w:p>
+            <w:pPr>
+              <w:spacing w:after="0" w:line="240" w:lineRule="auto"/>
               <w:jc w:val="center"/>
               <w:rPr>
                 <w:lang w:val="pl-PL"/>
@@ -392,12 +345,10 @@
         <w:tc>
           <w:tcPr>
             <w:tcW w:w="2266" w:type="dxa"/>
-            <w:tcBorders/>
-          </w:tcPr>
-          <w:p>
-            <w:pPr>
-              <w:pStyle w:val="Normal"/>
-              <w:spacing w:lineRule="auto" w:line="240" w:before="0" w:after="0"/>
+          </w:tcPr>
+          <w:p>
+            <w:pPr>
+              <w:spacing w:after="0" w:line="240" w:lineRule="auto"/>
               <w:jc w:val="center"/>
               <w:rPr>
                 <w:lang w:val="pl-PL"/>
@@ -414,12 +365,10 @@
         <w:tc>
           <w:tcPr>
             <w:tcW w:w="2265" w:type="dxa"/>
-            <w:tcBorders/>
-          </w:tcPr>
-          <w:p>
-            <w:pPr>
-              <w:pStyle w:val="Normal"/>
-              <w:spacing w:lineRule="auto" w:line="240" w:before="0" w:after="0"/>
+          </w:tcPr>
+          <w:p>
+            <w:pPr>
+              <w:spacing w:after="0" w:line="240" w:lineRule="auto"/>
               <w:jc w:val="center"/>
               <w:rPr>
                 <w:lang w:val="pl-PL"/>
@@ -435,19 +384,15 @@
         </w:tc>
       </w:tr>
       <w:tr>
-        <w:trPr/>
-        <w:tc>
-          <w:tcPr>
-            <w:tcW w:w="2265" w:type="dxa"/>
-            <w:tcBorders/>
-          </w:tcPr>
-          <w:p>
-            <w:pPr>
-              <w:pStyle w:val="Normal"/>
-              <w:spacing w:lineRule="auto" w:line="240" w:before="0" w:after="0"/>
-              <w:jc w:val="center"/>
-              <w:rPr>
-                <w:b/>
+        <w:tc>
+          <w:tcPr>
+            <w:tcW w:w="2265" w:type="dxa"/>
+          </w:tcPr>
+          <w:p>
+            <w:pPr>
+              <w:spacing w:after="0" w:line="240" w:lineRule="auto"/>
+              <w:jc w:val="center"/>
+              <w:rPr>
                 <w:b/>
                 <w:bCs/>
                 <w:lang w:val="pl-PL"/>
@@ -466,12 +411,10 @@
         <w:tc>
           <w:tcPr>
             <w:tcW w:w="2265" w:type="dxa"/>
-            <w:tcBorders/>
-          </w:tcPr>
-          <w:p>
-            <w:pPr>
-              <w:pStyle w:val="Normal"/>
-              <w:spacing w:lineRule="auto" w:line="240" w:before="0" w:after="0"/>
+          </w:tcPr>
+          <w:p>
+            <w:pPr>
+              <w:spacing w:after="0" w:line="240" w:lineRule="auto"/>
               <w:jc w:val="center"/>
               <w:rPr>
                 <w:lang w:val="pl-PL"/>
@@ -488,12 +431,10 @@
         <w:tc>
           <w:tcPr>
             <w:tcW w:w="2266" w:type="dxa"/>
-            <w:tcBorders/>
-          </w:tcPr>
-          <w:p>
-            <w:pPr>
-              <w:pStyle w:val="Normal"/>
-              <w:spacing w:lineRule="auto" w:line="240" w:before="0" w:after="0"/>
+          </w:tcPr>
+          <w:p>
+            <w:pPr>
+              <w:spacing w:after="0" w:line="240" w:lineRule="auto"/>
               <w:jc w:val="center"/>
               <w:rPr>
                 <w:lang w:val="pl-PL"/>
@@ -510,12 +451,10 @@
         <w:tc>
           <w:tcPr>
             <w:tcW w:w="2265" w:type="dxa"/>
-            <w:tcBorders/>
-          </w:tcPr>
-          <w:p>
-            <w:pPr>
-              <w:pStyle w:val="Normal"/>
-              <w:spacing w:lineRule="auto" w:line="240" w:before="0" w:after="0"/>
+          </w:tcPr>
+          <w:p>
+            <w:pPr>
+              <w:spacing w:after="0" w:line="240" w:lineRule="auto"/>
               <w:jc w:val="center"/>
               <w:rPr>
                 <w:lang w:val="pl-PL"/>
@@ -531,19 +470,15 @@
         </w:tc>
       </w:tr>
       <w:tr>
-        <w:trPr/>
-        <w:tc>
-          <w:tcPr>
-            <w:tcW w:w="2265" w:type="dxa"/>
-            <w:tcBorders/>
-          </w:tcPr>
-          <w:p>
-            <w:pPr>
-              <w:pStyle w:val="Normal"/>
-              <w:spacing w:lineRule="auto" w:line="240" w:before="0" w:after="0"/>
-              <w:jc w:val="center"/>
-              <w:rPr>
-                <w:b/>
+        <w:tc>
+          <w:tcPr>
+            <w:tcW w:w="2265" w:type="dxa"/>
+          </w:tcPr>
+          <w:p>
+            <w:pPr>
+              <w:spacing w:after="0" w:line="240" w:lineRule="auto"/>
+              <w:jc w:val="center"/>
+              <w:rPr>
                 <w:b/>
                 <w:bCs/>
                 <w:lang w:val="pl-PL"/>
@@ -562,12 +497,10 @@
         <w:tc>
           <w:tcPr>
             <w:tcW w:w="2265" w:type="dxa"/>
-            <w:tcBorders/>
-          </w:tcPr>
-          <w:p>
-            <w:pPr>
-              <w:pStyle w:val="Normal"/>
-              <w:spacing w:lineRule="auto" w:line="240" w:before="0" w:after="0"/>
+          </w:tcPr>
+          <w:p>
+            <w:pPr>
+              <w:spacing w:after="0" w:line="240" w:lineRule="auto"/>
               <w:jc w:val="center"/>
               <w:rPr>
                 <w:lang w:val="pl-PL"/>
@@ -584,12 +517,10 @@
         <w:tc>
           <w:tcPr>
             <w:tcW w:w="2266" w:type="dxa"/>
-            <w:tcBorders/>
-          </w:tcPr>
-          <w:p>
-            <w:pPr>
-              <w:pStyle w:val="Normal"/>
-              <w:spacing w:lineRule="auto" w:line="240" w:before="0" w:after="0"/>
+          </w:tcPr>
+          <w:p>
+            <w:pPr>
+              <w:spacing w:after="0" w:line="240" w:lineRule="auto"/>
               <w:jc w:val="center"/>
               <w:rPr>
                 <w:lang w:val="pl-PL"/>
@@ -606,12 +537,10 @@
         <w:tc>
           <w:tcPr>
             <w:tcW w:w="2265" w:type="dxa"/>
-            <w:tcBorders/>
-          </w:tcPr>
-          <w:p>
-            <w:pPr>
-              <w:pStyle w:val="Normal"/>
-              <w:spacing w:lineRule="auto" w:line="240" w:before="0" w:after="0"/>
+          </w:tcPr>
+          <w:p>
+            <w:pPr>
+              <w:spacing w:after="0" w:line="240" w:lineRule="auto"/>
               <w:jc w:val="center"/>
               <w:rPr>
                 <w:lang w:val="pl-PL"/>
@@ -627,19 +556,15 @@
         </w:tc>
       </w:tr>
       <w:tr>
-        <w:trPr/>
-        <w:tc>
-          <w:tcPr>
-            <w:tcW w:w="2265" w:type="dxa"/>
-            <w:tcBorders/>
-          </w:tcPr>
-          <w:p>
-            <w:pPr>
-              <w:pStyle w:val="Normal"/>
-              <w:spacing w:lineRule="auto" w:line="240" w:before="0" w:after="0"/>
-              <w:jc w:val="center"/>
-              <w:rPr>
-                <w:b/>
+        <w:tc>
+          <w:tcPr>
+            <w:tcW w:w="2265" w:type="dxa"/>
+          </w:tcPr>
+          <w:p>
+            <w:pPr>
+              <w:spacing w:after="0" w:line="240" w:lineRule="auto"/>
+              <w:jc w:val="center"/>
+              <w:rPr>
                 <w:b/>
                 <w:bCs/>
                 <w:lang w:val="pl-PL"/>
@@ -658,12 +583,10 @@
         <w:tc>
           <w:tcPr>
             <w:tcW w:w="2265" w:type="dxa"/>
-            <w:tcBorders/>
-          </w:tcPr>
-          <w:p>
-            <w:pPr>
-              <w:pStyle w:val="Normal"/>
-              <w:spacing w:lineRule="auto" w:line="240" w:before="0" w:after="0"/>
+          </w:tcPr>
+          <w:p>
+            <w:pPr>
+              <w:spacing w:after="0" w:line="240" w:lineRule="auto"/>
               <w:jc w:val="center"/>
               <w:rPr>
                 <w:lang w:val="pl-PL"/>
@@ -680,12 +603,10 @@
         <w:tc>
           <w:tcPr>
             <w:tcW w:w="2266" w:type="dxa"/>
-            <w:tcBorders/>
-          </w:tcPr>
-          <w:p>
-            <w:pPr>
-              <w:pStyle w:val="Normal"/>
-              <w:spacing w:lineRule="auto" w:line="240" w:before="0" w:after="0"/>
+          </w:tcPr>
+          <w:p>
+            <w:pPr>
+              <w:spacing w:after="0" w:line="240" w:lineRule="auto"/>
               <w:jc w:val="center"/>
               <w:rPr>
                 <w:lang w:val="pl-PL"/>
@@ -702,12 +623,10 @@
         <w:tc>
           <w:tcPr>
             <w:tcW w:w="2265" w:type="dxa"/>
-            <w:tcBorders/>
-          </w:tcPr>
-          <w:p>
-            <w:pPr>
-              <w:pStyle w:val="Normal"/>
-              <w:spacing w:lineRule="auto" w:line="240" w:before="0" w:after="0"/>
+          </w:tcPr>
+          <w:p>
+            <w:pPr>
+              <w:spacing w:after="0" w:line="240" w:lineRule="auto"/>
               <w:jc w:val="center"/>
               <w:rPr>
                 <w:lang w:val="pl-PL"/>
@@ -723,19 +642,15 @@
         </w:tc>
       </w:tr>
       <w:tr>
-        <w:trPr/>
-        <w:tc>
-          <w:tcPr>
-            <w:tcW w:w="2265" w:type="dxa"/>
-            <w:tcBorders/>
-          </w:tcPr>
-          <w:p>
-            <w:pPr>
-              <w:pStyle w:val="Normal"/>
-              <w:spacing w:lineRule="auto" w:line="240" w:before="0" w:after="0"/>
-              <w:jc w:val="center"/>
-              <w:rPr>
-                <w:b/>
+        <w:tc>
+          <w:tcPr>
+            <w:tcW w:w="2265" w:type="dxa"/>
+          </w:tcPr>
+          <w:p>
+            <w:pPr>
+              <w:spacing w:after="0" w:line="240" w:lineRule="auto"/>
+              <w:jc w:val="center"/>
+              <w:rPr>
                 <w:b/>
                 <w:bCs/>
                 <w:lang w:val="pl-PL"/>
@@ -754,12 +669,10 @@
         <w:tc>
           <w:tcPr>
             <w:tcW w:w="2265" w:type="dxa"/>
-            <w:tcBorders/>
-          </w:tcPr>
-          <w:p>
-            <w:pPr>
-              <w:pStyle w:val="Normal"/>
-              <w:spacing w:lineRule="auto" w:line="240" w:before="0" w:after="0"/>
+          </w:tcPr>
+          <w:p>
+            <w:pPr>
+              <w:spacing w:after="0" w:line="240" w:lineRule="auto"/>
               <w:jc w:val="center"/>
               <w:rPr>
                 <w:lang w:val="pl-PL"/>
@@ -776,12 +689,10 @@
         <w:tc>
           <w:tcPr>
             <w:tcW w:w="2266" w:type="dxa"/>
-            <w:tcBorders/>
-          </w:tcPr>
-          <w:p>
-            <w:pPr>
-              <w:pStyle w:val="Normal"/>
-              <w:spacing w:lineRule="auto" w:line="240" w:before="0" w:after="0"/>
+          </w:tcPr>
+          <w:p>
+            <w:pPr>
+              <w:spacing w:after="0" w:line="240" w:lineRule="auto"/>
               <w:jc w:val="center"/>
               <w:rPr>
                 <w:lang w:val="pl-PL"/>
@@ -798,12 +709,10 @@
         <w:tc>
           <w:tcPr>
             <w:tcW w:w="2265" w:type="dxa"/>
-            <w:tcBorders/>
-          </w:tcPr>
-          <w:p>
-            <w:pPr>
-              <w:pStyle w:val="Normal"/>
-              <w:spacing w:lineRule="auto" w:line="240" w:before="0" w:after="0"/>
+          </w:tcPr>
+          <w:p>
+            <w:pPr>
+              <w:spacing w:after="0" w:line="240" w:lineRule="auto"/>
               <w:jc w:val="center"/>
               <w:rPr>
                 <w:lang w:val="pl-PL"/>
@@ -818,13 +727,22 @@
           </w:p>
         </w:tc>
       </w:tr>
+      <w:bookmarkEnd w:id="0"/>
     </w:tbl>
     <w:p>
       <w:pPr>
-        <w:pStyle w:val="Normal"/>
         <w:jc w:val="center"/>
         <w:rPr>
           <w:b/>
+          <w:bCs/>
+          <w:lang w:val="pl-PL"/>
+        </w:rPr>
+      </w:pPr>
+    </w:p>
+    <w:p>
+      <w:pPr>
+        <w:jc w:val="center"/>
+        <w:rPr>
           <w:b/>
           <w:bCs/>
           <w:lang w:val="pl-PL"/>
@@ -836,14 +754,976 @@
           <w:bCs/>
           <w:lang w:val="pl-PL"/>
         </w:rPr>
+        <w:t>RAVDESS, wszystko j.w., dane znormalizowane po aktorach:</w:t>
       </w:r>
+    </w:p>
+    <w:tbl>
+      <w:tblPr>
+        <w:tblStyle w:val="Tabela-Siatka"/>
+        <w:tblW w:w="9062" w:type="dxa"/>
+        <w:tblLook w:val="04A0" w:firstRow="1" w:lastRow="0" w:firstColumn="1" w:lastColumn="0" w:noHBand="0" w:noVBand="1"/>
+      </w:tblPr>
+      <w:tblGrid>
+        <w:gridCol w:w="2266"/>
+        <w:gridCol w:w="2265"/>
+        <w:gridCol w:w="2266"/>
+        <w:gridCol w:w="2265"/>
+      </w:tblGrid>
+      <w:tr>
+        <w:tc>
+          <w:tcPr>
+            <w:tcW w:w="2265" w:type="dxa"/>
+          </w:tcPr>
+          <w:p>
+            <w:pPr>
+              <w:spacing w:after="0" w:line="240" w:lineRule="auto"/>
+              <w:jc w:val="center"/>
+              <w:rPr>
+                <w:lang w:val="pl-PL"/>
+              </w:rPr>
+            </w:pPr>
+            <w:r>
+              <w:rPr>
+                <w:lang w:val="pl-PL"/>
+              </w:rPr>
+              <w:t>Accuracy/Recall</w:t>
+            </w:r>
+          </w:p>
+        </w:tc>
+        <w:tc>
+          <w:tcPr>
+            <w:tcW w:w="2265" w:type="dxa"/>
+          </w:tcPr>
+          <w:p>
+            <w:pPr>
+              <w:spacing w:after="0" w:line="240" w:lineRule="auto"/>
+              <w:jc w:val="center"/>
+              <w:rPr>
+                <w:b/>
+                <w:bCs/>
+                <w:lang w:val="pl-PL"/>
+              </w:rPr>
+            </w:pPr>
+            <w:r>
+              <w:rPr>
+                <w:b/>
+                <w:bCs/>
+                <w:lang w:val="pl-PL"/>
+              </w:rPr>
+              <w:t>MFCC</w:t>
+            </w:r>
+          </w:p>
+        </w:tc>
+        <w:tc>
+          <w:tcPr>
+            <w:tcW w:w="2266" w:type="dxa"/>
+          </w:tcPr>
+          <w:p>
+            <w:pPr>
+              <w:spacing w:after="0" w:line="240" w:lineRule="auto"/>
+              <w:jc w:val="center"/>
+              <w:rPr>
+                <w:b/>
+                <w:bCs/>
+                <w:lang w:val="pl-PL"/>
+              </w:rPr>
+            </w:pPr>
+            <w:r>
+              <w:rPr>
+                <w:b/>
+                <w:bCs/>
+                <w:lang w:val="pl-PL"/>
+              </w:rPr>
+              <w:t>eGEMAPSv2</w:t>
+            </w:r>
+          </w:p>
+        </w:tc>
+        <w:tc>
+          <w:tcPr>
+            <w:tcW w:w="2265" w:type="dxa"/>
+          </w:tcPr>
+          <w:p>
+            <w:pPr>
+              <w:spacing w:after="0" w:line="240" w:lineRule="auto"/>
+              <w:jc w:val="center"/>
+              <w:rPr>
+                <w:b/>
+                <w:bCs/>
+                <w:lang w:val="pl-PL"/>
+              </w:rPr>
+            </w:pPr>
+            <w:r>
+              <w:rPr>
+                <w:b/>
+                <w:bCs/>
+                <w:lang w:val="pl-PL"/>
+              </w:rPr>
+              <w:t>Wav2Vec</w:t>
+            </w:r>
+          </w:p>
+        </w:tc>
+      </w:tr>
+      <w:tr>
+        <w:tc>
+          <w:tcPr>
+            <w:tcW w:w="2265" w:type="dxa"/>
+          </w:tcPr>
+          <w:p>
+            <w:pPr>
+              <w:spacing w:after="0" w:line="240" w:lineRule="auto"/>
+              <w:jc w:val="center"/>
+              <w:rPr>
+                <w:b/>
+                <w:bCs/>
+                <w:lang w:val="pl-PL"/>
+              </w:rPr>
+            </w:pPr>
+            <w:r>
+              <w:rPr>
+                <w:b/>
+                <w:bCs/>
+                <w:lang w:val="pl-PL"/>
+              </w:rPr>
+              <w:t>SVM (C=100)</w:t>
+            </w:r>
+          </w:p>
+        </w:tc>
+        <w:tc>
+          <w:tcPr>
+            <w:tcW w:w="2265" w:type="dxa"/>
+          </w:tcPr>
+          <w:p>
+            <w:pPr>
+              <w:spacing w:after="0" w:line="240" w:lineRule="auto"/>
+              <w:jc w:val="center"/>
+              <w:rPr>
+                <w:lang w:val="pl-PL"/>
+              </w:rPr>
+            </w:pPr>
+            <w:r>
+              <w:rPr>
+                <w:lang w:val="pl-PL"/>
+              </w:rPr>
+              <w:t>0.</w:t>
+            </w:r>
+            <w:r>
+              <w:rPr>
+                <w:lang w:val="pl-PL"/>
+              </w:rPr>
+              <w:t>50</w:t>
+            </w:r>
+            <w:r>
+              <w:rPr>
+                <w:lang w:val="pl-PL"/>
+              </w:rPr>
+              <w:t>5/0.</w:t>
+            </w:r>
+            <w:r>
+              <w:rPr>
+                <w:lang w:val="pl-PL"/>
+              </w:rPr>
+              <w:t>50</w:t>
+            </w:r>
+            <w:r>
+              <w:rPr>
+                <w:lang w:val="pl-PL"/>
+              </w:rPr>
+              <w:t>5</w:t>
+            </w:r>
+          </w:p>
+        </w:tc>
+        <w:tc>
+          <w:tcPr>
+            <w:tcW w:w="2266" w:type="dxa"/>
+          </w:tcPr>
+          <w:p>
+            <w:pPr>
+              <w:spacing w:after="0" w:line="240" w:lineRule="auto"/>
+              <w:jc w:val="center"/>
+              <w:rPr>
+                <w:lang w:val="pl-PL"/>
+              </w:rPr>
+            </w:pPr>
+            <w:r>
+              <w:rPr>
+                <w:lang w:val="pl-PL"/>
+              </w:rPr>
+              <w:t>0.6</w:t>
+            </w:r>
+            <w:r>
+              <w:rPr>
+                <w:lang w:val="pl-PL"/>
+              </w:rPr>
+              <w:t>6</w:t>
+            </w:r>
+            <w:r>
+              <w:rPr>
+                <w:lang w:val="pl-PL"/>
+              </w:rPr>
+              <w:t>3/0.6</w:t>
+            </w:r>
+            <w:r>
+              <w:rPr>
+                <w:lang w:val="pl-PL"/>
+              </w:rPr>
+              <w:t>5</w:t>
+            </w:r>
+            <w:r>
+              <w:rPr>
+                <w:lang w:val="pl-PL"/>
+              </w:rPr>
+              <w:t>7</w:t>
+            </w:r>
+          </w:p>
+        </w:tc>
+        <w:tc>
+          <w:tcPr>
+            <w:tcW w:w="2265" w:type="dxa"/>
+          </w:tcPr>
+          <w:p>
+            <w:pPr>
+              <w:spacing w:after="0" w:line="240" w:lineRule="auto"/>
+              <w:jc w:val="center"/>
+              <w:rPr>
+                <w:lang w:val="pl-PL"/>
+              </w:rPr>
+            </w:pPr>
+          </w:p>
+        </w:tc>
+      </w:tr>
+      <w:tr>
+        <w:tc>
+          <w:tcPr>
+            <w:tcW w:w="2265" w:type="dxa"/>
+          </w:tcPr>
+          <w:p>
+            <w:pPr>
+              <w:spacing w:after="0" w:line="240" w:lineRule="auto"/>
+              <w:jc w:val="center"/>
+              <w:rPr>
+                <w:b/>
+                <w:bCs/>
+              </w:rPr>
+            </w:pPr>
+            <w:r>
+              <w:rPr>
+                <w:b/>
+                <w:bCs/>
+              </w:rPr>
+              <w:t>RF (split po entropii, max-depth 12)</w:t>
+            </w:r>
+          </w:p>
+        </w:tc>
+        <w:tc>
+          <w:tcPr>
+            <w:tcW w:w="2265" w:type="dxa"/>
+          </w:tcPr>
+          <w:p>
+            <w:pPr>
+              <w:spacing w:after="0" w:line="240" w:lineRule="auto"/>
+              <w:jc w:val="center"/>
+              <w:rPr>
+                <w:lang w:val="pl-PL"/>
+              </w:rPr>
+            </w:pPr>
+            <w:r>
+              <w:rPr>
+                <w:lang w:val="pl-PL"/>
+              </w:rPr>
+              <w:t>0.</w:t>
+            </w:r>
+            <w:r>
+              <w:rPr>
+                <w:lang w:val="pl-PL"/>
+              </w:rPr>
+              <w:t>52</w:t>
+            </w:r>
+            <w:r>
+              <w:rPr>
+                <w:lang w:val="pl-PL"/>
+              </w:rPr>
+              <w:t>7/0.</w:t>
+            </w:r>
+            <w:r>
+              <w:rPr>
+                <w:lang w:val="pl-PL"/>
+              </w:rPr>
+              <w:t>52</w:t>
+            </w:r>
+            <w:r>
+              <w:rPr>
+                <w:lang w:val="pl-PL"/>
+              </w:rPr>
+              <w:t>1</w:t>
+            </w:r>
+          </w:p>
+        </w:tc>
+        <w:tc>
+          <w:tcPr>
+            <w:tcW w:w="2266" w:type="dxa"/>
+          </w:tcPr>
+          <w:p>
+            <w:pPr>
+              <w:spacing w:after="0" w:line="240" w:lineRule="auto"/>
+              <w:jc w:val="center"/>
+              <w:rPr>
+                <w:lang w:val="pl-PL"/>
+              </w:rPr>
+            </w:pPr>
+            <w:r>
+              <w:rPr>
+                <w:lang w:val="pl-PL"/>
+              </w:rPr>
+              <w:t>0.6</w:t>
+            </w:r>
+            <w:r>
+              <w:rPr>
+                <w:lang w:val="pl-PL"/>
+              </w:rPr>
+              <w:t>3</w:t>
+            </w:r>
+            <w:r>
+              <w:rPr>
+                <w:lang w:val="pl-PL"/>
+              </w:rPr>
+              <w:t>1/0.6</w:t>
+            </w:r>
+            <w:r>
+              <w:rPr>
+                <w:lang w:val="pl-PL"/>
+              </w:rPr>
+              <w:t>2</w:t>
+            </w:r>
+            <w:r>
+              <w:rPr>
+                <w:lang w:val="pl-PL"/>
+              </w:rPr>
+              <w:t>8</w:t>
+            </w:r>
+          </w:p>
+        </w:tc>
+        <w:tc>
+          <w:tcPr>
+            <w:tcW w:w="2265" w:type="dxa"/>
+          </w:tcPr>
+          <w:p>
+            <w:pPr>
+              <w:spacing w:after="0" w:line="240" w:lineRule="auto"/>
+              <w:jc w:val="center"/>
+              <w:rPr>
+                <w:lang w:val="pl-PL"/>
+              </w:rPr>
+            </w:pPr>
+          </w:p>
+        </w:tc>
+      </w:tr>
+      <w:tr>
+        <w:tc>
+          <w:tcPr>
+            <w:tcW w:w="2265" w:type="dxa"/>
+          </w:tcPr>
+          <w:p>
+            <w:pPr>
+              <w:spacing w:after="0" w:line="240" w:lineRule="auto"/>
+              <w:jc w:val="center"/>
+              <w:rPr>
+                <w:b/>
+                <w:bCs/>
+                <w:lang w:val="pl-PL"/>
+              </w:rPr>
+            </w:pPr>
+            <w:r>
+              <w:rPr>
+                <w:b/>
+                <w:bCs/>
+                <w:lang w:val="pl-PL"/>
+              </w:rPr>
+              <w:t>LR (C=50, max-iter=1000)</w:t>
+            </w:r>
+          </w:p>
+        </w:tc>
+        <w:tc>
+          <w:tcPr>
+            <w:tcW w:w="2265" w:type="dxa"/>
+          </w:tcPr>
+          <w:p>
+            <w:pPr>
+              <w:spacing w:after="0" w:line="240" w:lineRule="auto"/>
+              <w:jc w:val="center"/>
+              <w:rPr>
+                <w:lang w:val="pl-PL"/>
+              </w:rPr>
+            </w:pPr>
+            <w:r>
+              <w:rPr>
+                <w:lang w:val="pl-PL"/>
+              </w:rPr>
+              <w:t>0.4</w:t>
+            </w:r>
+            <w:r>
+              <w:rPr>
+                <w:lang w:val="pl-PL"/>
+              </w:rPr>
+              <w:t>7</w:t>
+            </w:r>
+            <w:r>
+              <w:rPr>
+                <w:lang w:val="pl-PL"/>
+              </w:rPr>
+              <w:t>0/0.4</w:t>
+            </w:r>
+            <w:r>
+              <w:rPr>
+                <w:lang w:val="pl-PL"/>
+              </w:rPr>
+              <w:t>7</w:t>
+            </w:r>
+            <w:r>
+              <w:rPr>
+                <w:lang w:val="pl-PL"/>
+              </w:rPr>
+              <w:t>6</w:t>
+            </w:r>
+          </w:p>
+        </w:tc>
+        <w:tc>
+          <w:tcPr>
+            <w:tcW w:w="2266" w:type="dxa"/>
+          </w:tcPr>
+          <w:p>
+            <w:pPr>
+              <w:spacing w:after="0" w:line="240" w:lineRule="auto"/>
+              <w:jc w:val="center"/>
+              <w:rPr>
+                <w:lang w:val="pl-PL"/>
+              </w:rPr>
+            </w:pPr>
+            <w:r>
+              <w:rPr>
+                <w:lang w:val="pl-PL"/>
+              </w:rPr>
+              <w:t>0.6</w:t>
+            </w:r>
+            <w:r>
+              <w:rPr>
+                <w:lang w:val="pl-PL"/>
+              </w:rPr>
+              <w:t>1</w:t>
+            </w:r>
+            <w:r>
+              <w:rPr>
+                <w:lang w:val="pl-PL"/>
+              </w:rPr>
+              <w:t>2/0.6</w:t>
+            </w:r>
+            <w:r>
+              <w:rPr>
+                <w:lang w:val="pl-PL"/>
+              </w:rPr>
+              <w:t>2</w:t>
+            </w:r>
+            <w:r>
+              <w:rPr>
+                <w:lang w:val="pl-PL"/>
+              </w:rPr>
+              <w:t>5</w:t>
+            </w:r>
+          </w:p>
+        </w:tc>
+        <w:tc>
+          <w:tcPr>
+            <w:tcW w:w="2265" w:type="dxa"/>
+          </w:tcPr>
+          <w:p>
+            <w:pPr>
+              <w:spacing w:after="0" w:line="240" w:lineRule="auto"/>
+              <w:jc w:val="center"/>
+              <w:rPr>
+                <w:lang w:val="pl-PL"/>
+              </w:rPr>
+            </w:pPr>
+          </w:p>
+        </w:tc>
+      </w:tr>
+      <w:tr>
+        <w:tc>
+          <w:tcPr>
+            <w:tcW w:w="2265" w:type="dxa"/>
+          </w:tcPr>
+          <w:p>
+            <w:pPr>
+              <w:spacing w:after="0" w:line="240" w:lineRule="auto"/>
+              <w:jc w:val="center"/>
+              <w:rPr>
+                <w:b/>
+                <w:bCs/>
+                <w:lang w:val="pl-PL"/>
+              </w:rPr>
+            </w:pPr>
+            <w:r>
+              <w:rPr>
+                <w:b/>
+                <w:bCs/>
+                <w:lang w:val="pl-PL"/>
+              </w:rPr>
+              <w:t>MLP (max-iter=500)</w:t>
+            </w:r>
+          </w:p>
+        </w:tc>
+        <w:tc>
+          <w:tcPr>
+            <w:tcW w:w="2265" w:type="dxa"/>
+          </w:tcPr>
+          <w:p>
+            <w:pPr>
+              <w:spacing w:after="0" w:line="240" w:lineRule="auto"/>
+              <w:jc w:val="center"/>
+              <w:rPr>
+                <w:lang w:val="pl-PL"/>
+              </w:rPr>
+            </w:pPr>
+            <w:r>
+              <w:rPr>
+                <w:lang w:val="pl-PL"/>
+              </w:rPr>
+              <w:t>0.</w:t>
+            </w:r>
+            <w:r>
+              <w:rPr>
+                <w:lang w:val="pl-PL"/>
+              </w:rPr>
+              <w:t>51</w:t>
+            </w:r>
+            <w:r>
+              <w:rPr>
+                <w:lang w:val="pl-PL"/>
+              </w:rPr>
+              <w:t>0/0.</w:t>
+            </w:r>
+            <w:r>
+              <w:rPr>
+                <w:lang w:val="pl-PL"/>
+              </w:rPr>
+              <w:t>51</w:t>
+            </w:r>
+            <w:r>
+              <w:rPr>
+                <w:lang w:val="pl-PL"/>
+              </w:rPr>
+              <w:t>1</w:t>
+            </w:r>
+          </w:p>
+        </w:tc>
+        <w:tc>
+          <w:tcPr>
+            <w:tcW w:w="2266" w:type="dxa"/>
+          </w:tcPr>
+          <w:p>
+            <w:pPr>
+              <w:spacing w:after="0" w:line="240" w:lineRule="auto"/>
+              <w:jc w:val="center"/>
+              <w:rPr>
+                <w:lang w:val="pl-PL"/>
+              </w:rPr>
+            </w:pPr>
+            <w:r>
+              <w:rPr>
+                <w:lang w:val="pl-PL"/>
+              </w:rPr>
+              <w:t>0.6</w:t>
+            </w:r>
+            <w:r>
+              <w:rPr>
+                <w:lang w:val="pl-PL"/>
+              </w:rPr>
+              <w:t>3</w:t>
+            </w:r>
+            <w:r>
+              <w:rPr>
+                <w:lang w:val="pl-PL"/>
+              </w:rPr>
+              <w:t>6/0.6</w:t>
+            </w:r>
+            <w:r>
+              <w:rPr>
+                <w:lang w:val="pl-PL"/>
+              </w:rPr>
+              <w:t>3</w:t>
+            </w:r>
+            <w:r>
+              <w:rPr>
+                <w:lang w:val="pl-PL"/>
+              </w:rPr>
+              <w:t>1</w:t>
+            </w:r>
+          </w:p>
+        </w:tc>
+        <w:tc>
+          <w:tcPr>
+            <w:tcW w:w="2265" w:type="dxa"/>
+          </w:tcPr>
+          <w:p>
+            <w:pPr>
+              <w:spacing w:after="0" w:line="240" w:lineRule="auto"/>
+              <w:jc w:val="center"/>
+              <w:rPr>
+                <w:lang w:val="pl-PL"/>
+              </w:rPr>
+            </w:pPr>
+          </w:p>
+        </w:tc>
+      </w:tr>
+      <w:tr>
+        <w:tc>
+          <w:tcPr>
+            <w:tcW w:w="2265" w:type="dxa"/>
+          </w:tcPr>
+          <w:p>
+            <w:pPr>
+              <w:spacing w:after="0" w:line="240" w:lineRule="auto"/>
+              <w:jc w:val="center"/>
+              <w:rPr>
+                <w:b/>
+                <w:bCs/>
+                <w:lang w:val="pl-PL"/>
+              </w:rPr>
+            </w:pPr>
+            <w:r>
+              <w:rPr>
+                <w:b/>
+                <w:bCs/>
+                <w:lang w:val="pl-PL"/>
+              </w:rPr>
+              <w:t>DT</w:t>
+            </w:r>
+          </w:p>
+        </w:tc>
+        <w:tc>
+          <w:tcPr>
+            <w:tcW w:w="2265" w:type="dxa"/>
+          </w:tcPr>
+          <w:p>
+            <w:pPr>
+              <w:spacing w:after="0" w:line="240" w:lineRule="auto"/>
+              <w:jc w:val="center"/>
+              <w:rPr>
+                <w:lang w:val="pl-PL"/>
+              </w:rPr>
+            </w:pPr>
+            <w:r>
+              <w:rPr>
+                <w:lang w:val="pl-PL"/>
+              </w:rPr>
+              <w:t>0.323/0.313</w:t>
+            </w:r>
+          </w:p>
+        </w:tc>
+        <w:tc>
+          <w:tcPr>
+            <w:tcW w:w="2266" w:type="dxa"/>
+          </w:tcPr>
+          <w:p>
+            <w:pPr>
+              <w:spacing w:after="0" w:line="240" w:lineRule="auto"/>
+              <w:jc w:val="center"/>
+              <w:rPr>
+                <w:lang w:val="pl-PL"/>
+              </w:rPr>
+            </w:pPr>
+            <w:r>
+              <w:rPr>
+                <w:lang w:val="pl-PL"/>
+              </w:rPr>
+              <w:t>0.4</w:t>
+            </w:r>
+            <w:r>
+              <w:rPr>
+                <w:lang w:val="pl-PL"/>
+              </w:rPr>
+              <w:t>3</w:t>
+            </w:r>
+            <w:r>
+              <w:rPr>
+                <w:lang w:val="pl-PL"/>
+              </w:rPr>
+              <w:t>6/0.4</w:t>
+            </w:r>
+            <w:r>
+              <w:rPr>
+                <w:lang w:val="pl-PL"/>
+              </w:rPr>
+              <w:t>3</w:t>
+            </w:r>
+            <w:r>
+              <w:rPr>
+                <w:lang w:val="pl-PL"/>
+              </w:rPr>
+              <w:t>9</w:t>
+            </w:r>
+          </w:p>
+        </w:tc>
+        <w:tc>
+          <w:tcPr>
+            <w:tcW w:w="2265" w:type="dxa"/>
+          </w:tcPr>
+          <w:p>
+            <w:pPr>
+              <w:spacing w:after="0" w:line="240" w:lineRule="auto"/>
+              <w:jc w:val="center"/>
+              <w:rPr>
+                <w:lang w:val="pl-PL"/>
+              </w:rPr>
+            </w:pPr>
+          </w:p>
+        </w:tc>
+      </w:tr>
+      <w:tr>
+        <w:tc>
+          <w:tcPr>
+            <w:tcW w:w="2265" w:type="dxa"/>
+          </w:tcPr>
+          <w:p>
+            <w:pPr>
+              <w:spacing w:after="0" w:line="240" w:lineRule="auto"/>
+              <w:jc w:val="center"/>
+              <w:rPr>
+                <w:b/>
+                <w:bCs/>
+                <w:lang w:val="pl-PL"/>
+              </w:rPr>
+            </w:pPr>
+            <w:r>
+              <w:rPr>
+                <w:b/>
+                <w:bCs/>
+                <w:lang w:val="pl-PL"/>
+              </w:rPr>
+              <w:t>GBT (subsample=0.5)</w:t>
+            </w:r>
+          </w:p>
+        </w:tc>
+        <w:tc>
+          <w:tcPr>
+            <w:tcW w:w="2265" w:type="dxa"/>
+          </w:tcPr>
+          <w:p>
+            <w:pPr>
+              <w:spacing w:after="0" w:line="240" w:lineRule="auto"/>
+              <w:jc w:val="center"/>
+              <w:rPr>
+                <w:lang w:val="pl-PL"/>
+              </w:rPr>
+            </w:pPr>
+            <w:r>
+              <w:rPr>
+                <w:lang w:val="pl-PL"/>
+              </w:rPr>
+              <w:t>0.4</w:t>
+            </w:r>
+            <w:r>
+              <w:rPr>
+                <w:lang w:val="pl-PL"/>
+              </w:rPr>
+              <w:t>9</w:t>
+            </w:r>
+            <w:r>
+              <w:rPr>
+                <w:lang w:val="pl-PL"/>
+              </w:rPr>
+              <w:t>3/0.4</w:t>
+            </w:r>
+            <w:r>
+              <w:rPr>
+                <w:lang w:val="pl-PL"/>
+              </w:rPr>
+              <w:t>9</w:t>
+            </w:r>
+            <w:r>
+              <w:rPr>
+                <w:lang w:val="pl-PL"/>
+              </w:rPr>
+              <w:t>1</w:t>
+            </w:r>
+          </w:p>
+        </w:tc>
+        <w:tc>
+          <w:tcPr>
+            <w:tcW w:w="2266" w:type="dxa"/>
+          </w:tcPr>
+          <w:p>
+            <w:pPr>
+              <w:spacing w:after="0" w:line="240" w:lineRule="auto"/>
+              <w:jc w:val="center"/>
+              <w:rPr>
+                <w:lang w:val="pl-PL"/>
+              </w:rPr>
+            </w:pPr>
+            <w:r>
+              <w:rPr>
+                <w:lang w:val="pl-PL"/>
+              </w:rPr>
+              <w:t>0.6</w:t>
+            </w:r>
+            <w:r>
+              <w:rPr>
+                <w:lang w:val="pl-PL"/>
+              </w:rPr>
+              <w:t>2</w:t>
+            </w:r>
+            <w:r>
+              <w:rPr>
+                <w:lang w:val="pl-PL"/>
+              </w:rPr>
+              <w:t>8/0.6</w:t>
+            </w:r>
+            <w:r>
+              <w:rPr>
+                <w:lang w:val="pl-PL"/>
+              </w:rPr>
+              <w:t>2</w:t>
+            </w:r>
+            <w:r>
+              <w:rPr>
+                <w:lang w:val="pl-PL"/>
+              </w:rPr>
+              <w:t>7</w:t>
+            </w:r>
+          </w:p>
+        </w:tc>
+        <w:tc>
+          <w:tcPr>
+            <w:tcW w:w="2265" w:type="dxa"/>
+          </w:tcPr>
+          <w:p>
+            <w:pPr>
+              <w:spacing w:after="0" w:line="240" w:lineRule="auto"/>
+              <w:jc w:val="center"/>
+              <w:rPr>
+                <w:lang w:val="pl-PL"/>
+              </w:rPr>
+            </w:pPr>
+          </w:p>
+        </w:tc>
+      </w:tr>
+      <w:tr>
+        <w:tc>
+          <w:tcPr>
+            <w:tcW w:w="2265" w:type="dxa"/>
+          </w:tcPr>
+          <w:p>
+            <w:pPr>
+              <w:spacing w:after="0" w:line="240" w:lineRule="auto"/>
+              <w:jc w:val="center"/>
+              <w:rPr>
+                <w:b/>
+                <w:bCs/>
+                <w:lang w:val="pl-PL"/>
+              </w:rPr>
+            </w:pPr>
+            <w:r>
+              <w:rPr>
+                <w:b/>
+                <w:bCs/>
+                <w:lang w:val="pl-PL"/>
+              </w:rPr>
+              <w:t>CNN (architektury w kodzie)</w:t>
+            </w:r>
+          </w:p>
+        </w:tc>
+        <w:tc>
+          <w:tcPr>
+            <w:tcW w:w="2265" w:type="dxa"/>
+          </w:tcPr>
+          <w:p>
+            <w:pPr>
+              <w:spacing w:after="0" w:line="240" w:lineRule="auto"/>
+              <w:jc w:val="center"/>
+              <w:rPr>
+                <w:lang w:val="pl-PL"/>
+              </w:rPr>
+            </w:pPr>
+            <w:r>
+              <w:rPr>
+                <w:lang w:val="pl-PL"/>
+              </w:rPr>
+              <w:t>0.6</w:t>
+            </w:r>
+            <w:r>
+              <w:rPr>
+                <w:lang w:val="pl-PL"/>
+              </w:rPr>
+              <w:t>5</w:t>
+            </w:r>
+            <w:r>
+              <w:rPr>
+                <w:lang w:val="pl-PL"/>
+              </w:rPr>
+              <w:t>7/0.6</w:t>
+            </w:r>
+            <w:r>
+              <w:rPr>
+                <w:lang w:val="pl-PL"/>
+              </w:rPr>
+              <w:t>4</w:t>
+            </w:r>
+            <w:r>
+              <w:rPr>
+                <w:lang w:val="pl-PL"/>
+              </w:rPr>
+              <w:t>7</w:t>
+            </w:r>
+          </w:p>
+        </w:tc>
+        <w:tc>
+          <w:tcPr>
+            <w:tcW w:w="2266" w:type="dxa"/>
+          </w:tcPr>
+          <w:p>
+            <w:pPr>
+              <w:spacing w:after="0" w:line="240" w:lineRule="auto"/>
+              <w:jc w:val="center"/>
+              <w:rPr>
+                <w:lang w:val="pl-PL"/>
+              </w:rPr>
+            </w:pPr>
+            <w:r>
+              <w:rPr>
+                <w:lang w:val="pl-PL"/>
+              </w:rPr>
+              <w:t>0.670/0.645</w:t>
+            </w:r>
+          </w:p>
+        </w:tc>
+        <w:tc>
+          <w:tcPr>
+            <w:tcW w:w="2265" w:type="dxa"/>
+          </w:tcPr>
+          <w:p>
+            <w:pPr>
+              <w:spacing w:after="0" w:line="240" w:lineRule="auto"/>
+              <w:jc w:val="center"/>
+              <w:rPr>
+                <w:lang w:val="pl-PL"/>
+              </w:rPr>
+            </w:pPr>
+          </w:p>
+        </w:tc>
+      </w:tr>
+    </w:tbl>
+    <w:p>
+      <w:pPr>
+        <w:jc w:val="center"/>
+        <w:rPr>
+          <w:b/>
+          <w:bCs/>
+          <w:lang w:val="pl-PL"/>
+        </w:rPr>
+      </w:pPr>
     </w:p>
     <w:p>
       <w:pPr>
-        <w:pStyle w:val="Normal"/>
         <w:jc w:val="center"/>
         <w:rPr>
-          <w:b/>
           <w:b/>
           <w:bCs/>
           <w:lang w:val="pl-PL"/>
@@ -862,33 +1742,22 @@
       <w:tblPr>
         <w:tblStyle w:val="Tabela-Siatka"/>
         <w:tblW w:w="9062" w:type="dxa"/>
-        <w:jc w:val="left"/>
-        <w:tblInd w:w="0" w:type="dxa"/>
-        <w:tblCellMar>
-          <w:top w:w="0" w:type="dxa"/>
-          <w:left w:w="108" w:type="dxa"/>
-          <w:bottom w:w="0" w:type="dxa"/>
-          <w:right w:w="108" w:type="dxa"/>
-        </w:tblCellMar>
-        <w:tblLook w:val="04a0" w:noHBand="0" w:noVBand="1" w:firstColumn="1" w:lastRow="0" w:lastColumn="0" w:firstRow="1"/>
+        <w:tblLook w:val="04A0" w:firstRow="1" w:lastRow="0" w:firstColumn="1" w:lastColumn="0" w:noHBand="0" w:noVBand="1"/>
       </w:tblPr>
       <w:tblGrid>
-        <w:gridCol w:w="2265"/>
+        <w:gridCol w:w="2266"/>
         <w:gridCol w:w="2265"/>
         <w:gridCol w:w="2266"/>
         <w:gridCol w:w="2265"/>
       </w:tblGrid>
       <w:tr>
-        <w:trPr/>
-        <w:tc>
-          <w:tcPr>
-            <w:tcW w:w="2265" w:type="dxa"/>
-            <w:tcBorders/>
-          </w:tcPr>
-          <w:p>
-            <w:pPr>
-              <w:pStyle w:val="Normal"/>
-              <w:spacing w:lineRule="auto" w:line="240" w:before="0" w:after="0"/>
+        <w:tc>
+          <w:tcPr>
+            <w:tcW w:w="2265" w:type="dxa"/>
+          </w:tcPr>
+          <w:p>
+            <w:pPr>
+              <w:spacing w:after="0" w:line="240" w:lineRule="auto"/>
               <w:jc w:val="center"/>
               <w:rPr>
                 <w:lang w:val="pl-PL"/>
@@ -905,15 +1774,12 @@
         <w:tc>
           <w:tcPr>
             <w:tcW w:w="2265" w:type="dxa"/>
-            <w:tcBorders/>
-          </w:tcPr>
-          <w:p>
-            <w:pPr>
-              <w:pStyle w:val="Normal"/>
-              <w:spacing w:lineRule="auto" w:line="240" w:before="0" w:after="0"/>
-              <w:jc w:val="center"/>
-              <w:rPr>
-                <w:b/>
+          </w:tcPr>
+          <w:p>
+            <w:pPr>
+              <w:spacing w:after="0" w:line="240" w:lineRule="auto"/>
+              <w:jc w:val="center"/>
+              <w:rPr>
                 <w:b/>
                 <w:bCs/>
                 <w:lang w:val="pl-PL"/>
@@ -932,15 +1798,12 @@
         <w:tc>
           <w:tcPr>
             <w:tcW w:w="2266" w:type="dxa"/>
-            <w:tcBorders/>
-          </w:tcPr>
-          <w:p>
-            <w:pPr>
-              <w:pStyle w:val="Normal"/>
-              <w:spacing w:lineRule="auto" w:line="240" w:before="0" w:after="0"/>
-              <w:jc w:val="center"/>
-              <w:rPr>
-                <w:b/>
+          </w:tcPr>
+          <w:p>
+            <w:pPr>
+              <w:spacing w:after="0" w:line="240" w:lineRule="auto"/>
+              <w:jc w:val="center"/>
+              <w:rPr>
                 <w:b/>
                 <w:bCs/>
                 <w:lang w:val="pl-PL"/>
@@ -959,15 +1822,12 @@
         <w:tc>
           <w:tcPr>
             <w:tcW w:w="2265" w:type="dxa"/>
-            <w:tcBorders/>
-          </w:tcPr>
-          <w:p>
-            <w:pPr>
-              <w:pStyle w:val="Normal"/>
-              <w:spacing w:lineRule="auto" w:line="240" w:before="0" w:after="0"/>
-              <w:jc w:val="center"/>
-              <w:rPr>
-                <w:b/>
+          </w:tcPr>
+          <w:p>
+            <w:pPr>
+              <w:spacing w:after="0" w:line="240" w:lineRule="auto"/>
+              <w:jc w:val="center"/>
+              <w:rPr>
                 <w:b/>
                 <w:bCs/>
                 <w:lang w:val="pl-PL"/>
@@ -985,19 +1845,15 @@
         </w:tc>
       </w:tr>
       <w:tr>
-        <w:trPr/>
-        <w:tc>
-          <w:tcPr>
-            <w:tcW w:w="2265" w:type="dxa"/>
-            <w:tcBorders/>
-          </w:tcPr>
-          <w:p>
-            <w:pPr>
-              <w:pStyle w:val="Normal"/>
-              <w:spacing w:lineRule="auto" w:line="240" w:before="0" w:after="0"/>
-              <w:jc w:val="center"/>
-              <w:rPr>
-                <w:b/>
+        <w:tc>
+          <w:tcPr>
+            <w:tcW w:w="2265" w:type="dxa"/>
+          </w:tcPr>
+          <w:p>
+            <w:pPr>
+              <w:spacing w:after="0" w:line="240" w:lineRule="auto"/>
+              <w:jc w:val="center"/>
+              <w:rPr>
                 <w:b/>
                 <w:bCs/>
                 <w:lang w:val="pl-PL"/>
@@ -1016,12 +1872,10 @@
         <w:tc>
           <w:tcPr>
             <w:tcW w:w="2265" w:type="dxa"/>
-            <w:tcBorders/>
-          </w:tcPr>
-          <w:p>
-            <w:pPr>
-              <w:pStyle w:val="Normal"/>
-              <w:spacing w:lineRule="auto" w:line="240" w:before="0" w:after="0"/>
+          </w:tcPr>
+          <w:p>
+            <w:pPr>
+              <w:spacing w:after="0" w:line="240" w:lineRule="auto"/>
               <w:jc w:val="center"/>
               <w:rPr>
                 <w:lang w:val="pl-PL"/>
@@ -1038,12 +1892,10 @@
         <w:tc>
           <w:tcPr>
             <w:tcW w:w="2266" w:type="dxa"/>
-            <w:tcBorders/>
-          </w:tcPr>
-          <w:p>
-            <w:pPr>
-              <w:pStyle w:val="Normal"/>
-              <w:spacing w:lineRule="auto" w:line="240" w:before="0" w:after="0"/>
+          </w:tcPr>
+          <w:p>
+            <w:pPr>
+              <w:spacing w:after="0" w:line="240" w:lineRule="auto"/>
               <w:jc w:val="center"/>
               <w:rPr>
                 <w:lang w:val="pl-PL"/>
@@ -1060,12 +1912,10 @@
         <w:tc>
           <w:tcPr>
             <w:tcW w:w="2265" w:type="dxa"/>
-            <w:tcBorders/>
-          </w:tcPr>
-          <w:p>
-            <w:pPr>
-              <w:pStyle w:val="Normal"/>
-              <w:spacing w:lineRule="auto" w:line="240" w:before="0" w:after="0"/>
+          </w:tcPr>
+          <w:p>
+            <w:pPr>
+              <w:spacing w:after="0" w:line="240" w:lineRule="auto"/>
               <w:jc w:val="center"/>
               <w:rPr>
                 <w:lang w:val="pl-PL"/>
@@ -1081,19 +1931,15 @@
         </w:tc>
       </w:tr>
       <w:tr>
-        <w:trPr/>
-        <w:tc>
-          <w:tcPr>
-            <w:tcW w:w="2265" w:type="dxa"/>
-            <w:tcBorders/>
-          </w:tcPr>
-          <w:p>
-            <w:pPr>
-              <w:pStyle w:val="Normal"/>
-              <w:spacing w:lineRule="auto" w:line="240" w:before="0" w:after="0"/>
-              <w:jc w:val="center"/>
-              <w:rPr>
-                <w:b/>
+        <w:tc>
+          <w:tcPr>
+            <w:tcW w:w="2265" w:type="dxa"/>
+          </w:tcPr>
+          <w:p>
+            <w:pPr>
+              <w:spacing w:after="0" w:line="240" w:lineRule="auto"/>
+              <w:jc w:val="center"/>
+              <w:rPr>
                 <w:b/>
                 <w:bCs/>
                 <w:lang w:val="pl-PL"/>
@@ -1112,12 +1958,10 @@
         <w:tc>
           <w:tcPr>
             <w:tcW w:w="2265" w:type="dxa"/>
-            <w:tcBorders/>
-          </w:tcPr>
-          <w:p>
-            <w:pPr>
-              <w:pStyle w:val="Normal"/>
-              <w:spacing w:lineRule="auto" w:line="240" w:before="0" w:after="0"/>
+          </w:tcPr>
+          <w:p>
+            <w:pPr>
+              <w:spacing w:after="0" w:line="240" w:lineRule="auto"/>
               <w:jc w:val="center"/>
               <w:rPr>
                 <w:lang w:val="pl-PL"/>
@@ -1134,12 +1978,10 @@
         <w:tc>
           <w:tcPr>
             <w:tcW w:w="2266" w:type="dxa"/>
-            <w:tcBorders/>
-          </w:tcPr>
-          <w:p>
-            <w:pPr>
-              <w:pStyle w:val="Normal"/>
-              <w:spacing w:lineRule="auto" w:line="240" w:before="0" w:after="0"/>
+          </w:tcPr>
+          <w:p>
+            <w:pPr>
+              <w:spacing w:after="0" w:line="240" w:lineRule="auto"/>
               <w:jc w:val="center"/>
               <w:rPr>
                 <w:lang w:val="pl-PL"/>
@@ -1156,12 +1998,10 @@
         <w:tc>
           <w:tcPr>
             <w:tcW w:w="2265" w:type="dxa"/>
-            <w:tcBorders/>
-          </w:tcPr>
-          <w:p>
-            <w:pPr>
-              <w:pStyle w:val="Normal"/>
-              <w:spacing w:lineRule="auto" w:line="240" w:before="0" w:after="0"/>
+          </w:tcPr>
+          <w:p>
+            <w:pPr>
+              <w:spacing w:after="0" w:line="240" w:lineRule="auto"/>
               <w:jc w:val="center"/>
               <w:rPr>
                 <w:lang w:val="pl-PL"/>
@@ -1177,19 +2017,15 @@
         </w:tc>
       </w:tr>
       <w:tr>
-        <w:trPr/>
-        <w:tc>
-          <w:tcPr>
-            <w:tcW w:w="2265" w:type="dxa"/>
-            <w:tcBorders/>
-          </w:tcPr>
-          <w:p>
-            <w:pPr>
-              <w:pStyle w:val="Normal"/>
-              <w:spacing w:lineRule="auto" w:line="240" w:before="0" w:after="0"/>
-              <w:jc w:val="center"/>
-              <w:rPr>
-                <w:b/>
+        <w:tc>
+          <w:tcPr>
+            <w:tcW w:w="2265" w:type="dxa"/>
+          </w:tcPr>
+          <w:p>
+            <w:pPr>
+              <w:spacing w:after="0" w:line="240" w:lineRule="auto"/>
+              <w:jc w:val="center"/>
+              <w:rPr>
                 <w:b/>
                 <w:bCs/>
                 <w:lang w:val="pl-PL"/>
@@ -1208,12 +2044,10 @@
         <w:tc>
           <w:tcPr>
             <w:tcW w:w="2265" w:type="dxa"/>
-            <w:tcBorders/>
-          </w:tcPr>
-          <w:p>
-            <w:pPr>
-              <w:pStyle w:val="Normal"/>
-              <w:spacing w:lineRule="auto" w:line="240" w:before="0" w:after="0"/>
+          </w:tcPr>
+          <w:p>
+            <w:pPr>
+              <w:spacing w:after="0" w:line="240" w:lineRule="auto"/>
               <w:jc w:val="center"/>
               <w:rPr>
                 <w:lang w:val="pl-PL"/>
@@ -1230,12 +2064,10 @@
         <w:tc>
           <w:tcPr>
             <w:tcW w:w="2266" w:type="dxa"/>
-            <w:tcBorders/>
-          </w:tcPr>
-          <w:p>
-            <w:pPr>
-              <w:pStyle w:val="Normal"/>
-              <w:spacing w:lineRule="auto" w:line="240" w:before="0" w:after="0"/>
+          </w:tcPr>
+          <w:p>
+            <w:pPr>
+              <w:spacing w:after="0" w:line="240" w:lineRule="auto"/>
               <w:jc w:val="center"/>
               <w:rPr>
                 <w:lang w:val="pl-PL"/>
@@ -1252,12 +2084,10 @@
         <w:tc>
           <w:tcPr>
             <w:tcW w:w="2265" w:type="dxa"/>
-            <w:tcBorders/>
-          </w:tcPr>
-          <w:p>
-            <w:pPr>
-              <w:pStyle w:val="Normal"/>
-              <w:spacing w:lineRule="auto" w:line="240" w:before="0" w:after="0"/>
+          </w:tcPr>
+          <w:p>
+            <w:pPr>
+              <w:spacing w:after="0" w:line="240" w:lineRule="auto"/>
               <w:jc w:val="center"/>
               <w:rPr>
                 <w:lang w:val="pl-PL"/>
@@ -1273,19 +2103,15 @@
         </w:tc>
       </w:tr>
       <w:tr>
-        <w:trPr/>
-        <w:tc>
-          <w:tcPr>
-            <w:tcW w:w="2265" w:type="dxa"/>
-            <w:tcBorders/>
-          </w:tcPr>
-          <w:p>
-            <w:pPr>
-              <w:pStyle w:val="Normal"/>
-              <w:spacing w:lineRule="auto" w:line="240" w:before="0" w:after="0"/>
-              <w:jc w:val="center"/>
-              <w:rPr>
-                <w:b/>
+        <w:tc>
+          <w:tcPr>
+            <w:tcW w:w="2265" w:type="dxa"/>
+          </w:tcPr>
+          <w:p>
+            <w:pPr>
+              <w:spacing w:after="0" w:line="240" w:lineRule="auto"/>
+              <w:jc w:val="center"/>
+              <w:rPr>
                 <w:b/>
                 <w:bCs/>
                 <w:lang w:val="pl-PL"/>
@@ -1304,12 +2130,10 @@
         <w:tc>
           <w:tcPr>
             <w:tcW w:w="2265" w:type="dxa"/>
-            <w:tcBorders/>
-          </w:tcPr>
-          <w:p>
-            <w:pPr>
-              <w:pStyle w:val="Normal"/>
-              <w:spacing w:lineRule="auto" w:line="240" w:before="0" w:after="0"/>
+          </w:tcPr>
+          <w:p>
+            <w:pPr>
+              <w:spacing w:after="0" w:line="240" w:lineRule="auto"/>
               <w:jc w:val="center"/>
               <w:rPr>
                 <w:lang w:val="pl-PL"/>
@@ -1326,12 +2150,10 @@
         <w:tc>
           <w:tcPr>
             <w:tcW w:w="2266" w:type="dxa"/>
-            <w:tcBorders/>
-          </w:tcPr>
-          <w:p>
-            <w:pPr>
-              <w:pStyle w:val="Normal"/>
-              <w:spacing w:lineRule="auto" w:line="240" w:before="0" w:after="0"/>
+          </w:tcPr>
+          <w:p>
+            <w:pPr>
+              <w:spacing w:after="0" w:line="240" w:lineRule="auto"/>
               <w:jc w:val="center"/>
               <w:rPr>
                 <w:lang w:val="pl-PL"/>
@@ -1348,12 +2170,10 @@
         <w:tc>
           <w:tcPr>
             <w:tcW w:w="2265" w:type="dxa"/>
-            <w:tcBorders/>
-          </w:tcPr>
-          <w:p>
-            <w:pPr>
-              <w:pStyle w:val="Normal"/>
-              <w:spacing w:lineRule="auto" w:line="240" w:before="0" w:after="0"/>
+          </w:tcPr>
+          <w:p>
+            <w:pPr>
+              <w:spacing w:after="0" w:line="240" w:lineRule="auto"/>
               <w:jc w:val="center"/>
               <w:rPr>
                 <w:lang w:val="pl-PL"/>
@@ -1369,19 +2189,15 @@
         </w:tc>
       </w:tr>
       <w:tr>
-        <w:trPr/>
-        <w:tc>
-          <w:tcPr>
-            <w:tcW w:w="2265" w:type="dxa"/>
-            <w:tcBorders/>
-          </w:tcPr>
-          <w:p>
-            <w:pPr>
-              <w:pStyle w:val="Normal"/>
-              <w:spacing w:lineRule="auto" w:line="240" w:before="0" w:after="0"/>
-              <w:jc w:val="center"/>
-              <w:rPr>
-                <w:b/>
+        <w:tc>
+          <w:tcPr>
+            <w:tcW w:w="2265" w:type="dxa"/>
+          </w:tcPr>
+          <w:p>
+            <w:pPr>
+              <w:spacing w:after="0" w:line="240" w:lineRule="auto"/>
+              <w:jc w:val="center"/>
+              <w:rPr>
                 <w:b/>
                 <w:bCs/>
                 <w:lang w:val="pl-PL"/>
@@ -1400,12 +2216,10 @@
         <w:tc>
           <w:tcPr>
             <w:tcW w:w="2265" w:type="dxa"/>
-            <w:tcBorders/>
-          </w:tcPr>
-          <w:p>
-            <w:pPr>
-              <w:pStyle w:val="Normal"/>
-              <w:spacing w:lineRule="auto" w:line="240" w:before="0" w:after="0"/>
+          </w:tcPr>
+          <w:p>
+            <w:pPr>
+              <w:spacing w:after="0" w:line="240" w:lineRule="auto"/>
               <w:jc w:val="center"/>
               <w:rPr>
                 <w:lang w:val="pl-PL"/>
@@ -1422,12 +2236,10 @@
         <w:tc>
           <w:tcPr>
             <w:tcW w:w="2266" w:type="dxa"/>
-            <w:tcBorders/>
-          </w:tcPr>
-          <w:p>
-            <w:pPr>
-              <w:pStyle w:val="Normal"/>
-              <w:spacing w:lineRule="auto" w:line="240" w:before="0" w:after="0"/>
+          </w:tcPr>
+          <w:p>
+            <w:pPr>
+              <w:spacing w:after="0" w:line="240" w:lineRule="auto"/>
               <w:jc w:val="center"/>
               <w:rPr>
                 <w:lang w:val="pl-PL"/>
@@ -1444,12 +2256,10 @@
         <w:tc>
           <w:tcPr>
             <w:tcW w:w="2265" w:type="dxa"/>
-            <w:tcBorders/>
-          </w:tcPr>
-          <w:p>
-            <w:pPr>
-              <w:pStyle w:val="Normal"/>
-              <w:spacing w:lineRule="auto" w:line="240" w:before="0" w:after="0"/>
+          </w:tcPr>
+          <w:p>
+            <w:pPr>
+              <w:spacing w:after="0" w:line="240" w:lineRule="auto"/>
               <w:jc w:val="center"/>
               <w:rPr>
                 <w:lang w:val="pl-PL"/>
@@ -1465,19 +2275,15 @@
         </w:tc>
       </w:tr>
       <w:tr>
-        <w:trPr/>
-        <w:tc>
-          <w:tcPr>
-            <w:tcW w:w="2265" w:type="dxa"/>
-            <w:tcBorders/>
-          </w:tcPr>
-          <w:p>
-            <w:pPr>
-              <w:pStyle w:val="Normal"/>
-              <w:spacing w:lineRule="auto" w:line="240" w:before="0" w:after="0"/>
-              <w:jc w:val="center"/>
-              <w:rPr>
-                <w:b/>
+        <w:tc>
+          <w:tcPr>
+            <w:tcW w:w="2265" w:type="dxa"/>
+          </w:tcPr>
+          <w:p>
+            <w:pPr>
+              <w:spacing w:after="0" w:line="240" w:lineRule="auto"/>
+              <w:jc w:val="center"/>
+              <w:rPr>
                 <w:b/>
                 <w:bCs/>
                 <w:lang w:val="pl-PL"/>
@@ -1496,12 +2302,10 @@
         <w:tc>
           <w:tcPr>
             <w:tcW w:w="2265" w:type="dxa"/>
-            <w:tcBorders/>
-          </w:tcPr>
-          <w:p>
-            <w:pPr>
-              <w:pStyle w:val="Normal"/>
-              <w:spacing w:lineRule="auto" w:line="240" w:before="0" w:after="0"/>
+          </w:tcPr>
+          <w:p>
+            <w:pPr>
+              <w:spacing w:after="0" w:line="240" w:lineRule="auto"/>
               <w:jc w:val="center"/>
               <w:rPr>
                 <w:lang w:val="pl-PL"/>
@@ -1518,12 +2322,10 @@
         <w:tc>
           <w:tcPr>
             <w:tcW w:w="2266" w:type="dxa"/>
-            <w:tcBorders/>
-          </w:tcPr>
-          <w:p>
-            <w:pPr>
-              <w:pStyle w:val="Normal"/>
-              <w:spacing w:lineRule="auto" w:line="240" w:before="0" w:after="0"/>
+          </w:tcPr>
+          <w:p>
+            <w:pPr>
+              <w:spacing w:after="0" w:line="240" w:lineRule="auto"/>
               <w:jc w:val="center"/>
               <w:rPr>
                 <w:lang w:val="pl-PL"/>
@@ -1540,12 +2342,10 @@
         <w:tc>
           <w:tcPr>
             <w:tcW w:w="2265" w:type="dxa"/>
-            <w:tcBorders/>
-          </w:tcPr>
-          <w:p>
-            <w:pPr>
-              <w:pStyle w:val="Normal"/>
-              <w:spacing w:lineRule="auto" w:line="240" w:before="0" w:after="0"/>
+          </w:tcPr>
+          <w:p>
+            <w:pPr>
+              <w:spacing w:after="0" w:line="240" w:lineRule="auto"/>
               <w:jc w:val="center"/>
               <w:rPr>
                 <w:lang w:val="pl-PL"/>
@@ -1561,19 +2361,15 @@
         </w:tc>
       </w:tr>
       <w:tr>
-        <w:trPr/>
-        <w:tc>
-          <w:tcPr>
-            <w:tcW w:w="2265" w:type="dxa"/>
-            <w:tcBorders/>
-          </w:tcPr>
-          <w:p>
-            <w:pPr>
-              <w:pStyle w:val="Normal"/>
-              <w:spacing w:lineRule="auto" w:line="240" w:before="0" w:after="0"/>
-              <w:jc w:val="center"/>
-              <w:rPr>
-                <w:b/>
+        <w:tc>
+          <w:tcPr>
+            <w:tcW w:w="2265" w:type="dxa"/>
+          </w:tcPr>
+          <w:p>
+            <w:pPr>
+              <w:spacing w:after="0" w:line="240" w:lineRule="auto"/>
+              <w:jc w:val="center"/>
+              <w:rPr>
                 <w:b/>
                 <w:bCs/>
                 <w:lang w:val="pl-PL"/>
@@ -1592,12 +2388,10 @@
         <w:tc>
           <w:tcPr>
             <w:tcW w:w="2265" w:type="dxa"/>
-            <w:tcBorders/>
-          </w:tcPr>
-          <w:p>
-            <w:pPr>
-              <w:pStyle w:val="Normal"/>
-              <w:spacing w:lineRule="auto" w:line="240" w:before="0" w:after="0"/>
+          </w:tcPr>
+          <w:p>
+            <w:pPr>
+              <w:spacing w:after="0" w:line="240" w:lineRule="auto"/>
               <w:jc w:val="center"/>
               <w:rPr>
                 <w:u w:val="single"/>
@@ -1616,12 +2410,10 @@
         <w:tc>
           <w:tcPr>
             <w:tcW w:w="2266" w:type="dxa"/>
-            <w:tcBorders/>
-          </w:tcPr>
-          <w:p>
-            <w:pPr>
-              <w:pStyle w:val="Normal"/>
-              <w:spacing w:lineRule="auto" w:line="240" w:before="0" w:after="0"/>
+          </w:tcPr>
+          <w:p>
+            <w:pPr>
+              <w:spacing w:after="0" w:line="240" w:lineRule="auto"/>
               <w:jc w:val="center"/>
               <w:rPr>
                 <w:lang w:val="pl-PL"/>
@@ -1638,12 +2430,10 @@
         <w:tc>
           <w:tcPr>
             <w:tcW w:w="2265" w:type="dxa"/>
-            <w:tcBorders/>
-          </w:tcPr>
-          <w:p>
-            <w:pPr>
-              <w:pStyle w:val="Normal"/>
-              <w:spacing w:lineRule="auto" w:line="240" w:before="0" w:after="0"/>
+          </w:tcPr>
+          <w:p>
+            <w:pPr>
+              <w:spacing w:after="0" w:line="240" w:lineRule="auto"/>
               <w:jc w:val="center"/>
               <w:rPr>
                 <w:lang w:val="pl-PL"/>
@@ -1661,98 +2451,81 @@
     </w:tbl>
     <w:p>
       <w:pPr>
-        <w:pStyle w:val="Normal"/>
-        <w:spacing w:before="0" w:after="160"/>
         <w:jc w:val="center"/>
         <w:rPr>
-          <w:b/>
           <w:b/>
           <w:bCs/>
           <w:lang w:val="pl-PL"/>
         </w:rPr>
       </w:pPr>
       <w:r>
-        <w:rPr/>
+        <w:rPr>
+          <w:lang w:val="pl-PL"/>
+        </w:rPr>
         <w:t>Dev Loss 1.1696869134902954, Accuracy: 0.5833333134651184 Average recall: 0.5654761904761905, 960h,  -1 bez dodakowych warstw zmergowane klasy</w:t>
       </w:r>
     </w:p>
     <w:p>
       <w:pPr>
-        <w:pStyle w:val="Normal"/>
-        <w:spacing w:before="0" w:after="160"/>
         <w:jc w:val="center"/>
         <w:rPr>
-          <w:b/>
           <w:b/>
           <w:bCs/>
           <w:lang w:val="pl-PL"/>
         </w:rPr>
       </w:pPr>
-      <w:r>
-        <w:rPr/>
-      </w:r>
     </w:p>
     <w:p>
       <w:pPr>
-        <w:pStyle w:val="Normal"/>
-        <w:spacing w:before="0" w:after="160"/>
         <w:jc w:val="center"/>
         <w:rPr>
           <w:b/>
-          <w:b/>
           <w:bCs/>
-          <w:lang w:val="pl-PL"/>
         </w:rPr>
       </w:pPr>
       <w:r>
-        <w:rPr/>
-        <w:t>Dev Loss 1.3348640203475952, Accuracy: 0.4749999940395355 Average recall: 0.4609375 -</w:t>
-      </w:r>
-      <w:r>
-        <w:rPr/>
-        <w:t>1, brak zmergowanych klas</w:t>
+        <w:lastRenderedPageBreak/>
+        <w:t>Dev Loss 1.3348640203475952, Accuracy: 0.4749999940395355 Average recall: 0.4609375 -1, brak zmergowanych klas</w:t>
       </w:r>
     </w:p>
     <w:sectPr>
-      <w:type w:val="nextPage"/>
       <w:pgSz w:w="11906" w:h="16838"/>
-      <w:pgMar w:left="1417" w:right="1417" w:header="0" w:top="1417" w:footer="0" w:bottom="1417" w:gutter="0"/>
-      <w:pgNumType w:fmt="decimal"/>
-      <w:formProt w:val="false"/>
-      <w:textDirection w:val="lrTb"/>
-      <w:docGrid w:type="default" w:linePitch="360" w:charSpace="4096"/>
+      <w:pgMar w:top="1417" w:right="1417" w:bottom="1417" w:left="1417" w:header="0" w:footer="0" w:gutter="0"/>
+      <w:cols w:space="720"/>
+      <w:formProt w:val="0"/>
+      <w:docGrid w:linePitch="360" w:charSpace="4096"/>
     </w:sectPr>
   </w:body>
 </w:document>
 </file>
 
 <file path=word/styles.xml><?xml version="1.0" encoding="utf-8"?>
-<w:styles xmlns:w="http://schemas.openxmlformats.org/wordprocessingml/2006/main" xmlns:w14="http://schemas.microsoft.com/office/word/2010/wordml" xmlns:mc="http://schemas.openxmlformats.org/markup-compatibility/2006" mc:Ignorable="w14">
+<w:styles xmlns:mc="http://schemas.openxmlformats.org/markup-compatibility/2006" xmlns:r="http://schemas.openxmlformats.org/officeDocument/2006/relationships" xmlns:w="http://schemas.openxmlformats.org/wordprocessingml/2006/main" xmlns:w14="http://schemas.microsoft.com/office/word/2010/wordml" xmlns:w15="http://schemas.microsoft.com/office/word/2012/wordml" xmlns:w16cex="http://schemas.microsoft.com/office/word/2018/wordml/cex" xmlns:w16cid="http://schemas.microsoft.com/office/word/2016/wordml/cid" xmlns:w16="http://schemas.microsoft.com/office/word/2018/wordml" xmlns:w16sdtdh="http://schemas.microsoft.com/office/word/2020/wordml/sdtdatahash" xmlns:w16se="http://schemas.microsoft.com/office/word/2015/wordml/symex" mc:Ignorable="w14 w15 w16se w16cid w16 w16cex w16sdtdh">
   <w:docDefaults>
     <w:rPrDefault>
       <w:rPr>
-        <w:rFonts w:ascii="Calibri" w:hAnsi="Calibri" w:eastAsia="Calibri" w:cs="Arial" w:asciiTheme="minorHAnsi" w:cstheme="minorBidi" w:eastAsiaTheme="minorHAnsi" w:hAnsiTheme="minorHAnsi"/>
+        <w:rFonts w:asciiTheme="minorHAnsi" w:eastAsiaTheme="minorHAnsi" w:hAnsiTheme="minorHAnsi" w:cstheme="minorBidi"/>
         <w:szCs w:val="22"/>
         <w:lang w:val="en-US" w:eastAsia="en-US" w:bidi="ar-SA"/>
       </w:rPr>
     </w:rPrDefault>
     <w:pPrDefault>
       <w:pPr>
-        <w:suppressAutoHyphens w:val="true"/>
+        <w:suppressAutoHyphens/>
       </w:pPr>
     </w:pPrDefault>
   </w:docDefaults>
   <w:latentStyles w:defLockedState="0" w:defUIPriority="99" w:defSemiHidden="0" w:defUnhideWhenUsed="0" w:defQFormat="0" w:count="376">
     <w:lsdException w:name="Normal" w:uiPriority="0" w:qFormat="1"/>
     <w:lsdException w:name="heading 1" w:uiPriority="9" w:qFormat="1"/>
-    <w:lsdException w:name="heading 2" w:uiPriority="9" w:semiHidden="1" w:unhideWhenUsed="1" w:qFormat="1"/>
-    <w:lsdException w:name="heading 3" w:uiPriority="9" w:semiHidden="1" w:unhideWhenUsed="1" w:qFormat="1"/>
-    <w:lsdException w:name="heading 4" w:uiPriority="9" w:semiHidden="1" w:unhideWhenUsed="1" w:qFormat="1"/>
-    <w:lsdException w:name="heading 5" w:uiPriority="9" w:semiHidden="1" w:unhideWhenUsed="1" w:qFormat="1"/>
-    <w:lsdException w:name="heading 6" w:uiPriority="9" w:semiHidden="1" w:unhideWhenUsed="1" w:qFormat="1"/>
-    <w:lsdException w:name="heading 7" w:uiPriority="9" w:semiHidden="1" w:unhideWhenUsed="1" w:qFormat="1"/>
-    <w:lsdException w:name="heading 8" w:uiPriority="9" w:semiHidden="1" w:unhideWhenUsed="1" w:qFormat="1"/>
-    <w:lsdException w:name="heading 9" w:uiPriority="9" w:semiHidden="1" w:unhideWhenUsed="1" w:qFormat="1"/>
+    <w:lsdException w:name="heading 2" w:semiHidden="1" w:uiPriority="9" w:unhideWhenUsed="1" w:qFormat="1"/>
+    <w:lsdException w:name="heading 3" w:semiHidden="1" w:uiPriority="9" w:unhideWhenUsed="1" w:qFormat="1"/>
+    <w:lsdException w:name="heading 4" w:semiHidden="1" w:uiPriority="9" w:unhideWhenUsed="1" w:qFormat="1"/>
+    <w:lsdException w:name="heading 5" w:semiHidden="1" w:uiPriority="9" w:unhideWhenUsed="1" w:qFormat="1"/>
+    <w:lsdException w:name="heading 6" w:semiHidden="1" w:uiPriority="9" w:unhideWhenUsed="1" w:qFormat="1"/>
+    <w:lsdException w:name="heading 7" w:semiHidden="1" w:uiPriority="9" w:unhideWhenUsed="1" w:qFormat="1"/>
+    <w:lsdException w:name="heading 8" w:semiHidden="1" w:uiPriority="9" w:unhideWhenUsed="1" w:qFormat="1"/>
+    <w:lsdException w:name="heading 9" w:semiHidden="1" w:uiPriority="9" w:unhideWhenUsed="1" w:qFormat="1"/>
     <w:lsdException w:name="index 1" w:semiHidden="1" w:unhideWhenUsed="1"/>
     <w:lsdException w:name="index 2" w:semiHidden="1" w:unhideWhenUsed="1"/>
     <w:lsdException w:name="index 3" w:semiHidden="1" w:unhideWhenUsed="1"/>
@@ -1762,22 +2535,22 @@
     <w:lsdException w:name="index 7" w:semiHidden="1" w:unhideWhenUsed="1"/>
     <w:lsdException w:name="index 8" w:semiHidden="1" w:unhideWhenUsed="1"/>
     <w:lsdException w:name="index 9" w:semiHidden="1" w:unhideWhenUsed="1"/>
-    <w:lsdException w:name="toc 1" w:uiPriority="39" w:semiHidden="1" w:unhideWhenUsed="1"/>
-    <w:lsdException w:name="toc 2" w:uiPriority="39" w:semiHidden="1" w:unhideWhenUsed="1"/>
-    <w:lsdException w:name="toc 3" w:uiPriority="39" w:semiHidden="1" w:unhideWhenUsed="1"/>
-    <w:lsdException w:name="toc 4" w:uiPriority="39" w:semiHidden="1" w:unhideWhenUsed="1"/>
-    <w:lsdException w:name="toc 5" w:uiPriority="39" w:semiHidden="1" w:unhideWhenUsed="1"/>
-    <w:lsdException w:name="toc 6" w:uiPriority="39" w:semiHidden="1" w:unhideWhenUsed="1"/>
-    <w:lsdException w:name="toc 7" w:uiPriority="39" w:semiHidden="1" w:unhideWhenUsed="1"/>
-    <w:lsdException w:name="toc 8" w:uiPriority="39" w:semiHidden="1" w:unhideWhenUsed="1"/>
-    <w:lsdException w:name="toc 9" w:uiPriority="39" w:semiHidden="1" w:unhideWhenUsed="1"/>
+    <w:lsdException w:name="toc 1" w:semiHidden="1" w:uiPriority="39" w:unhideWhenUsed="1"/>
+    <w:lsdException w:name="toc 2" w:semiHidden="1" w:uiPriority="39" w:unhideWhenUsed="1"/>
+    <w:lsdException w:name="toc 3" w:semiHidden="1" w:uiPriority="39" w:unhideWhenUsed="1"/>
+    <w:lsdException w:name="toc 4" w:semiHidden="1" w:uiPriority="39" w:unhideWhenUsed="1"/>
+    <w:lsdException w:name="toc 5" w:semiHidden="1" w:uiPriority="39" w:unhideWhenUsed="1"/>
+    <w:lsdException w:name="toc 6" w:semiHidden="1" w:uiPriority="39" w:unhideWhenUsed="1"/>
+    <w:lsdException w:name="toc 7" w:semiHidden="1" w:uiPriority="39" w:unhideWhenUsed="1"/>
+    <w:lsdException w:name="toc 8" w:semiHidden="1" w:uiPriority="39" w:unhideWhenUsed="1"/>
+    <w:lsdException w:name="toc 9" w:semiHidden="1" w:uiPriority="39" w:unhideWhenUsed="1"/>
     <w:lsdException w:name="Normal Indent" w:semiHidden="1" w:unhideWhenUsed="1"/>
     <w:lsdException w:name="footnote text" w:semiHidden="1" w:unhideWhenUsed="1"/>
     <w:lsdException w:name="annotation text" w:semiHidden="1" w:unhideWhenUsed="1"/>
     <w:lsdException w:name="header" w:semiHidden="1" w:unhideWhenUsed="1"/>
     <w:lsdException w:name="footer" w:semiHidden="1" w:unhideWhenUsed="1"/>
     <w:lsdException w:name="index heading" w:semiHidden="1" w:unhideWhenUsed="1"/>
-    <w:lsdException w:name="caption" w:uiPriority="35" w:semiHidden="1" w:unhideWhenUsed="1" w:qFormat="1"/>
+    <w:lsdException w:name="caption" w:semiHidden="1" w:uiPriority="35" w:unhideWhenUsed="1" w:qFormat="1"/>
     <w:lsdException w:name="table of figures" w:semiHidden="1" w:unhideWhenUsed="1"/>
     <w:lsdException w:name="envelope address" w:semiHidden="1" w:unhideWhenUsed="1"/>
     <w:lsdException w:name="envelope return" w:semiHidden="1" w:unhideWhenUsed="1"/>
@@ -1808,7 +2581,7 @@
     <w:lsdException w:name="Title" w:uiPriority="10" w:qFormat="1"/>
     <w:lsdException w:name="Closing" w:semiHidden="1" w:unhideWhenUsed="1"/>
     <w:lsdException w:name="Signature" w:semiHidden="1" w:unhideWhenUsed="1"/>
-    <w:lsdException w:name="Default Paragraph Font" w:uiPriority="1" w:semiHidden="1" w:unhideWhenUsed="1"/>
+    <w:lsdException w:name="Default Paragraph Font" w:semiHidden="1" w:uiPriority="1" w:unhideWhenUsed="1"/>
     <w:lsdException w:name="Body Text" w:semiHidden="1" w:unhideWhenUsed="1"/>
     <w:lsdException w:name="Body Text Indent" w:semiHidden="1" w:unhideWhenUsed="1"/>
     <w:lsdException w:name="List Continue" w:semiHidden="1" w:unhideWhenUsed="1"/>
@@ -2008,8 +2781,8 @@
     <w:lsdException w:name="Subtle Reference" w:uiPriority="31" w:qFormat="1"/>
     <w:lsdException w:name="Intense Reference" w:uiPriority="32" w:qFormat="1"/>
     <w:lsdException w:name="Book Title" w:uiPriority="33" w:qFormat="1"/>
-    <w:lsdException w:name="Bibliography" w:uiPriority="37" w:semiHidden="1" w:unhideWhenUsed="1"/>
-    <w:lsdException w:name="TOC Heading" w:uiPriority="39" w:semiHidden="1" w:unhideWhenUsed="1" w:qFormat="1"/>
+    <w:lsdException w:name="Bibliography" w:semiHidden="1" w:uiPriority="37" w:unhideWhenUsed="1"/>
+    <w:lsdException w:name="TOC Heading" w:semiHidden="1" w:uiPriority="39" w:unhideWhenUsed="1" w:qFormat="1"/>
     <w:lsdException w:name="Plain Table 1" w:uiPriority="41"/>
     <w:lsdException w:name="Plain Table 2" w:uiPriority="42"/>
     <w:lsdException w:name="Plain Table 3" w:uiPriority="43"/>
@@ -2120,98 +2893,22 @@
     <w:lsdException w:name="Unresolved Mention" w:semiHidden="1" w:unhideWhenUsed="1"/>
     <w:lsdException w:name="Smart Link" w:semiHidden="1" w:unhideWhenUsed="1"/>
   </w:latentStyles>
-  <w:style w:type="paragraph" w:styleId="Normal" w:default="1">
+  <w:style w:type="paragraph" w:default="1" w:styleId="Normalny">
     <w:name w:val="Normal"/>
     <w:qFormat/>
-    <w:rsid w:val="002b7e21"/>
+    <w:rsid w:val="00F93F2E"/>
     <w:pPr>
-      <w:widowControl/>
-      <w:suppressAutoHyphens w:val="true"/>
-      <w:bidi w:val="0"/>
-      <w:spacing w:lineRule="auto" w:line="259" w:before="0" w:after="160"/>
-      <w:jc w:val="left"/>
+      <w:spacing w:after="160" w:line="259" w:lineRule="auto"/>
     </w:pPr>
     <w:rPr>
-      <w:rFonts w:ascii="Calibri" w:hAnsi="Calibri" w:eastAsia="Calibri" w:cs="Arial" w:asciiTheme="minorHAnsi" w:cstheme="minorBidi" w:eastAsiaTheme="minorHAnsi" w:hAnsiTheme="minorHAnsi"/>
-      <w:color w:val="auto"/>
-      <w:kern w:val="0"/>
       <w:sz w:val="22"/>
-      <w:szCs w:val="22"/>
-      <w:lang w:val="en-US" w:eastAsia="en-US" w:bidi="ar-SA"/>
     </w:rPr>
   </w:style>
-  <w:style w:type="character" w:styleId="DefaultParagraphFont" w:default="1">
+  <w:style w:type="character" w:default="1" w:styleId="Domylnaczcionkaakapitu">
     <w:name w:val="Default Paragraph Font"/>
     <w:uiPriority w:val="1"/>
     <w:semiHidden/>
     <w:unhideWhenUsed/>
-    <w:qFormat/>
-    <w:rPr/>
-  </w:style>
-  <w:style w:type="paragraph" w:styleId="Nagwek">
-    <w:name w:val="Nagłówek"/>
-    <w:basedOn w:val="Normal"/>
-    <w:next w:val="Tretekstu"/>
-    <w:qFormat/>
-    <w:pPr>
-      <w:keepNext w:val="true"/>
-      <w:spacing w:before="240" w:after="120"/>
-    </w:pPr>
-    <w:rPr>
-      <w:rFonts w:ascii="Liberation Sans" w:hAnsi="Liberation Sans" w:eastAsia="Noto Sans CJK SC" w:cs="Lohit Devanagari"/>
-      <w:sz w:val="28"/>
-      <w:szCs w:val="28"/>
-    </w:rPr>
-  </w:style>
-  <w:style w:type="paragraph" w:styleId="Tretekstu">
-    <w:name w:val="Body Text"/>
-    <w:basedOn w:val="Normal"/>
-    <w:pPr>
-      <w:spacing w:lineRule="auto" w:line="276" w:before="0" w:after="140"/>
-    </w:pPr>
-    <w:rPr/>
-  </w:style>
-  <w:style w:type="paragraph" w:styleId="Lista">
-    <w:name w:val="List"/>
-    <w:basedOn w:val="Tretekstu"/>
-    <w:pPr/>
-    <w:rPr>
-      <w:rFonts w:cs="Lohit Devanagari"/>
-    </w:rPr>
-  </w:style>
-  <w:style w:type="paragraph" w:styleId="Caption">
-    <w:name w:val="Caption"/>
-    <w:basedOn w:val="Normal"/>
-    <w:qFormat/>
-    <w:pPr>
-      <w:suppressLineNumbers/>
-      <w:spacing w:before="120" w:after="120"/>
-    </w:pPr>
-    <w:rPr>
-      <w:rFonts w:cs="Lohit Devanagari"/>
-      <w:i/>
-      <w:iCs/>
-      <w:sz w:val="24"/>
-      <w:szCs w:val="24"/>
-    </w:rPr>
-  </w:style>
-  <w:style w:type="paragraph" w:styleId="Indeks">
-    <w:name w:val="Indeks"/>
-    <w:basedOn w:val="Normal"/>
-    <w:qFormat/>
-    <w:pPr>
-      <w:suppressLineNumbers/>
-    </w:pPr>
-    <w:rPr>
-      <w:rFonts w:cs="Lohit Devanagari"/>
-    </w:rPr>
-  </w:style>
-  <w:style w:type="numbering" w:styleId="NoList" w:default="1">
-    <w:name w:val="No List"/>
-    <w:uiPriority w:val="99"/>
-    <w:semiHidden/>
-    <w:unhideWhenUsed/>
-    <w:qFormat/>
   </w:style>
   <w:style w:type="table" w:default="1" w:styleId="Standardowy">
     <w:name w:val="Normal Table"/>
@@ -2228,22 +2925,81 @@
       </w:tblCellMar>
     </w:tblPr>
   </w:style>
+  <w:style w:type="numbering" w:default="1" w:styleId="Bezlisty">
+    <w:name w:val="No List"/>
+    <w:uiPriority w:val="99"/>
+    <w:semiHidden/>
+    <w:unhideWhenUsed/>
+  </w:style>
+  <w:style w:type="paragraph" w:styleId="Nagwek">
+    <w:name w:val="header"/>
+    <w:basedOn w:val="Normalny"/>
+    <w:next w:val="Tekstpodstawowy"/>
+    <w:qFormat/>
+    <w:pPr>
+      <w:keepNext/>
+      <w:spacing w:before="240" w:after="120"/>
+    </w:pPr>
+    <w:rPr>
+      <w:rFonts w:ascii="Liberation Sans" w:eastAsia="Noto Sans CJK SC" w:hAnsi="Liberation Sans" w:cs="Lohit Devanagari"/>
+      <w:sz w:val="28"/>
+      <w:szCs w:val="28"/>
+    </w:rPr>
+  </w:style>
+  <w:style w:type="paragraph" w:styleId="Tekstpodstawowy">
+    <w:name w:val="Body Text"/>
+    <w:basedOn w:val="Normalny"/>
+    <w:pPr>
+      <w:spacing w:after="140" w:line="276" w:lineRule="auto"/>
+    </w:pPr>
+  </w:style>
+  <w:style w:type="paragraph" w:styleId="Lista">
+    <w:name w:val="List"/>
+    <w:basedOn w:val="Tekstpodstawowy"/>
+    <w:rPr>
+      <w:rFonts w:cs="Lohit Devanagari"/>
+    </w:rPr>
+  </w:style>
+  <w:style w:type="paragraph" w:styleId="Legenda">
+    <w:name w:val="caption"/>
+    <w:basedOn w:val="Normalny"/>
+    <w:qFormat/>
+    <w:pPr>
+      <w:suppressLineNumbers/>
+      <w:spacing w:before="120" w:after="120"/>
+    </w:pPr>
+    <w:rPr>
+      <w:rFonts w:cs="Lohit Devanagari"/>
+      <w:i/>
+      <w:iCs/>
+      <w:sz w:val="24"/>
+      <w:szCs w:val="24"/>
+    </w:rPr>
+  </w:style>
+  <w:style w:type="paragraph" w:customStyle="1" w:styleId="Indeks">
+    <w:name w:val="Indeks"/>
+    <w:basedOn w:val="Normalny"/>
+    <w:qFormat/>
+    <w:pPr>
+      <w:suppressLineNumbers/>
+    </w:pPr>
+    <w:rPr>
+      <w:rFonts w:cs="Lohit Devanagari"/>
+    </w:rPr>
+  </w:style>
   <w:style w:type="table" w:styleId="Tabela-Siatka">
     <w:name w:val="Table Grid"/>
     <w:basedOn w:val="Standardowy"/>
     <w:uiPriority w:val="39"/>
-    <w:rsid w:val="009f16c0"/>
-    <w:pPr>
-      <w:spacing w:after="0" w:line="240" w:lineRule="auto"/>
-    </w:pPr>
+    <w:rsid w:val="009F16C0"/>
     <w:tblPr>
       <w:tblBorders>
-        <w:top w:val="single" w:color="auto" w:sz="4" w:space="0"/>
-        <w:left w:val="single" w:color="auto" w:sz="4" w:space="0"/>
-        <w:bottom w:val="single" w:color="auto" w:sz="4" w:space="0"/>
-        <w:right w:val="single" w:color="auto" w:sz="4" w:space="0"/>
-        <w:insideH w:val="single" w:color="auto" w:sz="4" w:space="0"/>
-        <w:insideV w:val="single" w:color="auto" w:sz="4" w:space="0"/>
+        <w:top w:val="single" w:sz="4" w:space="0" w:color="auto"/>
+        <w:left w:val="single" w:sz="4" w:space="0" w:color="auto"/>
+        <w:bottom w:val="single" w:sz="4" w:space="0" w:color="auto"/>
+        <w:right w:val="single" w:sz="4" w:space="0" w:color="auto"/>
+        <w:insideH w:val="single" w:sz="4" w:space="0" w:color="auto"/>
+        <w:insideV w:val="single" w:sz="4" w:space="0" w:color="auto"/>
       </w:tblBorders>
     </w:tblPr>
   </w:style>

</xml_diff>

<commit_message>
Added results for split by actors
</commit_message>
<xml_diff>
--- a/results/baseline-results.docx
+++ b/results/baseline-results.docx
@@ -35,7 +35,7 @@
       <w:tr>
         <w:tc>
           <w:tcPr>
-            <w:tcW w:w="2265" w:type="dxa"/>
+            <w:tcW w:w="2266" w:type="dxa"/>
           </w:tcPr>
           <w:p>
             <w:pPr>
@@ -130,7 +130,7 @@
       <w:tr>
         <w:tc>
           <w:tcPr>
-            <w:tcW w:w="2265" w:type="dxa"/>
+            <w:tcW w:w="2266" w:type="dxa"/>
           </w:tcPr>
           <w:p>
             <w:pPr>
@@ -216,7 +216,7 @@
       <w:tr>
         <w:tc>
           <w:tcPr>
-            <w:tcW w:w="2265" w:type="dxa"/>
+            <w:tcW w:w="2266" w:type="dxa"/>
           </w:tcPr>
           <w:p>
             <w:pPr>
@@ -300,7 +300,7 @@
       <w:tr>
         <w:tc>
           <w:tcPr>
-            <w:tcW w:w="2265" w:type="dxa"/>
+            <w:tcW w:w="2266" w:type="dxa"/>
           </w:tcPr>
           <w:p>
             <w:pPr>
@@ -386,7 +386,7 @@
       <w:tr>
         <w:tc>
           <w:tcPr>
-            <w:tcW w:w="2265" w:type="dxa"/>
+            <w:tcW w:w="2266" w:type="dxa"/>
           </w:tcPr>
           <w:p>
             <w:pPr>
@@ -472,7 +472,7 @@
       <w:tr>
         <w:tc>
           <w:tcPr>
-            <w:tcW w:w="2265" w:type="dxa"/>
+            <w:tcW w:w="2266" w:type="dxa"/>
           </w:tcPr>
           <w:p>
             <w:pPr>
@@ -558,7 +558,7 @@
       <w:tr>
         <w:tc>
           <w:tcPr>
-            <w:tcW w:w="2265" w:type="dxa"/>
+            <w:tcW w:w="2266" w:type="dxa"/>
           </w:tcPr>
           <w:p>
             <w:pPr>
@@ -644,7 +644,7 @@
       <w:tr>
         <w:tc>
           <w:tcPr>
-            <w:tcW w:w="2265" w:type="dxa"/>
+            <w:tcW w:w="2266" w:type="dxa"/>
           </w:tcPr>
           <w:p>
             <w:pPr>
@@ -754,7 +754,23 @@
           <w:bCs/>
           <w:lang w:val="pl-PL"/>
         </w:rPr>
-        <w:t>RAVDESS, wszystko j.w., dane znormalizowane po aktorach:</w:t>
+        <w:t xml:space="preserve">RAVDESS (split train/test/val </w:t>
+      </w:r>
+      <w:r>
+        <w:rPr>
+          <w:b/>
+          <w:bCs/>
+          <w:lang w:val="pl-PL"/>
+        </w:rPr>
+        <w:t>po aktorach [1-20]/[21,22]/[23,24]</w:t>
+      </w:r>
+      <w:r>
+        <w:rPr>
+          <w:b/>
+          <w:bCs/>
+          <w:lang w:val="pl-PL"/>
+        </w:rPr>
+        <w:t>), dla MFCC i eGEMAPS oraz dla wszystkich modeli poza CNN dane były standaryzowane i usuwane były atrybuty skorelowane</w:t>
       </w:r>
     </w:p>
     <w:tbl>
@@ -904,90 +920,48 @@
               <w:rPr>
                 <w:lang w:val="pl-PL"/>
               </w:rPr>
-              <w:t>0.</w:t>
-            </w:r>
-            <w:r>
-              <w:rPr>
-                <w:lang w:val="pl-PL"/>
-              </w:rPr>
-              <w:t>50</w:t>
-            </w:r>
-            <w:r>
-              <w:rPr>
-                <w:lang w:val="pl-PL"/>
-              </w:rPr>
-              <w:t>5/0.</w:t>
-            </w:r>
-            <w:r>
-              <w:rPr>
-                <w:lang w:val="pl-PL"/>
-              </w:rPr>
-              <w:t>50</w:t>
-            </w:r>
-            <w:r>
-              <w:rPr>
-                <w:lang w:val="pl-PL"/>
-              </w:rPr>
-              <w:t>5</w:t>
-            </w:r>
-          </w:p>
-        </w:tc>
-        <w:tc>
-          <w:tcPr>
-            <w:tcW w:w="2266" w:type="dxa"/>
-          </w:tcPr>
-          <w:p>
-            <w:pPr>
-              <w:spacing w:after="0" w:line="240" w:lineRule="auto"/>
-              <w:jc w:val="center"/>
-              <w:rPr>
-                <w:lang w:val="pl-PL"/>
-              </w:rPr>
-            </w:pPr>
-            <w:r>
-              <w:rPr>
-                <w:lang w:val="pl-PL"/>
-              </w:rPr>
-              <w:t>0.6</w:t>
-            </w:r>
-            <w:r>
-              <w:rPr>
-                <w:lang w:val="pl-PL"/>
-              </w:rPr>
-              <w:t>6</w:t>
-            </w:r>
-            <w:r>
-              <w:rPr>
-                <w:lang w:val="pl-PL"/>
-              </w:rPr>
-              <w:t>3/0.6</w:t>
-            </w:r>
-            <w:r>
-              <w:rPr>
-                <w:lang w:val="pl-PL"/>
-              </w:rPr>
-              <w:t>5</w:t>
-            </w:r>
-            <w:r>
-              <w:rPr>
-                <w:lang w:val="pl-PL"/>
-              </w:rPr>
-              <w:t>7</w:t>
-            </w:r>
-          </w:p>
-        </w:tc>
-        <w:tc>
-          <w:tcPr>
-            <w:tcW w:w="2265" w:type="dxa"/>
-          </w:tcPr>
-          <w:p>
-            <w:pPr>
-              <w:spacing w:after="0" w:line="240" w:lineRule="auto"/>
-              <w:jc w:val="center"/>
-              <w:rPr>
-                <w:lang w:val="pl-PL"/>
-              </w:rPr>
-            </w:pPr>
+              <w:t>0.292/0.273</w:t>
+            </w:r>
+          </w:p>
+        </w:tc>
+        <w:tc>
+          <w:tcPr>
+            <w:tcW w:w="2266" w:type="dxa"/>
+          </w:tcPr>
+          <w:p>
+            <w:pPr>
+              <w:spacing w:after="0" w:line="240" w:lineRule="auto"/>
+              <w:jc w:val="center"/>
+              <w:rPr>
+                <w:lang w:val="pl-PL"/>
+              </w:rPr>
+            </w:pPr>
+            <w:r>
+              <w:rPr>
+                <w:lang w:val="pl-PL"/>
+              </w:rPr>
+              <w:t>0.325/0.367</w:t>
+            </w:r>
+          </w:p>
+        </w:tc>
+        <w:tc>
+          <w:tcPr>
+            <w:tcW w:w="2265" w:type="dxa"/>
+          </w:tcPr>
+          <w:p>
+            <w:pPr>
+              <w:spacing w:after="0" w:line="240" w:lineRule="auto"/>
+              <w:jc w:val="center"/>
+              <w:rPr>
+                <w:lang w:val="pl-PL"/>
+              </w:rPr>
+            </w:pPr>
+            <w:r>
+              <w:rPr>
+                <w:lang w:val="pl-PL"/>
+              </w:rPr>
+              <w:t>0.425/0.445</w:t>
+            </w:r>
           </w:p>
         </w:tc>
       </w:tr>
@@ -1030,25 +1004,113 @@
               <w:rPr>
                 <w:lang w:val="pl-PL"/>
               </w:rPr>
+              <w:t>0.2</w:t>
+            </w:r>
+            <w:r>
+              <w:rPr>
+                <w:lang w:val="pl-PL"/>
+              </w:rPr>
+              <w:t>4</w:t>
+            </w:r>
+            <w:r>
+              <w:rPr>
+                <w:lang w:val="pl-PL"/>
+              </w:rPr>
+              <w:t>0/0.2</w:t>
+            </w:r>
+            <w:r>
+              <w:rPr>
+                <w:lang w:val="pl-PL"/>
+              </w:rPr>
+              <w:t>2</w:t>
+            </w:r>
+            <w:r>
+              <w:rPr>
+                <w:lang w:val="pl-PL"/>
+              </w:rPr>
+              <w:t>4</w:t>
+            </w:r>
+          </w:p>
+        </w:tc>
+        <w:tc>
+          <w:tcPr>
+            <w:tcW w:w="2266" w:type="dxa"/>
+          </w:tcPr>
+          <w:p>
+            <w:pPr>
+              <w:spacing w:after="0" w:line="240" w:lineRule="auto"/>
+              <w:jc w:val="center"/>
+              <w:rPr>
+                <w:lang w:val="pl-PL"/>
+              </w:rPr>
+            </w:pPr>
+            <w:r>
+              <w:rPr>
+                <w:lang w:val="pl-PL"/>
+              </w:rPr>
+              <w:t>0.4</w:t>
+            </w:r>
+            <w:r>
+              <w:rPr>
+                <w:lang w:val="pl-PL"/>
+              </w:rPr>
+              <w:t>6</w:t>
+            </w:r>
+            <w:r>
+              <w:rPr>
+                <w:lang w:val="pl-PL"/>
+              </w:rPr>
+              <w:t>3/0.4</w:t>
+            </w:r>
+            <w:r>
+              <w:rPr>
+                <w:lang w:val="pl-PL"/>
+              </w:rPr>
+              <w:t>4</w:t>
+            </w:r>
+            <w:r>
+              <w:rPr>
+                <w:lang w:val="pl-PL"/>
+              </w:rPr>
+              <w:t>4</w:t>
+            </w:r>
+          </w:p>
+        </w:tc>
+        <w:tc>
+          <w:tcPr>
+            <w:tcW w:w="2265" w:type="dxa"/>
+          </w:tcPr>
+          <w:p>
+            <w:pPr>
+              <w:spacing w:after="0" w:line="240" w:lineRule="auto"/>
+              <w:jc w:val="center"/>
+              <w:rPr>
+                <w:lang w:val="pl-PL"/>
+              </w:rPr>
+            </w:pPr>
+            <w:r>
+              <w:rPr>
+                <w:lang w:val="pl-PL"/>
+              </w:rPr>
               <w:t>0.</w:t>
             </w:r>
             <w:r>
               <w:rPr>
                 <w:lang w:val="pl-PL"/>
               </w:rPr>
-              <w:t>52</w:t>
-            </w:r>
-            <w:r>
-              <w:rPr>
-                <w:lang w:val="pl-PL"/>
-              </w:rPr>
-              <w:t>7/0.</w:t>
-            </w:r>
-            <w:r>
-              <w:rPr>
-                <w:lang w:val="pl-PL"/>
-              </w:rPr>
-              <w:t>52</w:t>
+              <w:t>32</w:t>
+            </w:r>
+            <w:r>
+              <w:rPr>
+                <w:lang w:val="pl-PL"/>
+              </w:rPr>
+              <w:t>2/0.</w:t>
+            </w:r>
+            <w:r>
+              <w:rPr>
+                <w:lang w:val="pl-PL"/>
+              </w:rPr>
+              <w:t>31</w:t>
             </w:r>
             <w:r>
               <w:rPr>
@@ -1056,64 +1118,6 @@
               </w:rPr>
               <w:t>1</w:t>
             </w:r>
-          </w:p>
-        </w:tc>
-        <w:tc>
-          <w:tcPr>
-            <w:tcW w:w="2266" w:type="dxa"/>
-          </w:tcPr>
-          <w:p>
-            <w:pPr>
-              <w:spacing w:after="0" w:line="240" w:lineRule="auto"/>
-              <w:jc w:val="center"/>
-              <w:rPr>
-                <w:lang w:val="pl-PL"/>
-              </w:rPr>
-            </w:pPr>
-            <w:r>
-              <w:rPr>
-                <w:lang w:val="pl-PL"/>
-              </w:rPr>
-              <w:t>0.6</w:t>
-            </w:r>
-            <w:r>
-              <w:rPr>
-                <w:lang w:val="pl-PL"/>
-              </w:rPr>
-              <w:t>3</w:t>
-            </w:r>
-            <w:r>
-              <w:rPr>
-                <w:lang w:val="pl-PL"/>
-              </w:rPr>
-              <w:t>1/0.6</w:t>
-            </w:r>
-            <w:r>
-              <w:rPr>
-                <w:lang w:val="pl-PL"/>
-              </w:rPr>
-              <w:t>2</w:t>
-            </w:r>
-            <w:r>
-              <w:rPr>
-                <w:lang w:val="pl-PL"/>
-              </w:rPr>
-              <w:t>8</w:t>
-            </w:r>
-          </w:p>
-        </w:tc>
-        <w:tc>
-          <w:tcPr>
-            <w:tcW w:w="2265" w:type="dxa"/>
-          </w:tcPr>
-          <w:p>
-            <w:pPr>
-              <w:spacing w:after="0" w:line="240" w:lineRule="auto"/>
-              <w:jc w:val="center"/>
-              <w:rPr>
-                <w:lang w:val="pl-PL"/>
-              </w:rPr>
-            </w:pPr>
           </w:p>
         </w:tc>
       </w:tr>
@@ -1158,90 +1162,48 @@
               <w:rPr>
                 <w:lang w:val="pl-PL"/>
               </w:rPr>
-              <w:t>0.4</w:t>
-            </w:r>
-            <w:r>
-              <w:rPr>
-                <w:lang w:val="pl-PL"/>
-              </w:rPr>
-              <w:t>7</w:t>
-            </w:r>
-            <w:r>
-              <w:rPr>
-                <w:lang w:val="pl-PL"/>
-              </w:rPr>
-              <w:t>0/0.4</w:t>
-            </w:r>
-            <w:r>
-              <w:rPr>
-                <w:lang w:val="pl-PL"/>
-              </w:rPr>
-              <w:t>7</w:t>
-            </w:r>
-            <w:r>
-              <w:rPr>
-                <w:lang w:val="pl-PL"/>
-              </w:rPr>
-              <w:t>6</w:t>
-            </w:r>
-          </w:p>
-        </w:tc>
-        <w:tc>
-          <w:tcPr>
-            <w:tcW w:w="2266" w:type="dxa"/>
-          </w:tcPr>
-          <w:p>
-            <w:pPr>
-              <w:spacing w:after="0" w:line="240" w:lineRule="auto"/>
-              <w:jc w:val="center"/>
-              <w:rPr>
-                <w:lang w:val="pl-PL"/>
-              </w:rPr>
-            </w:pPr>
-            <w:r>
-              <w:rPr>
-                <w:lang w:val="pl-PL"/>
-              </w:rPr>
-              <w:t>0.6</w:t>
-            </w:r>
-            <w:r>
-              <w:rPr>
-                <w:lang w:val="pl-PL"/>
-              </w:rPr>
-              <w:t>1</w:t>
-            </w:r>
-            <w:r>
-              <w:rPr>
-                <w:lang w:val="pl-PL"/>
-              </w:rPr>
-              <w:t>2/0.6</w:t>
-            </w:r>
-            <w:r>
-              <w:rPr>
-                <w:lang w:val="pl-PL"/>
-              </w:rPr>
-              <w:t>2</w:t>
-            </w:r>
-            <w:r>
-              <w:rPr>
-                <w:lang w:val="pl-PL"/>
-              </w:rPr>
-              <w:t>5</w:t>
-            </w:r>
-          </w:p>
-        </w:tc>
-        <w:tc>
-          <w:tcPr>
-            <w:tcW w:w="2265" w:type="dxa"/>
-          </w:tcPr>
-          <w:p>
-            <w:pPr>
-              <w:spacing w:after="0" w:line="240" w:lineRule="auto"/>
-              <w:jc w:val="center"/>
-              <w:rPr>
-                <w:lang w:val="pl-PL"/>
-              </w:rPr>
-            </w:pPr>
+              <w:t>0.275/0.258</w:t>
+            </w:r>
+          </w:p>
+        </w:tc>
+        <w:tc>
+          <w:tcPr>
+            <w:tcW w:w="2266" w:type="dxa"/>
+          </w:tcPr>
+          <w:p>
+            <w:pPr>
+              <w:spacing w:after="0" w:line="240" w:lineRule="auto"/>
+              <w:jc w:val="center"/>
+              <w:rPr>
+                <w:lang w:val="pl-PL"/>
+              </w:rPr>
+            </w:pPr>
+            <w:r>
+              <w:rPr>
+                <w:lang w:val="pl-PL"/>
+              </w:rPr>
+              <w:t>0.458/0.461</w:t>
+            </w:r>
+          </w:p>
+        </w:tc>
+        <w:tc>
+          <w:tcPr>
+            <w:tcW w:w="2265" w:type="dxa"/>
+          </w:tcPr>
+          <w:p>
+            <w:pPr>
+              <w:spacing w:after="0" w:line="240" w:lineRule="auto"/>
+              <w:jc w:val="center"/>
+              <w:rPr>
+                <w:lang w:val="pl-PL"/>
+              </w:rPr>
+            </w:pPr>
+            <w:r>
+              <w:rPr>
+                <w:lang w:val="pl-PL"/>
+              </w:rPr>
+              <w:t>0.483/0.484</w:t>
+            </w:r>
           </w:p>
         </w:tc>
       </w:tr>
@@ -1286,90 +1248,96 @@
               <w:rPr>
                 <w:lang w:val="pl-PL"/>
               </w:rPr>
+              <w:t>0.2</w:t>
+            </w:r>
+            <w:r>
+              <w:rPr>
+                <w:lang w:val="pl-PL"/>
+              </w:rPr>
+              <w:t>7</w:t>
+            </w:r>
+            <w:r>
+              <w:rPr>
+                <w:lang w:val="pl-PL"/>
+              </w:rPr>
+              <w:t>2/0.2</w:t>
+            </w:r>
+            <w:r>
+              <w:rPr>
+                <w:lang w:val="pl-PL"/>
+              </w:rPr>
+              <w:t>5</w:t>
+            </w:r>
+            <w:r>
+              <w:rPr>
+                <w:lang w:val="pl-PL"/>
+              </w:rPr>
+              <w:t>3</w:t>
+            </w:r>
+          </w:p>
+        </w:tc>
+        <w:tc>
+          <w:tcPr>
+            <w:tcW w:w="2266" w:type="dxa"/>
+          </w:tcPr>
+          <w:p>
+            <w:pPr>
+              <w:spacing w:after="0" w:line="240" w:lineRule="auto"/>
+              <w:jc w:val="center"/>
+              <w:rPr>
+                <w:lang w:val="pl-PL"/>
+              </w:rPr>
+            </w:pPr>
+            <w:r>
+              <w:rPr>
+                <w:lang w:val="pl-PL"/>
+              </w:rPr>
               <w:t>0.</w:t>
             </w:r>
             <w:r>
               <w:rPr>
                 <w:lang w:val="pl-PL"/>
               </w:rPr>
-              <w:t>51</w:t>
-            </w:r>
-            <w:r>
-              <w:rPr>
-                <w:lang w:val="pl-PL"/>
-              </w:rPr>
-              <w:t>0/0.</w:t>
-            </w:r>
-            <w:r>
-              <w:rPr>
-                <w:lang w:val="pl-PL"/>
-              </w:rPr>
-              <w:t>51</w:t>
-            </w:r>
-            <w:r>
-              <w:rPr>
-                <w:lang w:val="pl-PL"/>
-              </w:rPr>
-              <w:t>1</w:t>
-            </w:r>
-          </w:p>
-        </w:tc>
-        <w:tc>
-          <w:tcPr>
-            <w:tcW w:w="2266" w:type="dxa"/>
-          </w:tcPr>
-          <w:p>
-            <w:pPr>
-              <w:spacing w:after="0" w:line="240" w:lineRule="auto"/>
-              <w:jc w:val="center"/>
-              <w:rPr>
-                <w:lang w:val="pl-PL"/>
-              </w:rPr>
-            </w:pPr>
-            <w:r>
-              <w:rPr>
-                <w:lang w:val="pl-PL"/>
-              </w:rPr>
-              <w:t>0.6</w:t>
-            </w:r>
-            <w:r>
-              <w:rPr>
-                <w:lang w:val="pl-PL"/>
-              </w:rPr>
-              <w:t>3</w:t>
-            </w:r>
-            <w:r>
-              <w:rPr>
-                <w:lang w:val="pl-PL"/>
-              </w:rPr>
-              <w:t>6/0.6</w:t>
-            </w:r>
-            <w:r>
-              <w:rPr>
-                <w:lang w:val="pl-PL"/>
-              </w:rPr>
-              <w:t>3</w:t>
-            </w:r>
-            <w:r>
-              <w:rPr>
-                <w:lang w:val="pl-PL"/>
-              </w:rPr>
-              <w:t>1</w:t>
-            </w:r>
-          </w:p>
-        </w:tc>
-        <w:tc>
-          <w:tcPr>
-            <w:tcW w:w="2265" w:type="dxa"/>
-          </w:tcPr>
-          <w:p>
-            <w:pPr>
-              <w:spacing w:after="0" w:line="240" w:lineRule="auto"/>
-              <w:jc w:val="center"/>
-              <w:rPr>
-                <w:lang w:val="pl-PL"/>
-              </w:rPr>
-            </w:pPr>
+              <w:t>28</w:t>
+            </w:r>
+            <w:r>
+              <w:rPr>
+                <w:lang w:val="pl-PL"/>
+              </w:rPr>
+              <w:t>7/0.3</w:t>
+            </w:r>
+            <w:r>
+              <w:rPr>
+                <w:lang w:val="pl-PL"/>
+              </w:rPr>
+              <w:t>2</w:t>
+            </w:r>
+            <w:r>
+              <w:rPr>
+                <w:lang w:val="pl-PL"/>
+              </w:rPr>
+              <w:t>2</w:t>
+            </w:r>
+          </w:p>
+        </w:tc>
+        <w:tc>
+          <w:tcPr>
+            <w:tcW w:w="2265" w:type="dxa"/>
+          </w:tcPr>
+          <w:p>
+            <w:pPr>
+              <w:spacing w:after="0" w:line="240" w:lineRule="auto"/>
+              <w:jc w:val="center"/>
+              <w:rPr>
+                <w:lang w:val="pl-PL"/>
+              </w:rPr>
+            </w:pPr>
+            <w:r>
+              <w:rPr>
+                <w:lang w:val="pl-PL"/>
+              </w:rPr>
+              <w:t>0.425/0.422</w:t>
+            </w:r>
           </w:p>
         </w:tc>
       </w:tr>
@@ -1414,45 +1382,113 @@
               <w:rPr>
                 <w:lang w:val="pl-PL"/>
               </w:rPr>
-              <w:t>0.323/0.313</w:t>
-            </w:r>
-          </w:p>
-        </w:tc>
-        <w:tc>
-          <w:tcPr>
-            <w:tcW w:w="2266" w:type="dxa"/>
-          </w:tcPr>
-          <w:p>
-            <w:pPr>
-              <w:spacing w:after="0" w:line="240" w:lineRule="auto"/>
-              <w:jc w:val="center"/>
-              <w:rPr>
-                <w:lang w:val="pl-PL"/>
-              </w:rPr>
-            </w:pPr>
-            <w:r>
-              <w:rPr>
-                <w:lang w:val="pl-PL"/>
-              </w:rPr>
-              <w:t>0.4</w:t>
-            </w:r>
-            <w:r>
-              <w:rPr>
-                <w:lang w:val="pl-PL"/>
-              </w:rPr>
-              <w:t>3</w:t>
-            </w:r>
-            <w:r>
-              <w:rPr>
-                <w:lang w:val="pl-PL"/>
-              </w:rPr>
-              <w:t>6/0.4</w:t>
-            </w:r>
-            <w:r>
-              <w:rPr>
-                <w:lang w:val="pl-PL"/>
-              </w:rPr>
-              <w:t>3</w:t>
+              <w:t>0.1</w:t>
+            </w:r>
+            <w:r>
+              <w:rPr>
+                <w:lang w:val="pl-PL"/>
+              </w:rPr>
+              <w:t>8</w:t>
+            </w:r>
+            <w:r>
+              <w:rPr>
+                <w:lang w:val="pl-PL"/>
+              </w:rPr>
+              <w:t>7/0.1</w:t>
+            </w:r>
+            <w:r>
+              <w:rPr>
+                <w:lang w:val="pl-PL"/>
+              </w:rPr>
+              <w:t>7</w:t>
+            </w:r>
+            <w:r>
+              <w:rPr>
+                <w:lang w:val="pl-PL"/>
+              </w:rPr>
+              <w:t>6</w:t>
+            </w:r>
+          </w:p>
+        </w:tc>
+        <w:tc>
+          <w:tcPr>
+            <w:tcW w:w="2266" w:type="dxa"/>
+          </w:tcPr>
+          <w:p>
+            <w:pPr>
+              <w:spacing w:after="0" w:line="240" w:lineRule="auto"/>
+              <w:jc w:val="center"/>
+              <w:rPr>
+                <w:lang w:val="pl-PL"/>
+              </w:rPr>
+            </w:pPr>
+            <w:r>
+              <w:rPr>
+                <w:lang w:val="pl-PL"/>
+              </w:rPr>
+              <w:t>0.</w:t>
+            </w:r>
+            <w:r>
+              <w:rPr>
+                <w:lang w:val="pl-PL"/>
+              </w:rPr>
+              <w:t>28</w:t>
+            </w:r>
+            <w:r>
+              <w:rPr>
+                <w:lang w:val="pl-PL"/>
+              </w:rPr>
+              <w:t>5/0.</w:t>
+            </w:r>
+            <w:r>
+              <w:rPr>
+                <w:lang w:val="pl-PL"/>
+              </w:rPr>
+              <w:t>27</w:t>
+            </w:r>
+            <w:r>
+              <w:rPr>
+                <w:lang w:val="pl-PL"/>
+              </w:rPr>
+              <w:t>2</w:t>
+            </w:r>
+          </w:p>
+        </w:tc>
+        <w:tc>
+          <w:tcPr>
+            <w:tcW w:w="2265" w:type="dxa"/>
+          </w:tcPr>
+          <w:p>
+            <w:pPr>
+              <w:spacing w:after="0" w:line="240" w:lineRule="auto"/>
+              <w:jc w:val="center"/>
+              <w:rPr>
+                <w:lang w:val="pl-PL"/>
+              </w:rPr>
+            </w:pPr>
+            <w:r>
+              <w:rPr>
+                <w:lang w:val="pl-PL"/>
+              </w:rPr>
+              <w:t>0.2</w:t>
+            </w:r>
+            <w:r>
+              <w:rPr>
+                <w:lang w:val="pl-PL"/>
+              </w:rPr>
+              <w:t>2</w:t>
+            </w:r>
+            <w:r>
+              <w:rPr>
+                <w:lang w:val="pl-PL"/>
+              </w:rPr>
+              <w:t>7/0.2</w:t>
+            </w:r>
+            <w:r>
+              <w:rPr>
+                <w:lang w:val="pl-PL"/>
+              </w:rPr>
+              <w:t>2</w:t>
             </w:r>
             <w:r>
               <w:rPr>
@@ -1460,20 +1496,6 @@
               </w:rPr>
               <w:t>9</w:t>
             </w:r>
-          </w:p>
-        </w:tc>
-        <w:tc>
-          <w:tcPr>
-            <w:tcW w:w="2265" w:type="dxa"/>
-          </w:tcPr>
-          <w:p>
-            <w:pPr>
-              <w:spacing w:after="0" w:line="240" w:lineRule="auto"/>
-              <w:jc w:val="center"/>
-              <w:rPr>
-                <w:lang w:val="pl-PL"/>
-              </w:rPr>
-            </w:pPr>
           </w:p>
         </w:tc>
       </w:tr>
@@ -1518,25 +1540,19 @@
               <w:rPr>
                 <w:lang w:val="pl-PL"/>
               </w:rPr>
-              <w:t>0.4</w:t>
-            </w:r>
-            <w:r>
-              <w:rPr>
-                <w:lang w:val="pl-PL"/>
-              </w:rPr>
-              <w:t>9</w:t>
-            </w:r>
-            <w:r>
-              <w:rPr>
-                <w:lang w:val="pl-PL"/>
-              </w:rPr>
-              <w:t>3/0.4</w:t>
-            </w:r>
-            <w:r>
-              <w:rPr>
-                <w:lang w:val="pl-PL"/>
-              </w:rPr>
-              <w:t>9</w:t>
+              <w:t>0.2</w:t>
+            </w:r>
+            <w:r>
+              <w:rPr>
+                <w:lang w:val="pl-PL"/>
+              </w:rPr>
+              <w:t>3</w:t>
+            </w:r>
+            <w:r>
+              <w:rPr>
+                <w:lang w:val="pl-PL"/>
+              </w:rPr>
+              <w:t>2/0.2</w:t>
             </w:r>
             <w:r>
               <w:rPr>
@@ -1544,44 +1560,6 @@
               </w:rPr>
               <w:t>1</w:t>
             </w:r>
-          </w:p>
-        </w:tc>
-        <w:tc>
-          <w:tcPr>
-            <w:tcW w:w="2266" w:type="dxa"/>
-          </w:tcPr>
-          <w:p>
-            <w:pPr>
-              <w:spacing w:after="0" w:line="240" w:lineRule="auto"/>
-              <w:jc w:val="center"/>
-              <w:rPr>
-                <w:lang w:val="pl-PL"/>
-              </w:rPr>
-            </w:pPr>
-            <w:r>
-              <w:rPr>
-                <w:lang w:val="pl-PL"/>
-              </w:rPr>
-              <w:t>0.6</w:t>
-            </w:r>
-            <w:r>
-              <w:rPr>
-                <w:lang w:val="pl-PL"/>
-              </w:rPr>
-              <w:t>2</w:t>
-            </w:r>
-            <w:r>
-              <w:rPr>
-                <w:lang w:val="pl-PL"/>
-              </w:rPr>
-              <w:t>8/0.6</w:t>
-            </w:r>
-            <w:r>
-              <w:rPr>
-                <w:lang w:val="pl-PL"/>
-              </w:rPr>
-              <w:t>2</w:t>
-            </w:r>
             <w:r>
               <w:rPr>
                 <w:lang w:val="pl-PL"/>
@@ -1592,16 +1570,90 @@
         </w:tc>
         <w:tc>
           <w:tcPr>
-            <w:tcW w:w="2265" w:type="dxa"/>
-          </w:tcPr>
-          <w:p>
-            <w:pPr>
-              <w:spacing w:after="0" w:line="240" w:lineRule="auto"/>
-              <w:jc w:val="center"/>
-              <w:rPr>
-                <w:lang w:val="pl-PL"/>
-              </w:rPr>
-            </w:pPr>
+            <w:tcW w:w="2266" w:type="dxa"/>
+          </w:tcPr>
+          <w:p>
+            <w:pPr>
+              <w:spacing w:after="0" w:line="240" w:lineRule="auto"/>
+              <w:jc w:val="center"/>
+              <w:rPr>
+                <w:lang w:val="pl-PL"/>
+              </w:rPr>
+            </w:pPr>
+            <w:r>
+              <w:rPr>
+                <w:lang w:val="pl-PL"/>
+              </w:rPr>
+              <w:t>0.</w:t>
+            </w:r>
+            <w:r>
+              <w:rPr>
+                <w:lang w:val="pl-PL"/>
+              </w:rPr>
+              <w:t>50</w:t>
+            </w:r>
+            <w:r>
+              <w:rPr>
+                <w:lang w:val="pl-PL"/>
+              </w:rPr>
+              <w:t>2/0.4</w:t>
+            </w:r>
+            <w:r>
+              <w:rPr>
+                <w:lang w:val="pl-PL"/>
+              </w:rPr>
+              <w:t>8</w:t>
+            </w:r>
+            <w:r>
+              <w:rPr>
+                <w:lang w:val="pl-PL"/>
+              </w:rPr>
+              <w:t>7</w:t>
+            </w:r>
+          </w:p>
+        </w:tc>
+        <w:tc>
+          <w:tcPr>
+            <w:tcW w:w="2265" w:type="dxa"/>
+          </w:tcPr>
+          <w:p>
+            <w:pPr>
+              <w:spacing w:after="0" w:line="240" w:lineRule="auto"/>
+              <w:jc w:val="center"/>
+              <w:rPr>
+                <w:lang w:val="pl-PL"/>
+              </w:rPr>
+            </w:pPr>
+            <w:r>
+              <w:rPr>
+                <w:lang w:val="pl-PL"/>
+              </w:rPr>
+              <w:t>0.3</w:t>
+            </w:r>
+            <w:r>
+              <w:rPr>
+                <w:lang w:val="pl-PL"/>
+              </w:rPr>
+              <w:t>0</w:t>
+            </w:r>
+            <w:r>
+              <w:rPr>
+                <w:lang w:val="pl-PL"/>
+              </w:rPr>
+              <w:t>5/0.3</w:t>
+            </w:r>
+            <w:r>
+              <w:rPr>
+                <w:lang w:val="pl-PL"/>
+              </w:rPr>
+              <w:t>0</w:t>
+            </w:r>
+            <w:r>
+              <w:rPr>
+                <w:lang w:val="pl-PL"/>
+              </w:rPr>
+              <w:t>8</w:t>
+            </w:r>
           </w:p>
         </w:tc>
       </w:tr>
@@ -1646,51 +1698,51 @@
               <w:rPr>
                 <w:lang w:val="pl-PL"/>
               </w:rPr>
-              <w:t>0.6</w:t>
+              <w:t>0.357/0.331</w:t>
+            </w:r>
+          </w:p>
+        </w:tc>
+        <w:tc>
+          <w:tcPr>
+            <w:tcW w:w="2266" w:type="dxa"/>
+          </w:tcPr>
+          <w:p>
+            <w:pPr>
+              <w:spacing w:after="0" w:line="240" w:lineRule="auto"/>
+              <w:jc w:val="center"/>
+              <w:rPr>
+                <w:lang w:val="pl-PL"/>
+              </w:rPr>
+            </w:pPr>
+            <w:r>
+              <w:rPr>
+                <w:lang w:val="pl-PL"/>
+              </w:rPr>
+              <w:t>0.</w:t>
+            </w:r>
+            <w:r>
+              <w:rPr>
+                <w:lang w:val="pl-PL"/>
+              </w:rPr>
+              <w:t>59</w:t>
+            </w:r>
+            <w:r>
+              <w:rPr>
+                <w:lang w:val="pl-PL"/>
+              </w:rPr>
+              <w:t>5/0.5</w:t>
+            </w:r>
+            <w:r>
+              <w:rPr>
+                <w:lang w:val="pl-PL"/>
+              </w:rPr>
+              <w:t>8</w:t>
             </w:r>
             <w:r>
               <w:rPr>
                 <w:lang w:val="pl-PL"/>
               </w:rPr>
               <w:t>5</w:t>
-            </w:r>
-            <w:r>
-              <w:rPr>
-                <w:lang w:val="pl-PL"/>
-              </w:rPr>
-              <w:t>7/0.6</w:t>
-            </w:r>
-            <w:r>
-              <w:rPr>
-                <w:lang w:val="pl-PL"/>
-              </w:rPr>
-              <w:t>4</w:t>
-            </w:r>
-            <w:r>
-              <w:rPr>
-                <w:lang w:val="pl-PL"/>
-              </w:rPr>
-              <w:t>7</w:t>
-            </w:r>
-          </w:p>
-        </w:tc>
-        <w:tc>
-          <w:tcPr>
-            <w:tcW w:w="2266" w:type="dxa"/>
-          </w:tcPr>
-          <w:p>
-            <w:pPr>
-              <w:spacing w:after="0" w:line="240" w:lineRule="auto"/>
-              <w:jc w:val="center"/>
-              <w:rPr>
-                <w:lang w:val="pl-PL"/>
-              </w:rPr>
-            </w:pPr>
-            <w:r>
-              <w:rPr>
-                <w:lang w:val="pl-PL"/>
-              </w:rPr>
-              <w:t>0.670/0.645</w:t>
             </w:r>
           </w:p>
         </w:tc>
@@ -1716,6 +1768,1867 @@
         <w:rPr>
           <w:b/>
           <w:bCs/>
+          <w:lang w:val="pl-PL"/>
+        </w:rPr>
+      </w:pPr>
+    </w:p>
+    <w:p>
+      <w:pPr>
+        <w:jc w:val="center"/>
+        <w:rPr>
+          <w:b/>
+          <w:bCs/>
+          <w:lang w:val="pl-PL"/>
+        </w:rPr>
+      </w:pPr>
+      <w:r>
+        <w:rPr>
+          <w:b/>
+          <w:bCs/>
+          <w:lang w:val="pl-PL"/>
+        </w:rPr>
+        <w:t>RAVDESS, wszystko j</w:t>
+      </w:r>
+      <w:r>
+        <w:rPr>
+          <w:b/>
+          <w:bCs/>
+          <w:lang w:val="pl-PL"/>
+        </w:rPr>
+        <w:t>ak w tabeli 1</w:t>
+      </w:r>
+      <w:r>
+        <w:rPr>
+          <w:b/>
+          <w:bCs/>
+          <w:lang w:val="pl-PL"/>
+        </w:rPr>
+        <w:t>, dane znormalizowane po aktorach:</w:t>
+      </w:r>
+    </w:p>
+    <w:tbl>
+      <w:tblPr>
+        <w:tblStyle w:val="Tabela-Siatka"/>
+        <w:tblW w:w="9062" w:type="dxa"/>
+        <w:tblLook w:val="04A0" w:firstRow="1" w:lastRow="0" w:firstColumn="1" w:lastColumn="0" w:noHBand="0" w:noVBand="1"/>
+      </w:tblPr>
+      <w:tblGrid>
+        <w:gridCol w:w="2266"/>
+        <w:gridCol w:w="2265"/>
+        <w:gridCol w:w="2266"/>
+        <w:gridCol w:w="2265"/>
+      </w:tblGrid>
+      <w:tr>
+        <w:tc>
+          <w:tcPr>
+            <w:tcW w:w="2266" w:type="dxa"/>
+          </w:tcPr>
+          <w:p>
+            <w:pPr>
+              <w:spacing w:after="0" w:line="240" w:lineRule="auto"/>
+              <w:jc w:val="center"/>
+              <w:rPr>
+                <w:lang w:val="pl-PL"/>
+              </w:rPr>
+            </w:pPr>
+            <w:r>
+              <w:rPr>
+                <w:lang w:val="pl-PL"/>
+              </w:rPr>
+              <w:t>Accuracy/Recall</w:t>
+            </w:r>
+          </w:p>
+        </w:tc>
+        <w:tc>
+          <w:tcPr>
+            <w:tcW w:w="2265" w:type="dxa"/>
+          </w:tcPr>
+          <w:p>
+            <w:pPr>
+              <w:spacing w:after="0" w:line="240" w:lineRule="auto"/>
+              <w:jc w:val="center"/>
+              <w:rPr>
+                <w:b/>
+                <w:bCs/>
+                <w:lang w:val="pl-PL"/>
+              </w:rPr>
+            </w:pPr>
+            <w:r>
+              <w:rPr>
+                <w:b/>
+                <w:bCs/>
+                <w:lang w:val="pl-PL"/>
+              </w:rPr>
+              <w:t>MFCC</w:t>
+            </w:r>
+          </w:p>
+        </w:tc>
+        <w:tc>
+          <w:tcPr>
+            <w:tcW w:w="2266" w:type="dxa"/>
+          </w:tcPr>
+          <w:p>
+            <w:pPr>
+              <w:spacing w:after="0" w:line="240" w:lineRule="auto"/>
+              <w:jc w:val="center"/>
+              <w:rPr>
+                <w:b/>
+                <w:bCs/>
+                <w:lang w:val="pl-PL"/>
+              </w:rPr>
+            </w:pPr>
+            <w:r>
+              <w:rPr>
+                <w:b/>
+                <w:bCs/>
+                <w:lang w:val="pl-PL"/>
+              </w:rPr>
+              <w:t>eGEMAPSv2</w:t>
+            </w:r>
+          </w:p>
+        </w:tc>
+        <w:tc>
+          <w:tcPr>
+            <w:tcW w:w="2265" w:type="dxa"/>
+          </w:tcPr>
+          <w:p>
+            <w:pPr>
+              <w:spacing w:after="0" w:line="240" w:lineRule="auto"/>
+              <w:jc w:val="center"/>
+              <w:rPr>
+                <w:b/>
+                <w:bCs/>
+                <w:lang w:val="pl-PL"/>
+              </w:rPr>
+            </w:pPr>
+            <w:r>
+              <w:rPr>
+                <w:b/>
+                <w:bCs/>
+                <w:lang w:val="pl-PL"/>
+              </w:rPr>
+              <w:t>Wav2Vec</w:t>
+            </w:r>
+          </w:p>
+        </w:tc>
+      </w:tr>
+      <w:tr>
+        <w:tc>
+          <w:tcPr>
+            <w:tcW w:w="2266" w:type="dxa"/>
+          </w:tcPr>
+          <w:p>
+            <w:pPr>
+              <w:spacing w:after="0" w:line="240" w:lineRule="auto"/>
+              <w:jc w:val="center"/>
+              <w:rPr>
+                <w:b/>
+                <w:bCs/>
+                <w:lang w:val="pl-PL"/>
+              </w:rPr>
+            </w:pPr>
+            <w:r>
+              <w:rPr>
+                <w:b/>
+                <w:bCs/>
+                <w:lang w:val="pl-PL"/>
+              </w:rPr>
+              <w:t>SVM (C=100)</w:t>
+            </w:r>
+          </w:p>
+        </w:tc>
+        <w:tc>
+          <w:tcPr>
+            <w:tcW w:w="2265" w:type="dxa"/>
+          </w:tcPr>
+          <w:p>
+            <w:pPr>
+              <w:spacing w:after="0" w:line="240" w:lineRule="auto"/>
+              <w:jc w:val="center"/>
+              <w:rPr>
+                <w:lang w:val="pl-PL"/>
+              </w:rPr>
+            </w:pPr>
+            <w:r>
+              <w:rPr>
+                <w:lang w:val="pl-PL"/>
+              </w:rPr>
+              <w:t>0.</w:t>
+            </w:r>
+            <w:r>
+              <w:rPr>
+                <w:lang w:val="pl-PL"/>
+              </w:rPr>
+              <w:t>50</w:t>
+            </w:r>
+            <w:r>
+              <w:rPr>
+                <w:lang w:val="pl-PL"/>
+              </w:rPr>
+              <w:t>5/0.</w:t>
+            </w:r>
+            <w:r>
+              <w:rPr>
+                <w:lang w:val="pl-PL"/>
+              </w:rPr>
+              <w:t>50</w:t>
+            </w:r>
+            <w:r>
+              <w:rPr>
+                <w:lang w:val="pl-PL"/>
+              </w:rPr>
+              <w:t>5</w:t>
+            </w:r>
+          </w:p>
+        </w:tc>
+        <w:tc>
+          <w:tcPr>
+            <w:tcW w:w="2266" w:type="dxa"/>
+          </w:tcPr>
+          <w:p>
+            <w:pPr>
+              <w:spacing w:after="0" w:line="240" w:lineRule="auto"/>
+              <w:jc w:val="center"/>
+              <w:rPr>
+                <w:lang w:val="pl-PL"/>
+              </w:rPr>
+            </w:pPr>
+            <w:r>
+              <w:rPr>
+                <w:lang w:val="pl-PL"/>
+              </w:rPr>
+              <w:t>0.6</w:t>
+            </w:r>
+            <w:r>
+              <w:rPr>
+                <w:lang w:val="pl-PL"/>
+              </w:rPr>
+              <w:t>6</w:t>
+            </w:r>
+            <w:r>
+              <w:rPr>
+                <w:lang w:val="pl-PL"/>
+              </w:rPr>
+              <w:t>3/0.6</w:t>
+            </w:r>
+            <w:r>
+              <w:rPr>
+                <w:lang w:val="pl-PL"/>
+              </w:rPr>
+              <w:t>5</w:t>
+            </w:r>
+            <w:r>
+              <w:rPr>
+                <w:lang w:val="pl-PL"/>
+              </w:rPr>
+              <w:t>7</w:t>
+            </w:r>
+          </w:p>
+        </w:tc>
+        <w:tc>
+          <w:tcPr>
+            <w:tcW w:w="2265" w:type="dxa"/>
+          </w:tcPr>
+          <w:p>
+            <w:pPr>
+              <w:spacing w:after="0" w:line="240" w:lineRule="auto"/>
+              <w:jc w:val="center"/>
+              <w:rPr>
+                <w:lang w:val="pl-PL"/>
+              </w:rPr>
+            </w:pPr>
+          </w:p>
+        </w:tc>
+      </w:tr>
+      <w:tr>
+        <w:tc>
+          <w:tcPr>
+            <w:tcW w:w="2266" w:type="dxa"/>
+          </w:tcPr>
+          <w:p>
+            <w:pPr>
+              <w:spacing w:after="0" w:line="240" w:lineRule="auto"/>
+              <w:jc w:val="center"/>
+              <w:rPr>
+                <w:b/>
+                <w:bCs/>
+              </w:rPr>
+            </w:pPr>
+            <w:r>
+              <w:rPr>
+                <w:b/>
+                <w:bCs/>
+              </w:rPr>
+              <w:t>RF (split po entropii, max-depth 12)</w:t>
+            </w:r>
+          </w:p>
+        </w:tc>
+        <w:tc>
+          <w:tcPr>
+            <w:tcW w:w="2265" w:type="dxa"/>
+          </w:tcPr>
+          <w:p>
+            <w:pPr>
+              <w:spacing w:after="0" w:line="240" w:lineRule="auto"/>
+              <w:jc w:val="center"/>
+              <w:rPr>
+                <w:lang w:val="pl-PL"/>
+              </w:rPr>
+            </w:pPr>
+            <w:r>
+              <w:rPr>
+                <w:lang w:val="pl-PL"/>
+              </w:rPr>
+              <w:t>0.</w:t>
+            </w:r>
+            <w:r>
+              <w:rPr>
+                <w:lang w:val="pl-PL"/>
+              </w:rPr>
+              <w:t>52</w:t>
+            </w:r>
+            <w:r>
+              <w:rPr>
+                <w:lang w:val="pl-PL"/>
+              </w:rPr>
+              <w:t>7/0.</w:t>
+            </w:r>
+            <w:r>
+              <w:rPr>
+                <w:lang w:val="pl-PL"/>
+              </w:rPr>
+              <w:t>52</w:t>
+            </w:r>
+            <w:r>
+              <w:rPr>
+                <w:lang w:val="pl-PL"/>
+              </w:rPr>
+              <w:t>1</w:t>
+            </w:r>
+          </w:p>
+        </w:tc>
+        <w:tc>
+          <w:tcPr>
+            <w:tcW w:w="2266" w:type="dxa"/>
+          </w:tcPr>
+          <w:p>
+            <w:pPr>
+              <w:spacing w:after="0" w:line="240" w:lineRule="auto"/>
+              <w:jc w:val="center"/>
+              <w:rPr>
+                <w:lang w:val="pl-PL"/>
+              </w:rPr>
+            </w:pPr>
+            <w:r>
+              <w:rPr>
+                <w:lang w:val="pl-PL"/>
+              </w:rPr>
+              <w:t>0.6</w:t>
+            </w:r>
+            <w:r>
+              <w:rPr>
+                <w:lang w:val="pl-PL"/>
+              </w:rPr>
+              <w:t>3</w:t>
+            </w:r>
+            <w:r>
+              <w:rPr>
+                <w:lang w:val="pl-PL"/>
+              </w:rPr>
+              <w:t>1/0.6</w:t>
+            </w:r>
+            <w:r>
+              <w:rPr>
+                <w:lang w:val="pl-PL"/>
+              </w:rPr>
+              <w:t>2</w:t>
+            </w:r>
+            <w:r>
+              <w:rPr>
+                <w:lang w:val="pl-PL"/>
+              </w:rPr>
+              <w:t>8</w:t>
+            </w:r>
+          </w:p>
+        </w:tc>
+        <w:tc>
+          <w:tcPr>
+            <w:tcW w:w="2265" w:type="dxa"/>
+          </w:tcPr>
+          <w:p>
+            <w:pPr>
+              <w:spacing w:after="0" w:line="240" w:lineRule="auto"/>
+              <w:jc w:val="center"/>
+              <w:rPr>
+                <w:lang w:val="pl-PL"/>
+              </w:rPr>
+            </w:pPr>
+          </w:p>
+        </w:tc>
+      </w:tr>
+      <w:tr>
+        <w:tc>
+          <w:tcPr>
+            <w:tcW w:w="2266" w:type="dxa"/>
+          </w:tcPr>
+          <w:p>
+            <w:pPr>
+              <w:spacing w:after="0" w:line="240" w:lineRule="auto"/>
+              <w:jc w:val="center"/>
+              <w:rPr>
+                <w:b/>
+                <w:bCs/>
+                <w:lang w:val="pl-PL"/>
+              </w:rPr>
+            </w:pPr>
+            <w:r>
+              <w:rPr>
+                <w:b/>
+                <w:bCs/>
+                <w:lang w:val="pl-PL"/>
+              </w:rPr>
+              <w:t>LR (C=50, max-iter=1000)</w:t>
+            </w:r>
+          </w:p>
+        </w:tc>
+        <w:tc>
+          <w:tcPr>
+            <w:tcW w:w="2265" w:type="dxa"/>
+          </w:tcPr>
+          <w:p>
+            <w:pPr>
+              <w:spacing w:after="0" w:line="240" w:lineRule="auto"/>
+              <w:jc w:val="center"/>
+              <w:rPr>
+                <w:lang w:val="pl-PL"/>
+              </w:rPr>
+            </w:pPr>
+            <w:r>
+              <w:rPr>
+                <w:lang w:val="pl-PL"/>
+              </w:rPr>
+              <w:t>0.4</w:t>
+            </w:r>
+            <w:r>
+              <w:rPr>
+                <w:lang w:val="pl-PL"/>
+              </w:rPr>
+              <w:t>7</w:t>
+            </w:r>
+            <w:r>
+              <w:rPr>
+                <w:lang w:val="pl-PL"/>
+              </w:rPr>
+              <w:t>0/0.4</w:t>
+            </w:r>
+            <w:r>
+              <w:rPr>
+                <w:lang w:val="pl-PL"/>
+              </w:rPr>
+              <w:t>7</w:t>
+            </w:r>
+            <w:r>
+              <w:rPr>
+                <w:lang w:val="pl-PL"/>
+              </w:rPr>
+              <w:t>6</w:t>
+            </w:r>
+          </w:p>
+        </w:tc>
+        <w:tc>
+          <w:tcPr>
+            <w:tcW w:w="2266" w:type="dxa"/>
+          </w:tcPr>
+          <w:p>
+            <w:pPr>
+              <w:spacing w:after="0" w:line="240" w:lineRule="auto"/>
+              <w:jc w:val="center"/>
+              <w:rPr>
+                <w:lang w:val="pl-PL"/>
+              </w:rPr>
+            </w:pPr>
+            <w:r>
+              <w:rPr>
+                <w:lang w:val="pl-PL"/>
+              </w:rPr>
+              <w:t>0.6</w:t>
+            </w:r>
+            <w:r>
+              <w:rPr>
+                <w:lang w:val="pl-PL"/>
+              </w:rPr>
+              <w:t>1</w:t>
+            </w:r>
+            <w:r>
+              <w:rPr>
+                <w:lang w:val="pl-PL"/>
+              </w:rPr>
+              <w:t>2/0.6</w:t>
+            </w:r>
+            <w:r>
+              <w:rPr>
+                <w:lang w:val="pl-PL"/>
+              </w:rPr>
+              <w:t>2</w:t>
+            </w:r>
+            <w:r>
+              <w:rPr>
+                <w:lang w:val="pl-PL"/>
+              </w:rPr>
+              <w:t>5</w:t>
+            </w:r>
+          </w:p>
+        </w:tc>
+        <w:tc>
+          <w:tcPr>
+            <w:tcW w:w="2265" w:type="dxa"/>
+          </w:tcPr>
+          <w:p>
+            <w:pPr>
+              <w:spacing w:after="0" w:line="240" w:lineRule="auto"/>
+              <w:jc w:val="center"/>
+              <w:rPr>
+                <w:lang w:val="pl-PL"/>
+              </w:rPr>
+            </w:pPr>
+          </w:p>
+        </w:tc>
+      </w:tr>
+      <w:tr>
+        <w:tc>
+          <w:tcPr>
+            <w:tcW w:w="2266" w:type="dxa"/>
+          </w:tcPr>
+          <w:p>
+            <w:pPr>
+              <w:spacing w:after="0" w:line="240" w:lineRule="auto"/>
+              <w:jc w:val="center"/>
+              <w:rPr>
+                <w:b/>
+                <w:bCs/>
+                <w:lang w:val="pl-PL"/>
+              </w:rPr>
+            </w:pPr>
+            <w:r>
+              <w:rPr>
+                <w:b/>
+                <w:bCs/>
+                <w:lang w:val="pl-PL"/>
+              </w:rPr>
+              <w:t>MLP (max-iter=500)</w:t>
+            </w:r>
+          </w:p>
+        </w:tc>
+        <w:tc>
+          <w:tcPr>
+            <w:tcW w:w="2265" w:type="dxa"/>
+          </w:tcPr>
+          <w:p>
+            <w:pPr>
+              <w:spacing w:after="0" w:line="240" w:lineRule="auto"/>
+              <w:jc w:val="center"/>
+              <w:rPr>
+                <w:lang w:val="pl-PL"/>
+              </w:rPr>
+            </w:pPr>
+            <w:r>
+              <w:rPr>
+                <w:lang w:val="pl-PL"/>
+              </w:rPr>
+              <w:t>0.</w:t>
+            </w:r>
+            <w:r>
+              <w:rPr>
+                <w:lang w:val="pl-PL"/>
+              </w:rPr>
+              <w:t>51</w:t>
+            </w:r>
+            <w:r>
+              <w:rPr>
+                <w:lang w:val="pl-PL"/>
+              </w:rPr>
+              <w:t>0/0.</w:t>
+            </w:r>
+            <w:r>
+              <w:rPr>
+                <w:lang w:val="pl-PL"/>
+              </w:rPr>
+              <w:t>51</w:t>
+            </w:r>
+            <w:r>
+              <w:rPr>
+                <w:lang w:val="pl-PL"/>
+              </w:rPr>
+              <w:t>1</w:t>
+            </w:r>
+          </w:p>
+        </w:tc>
+        <w:tc>
+          <w:tcPr>
+            <w:tcW w:w="2266" w:type="dxa"/>
+          </w:tcPr>
+          <w:p>
+            <w:pPr>
+              <w:spacing w:after="0" w:line="240" w:lineRule="auto"/>
+              <w:jc w:val="center"/>
+              <w:rPr>
+                <w:lang w:val="pl-PL"/>
+              </w:rPr>
+            </w:pPr>
+            <w:r>
+              <w:rPr>
+                <w:lang w:val="pl-PL"/>
+              </w:rPr>
+              <w:t>0.6</w:t>
+            </w:r>
+            <w:r>
+              <w:rPr>
+                <w:lang w:val="pl-PL"/>
+              </w:rPr>
+              <w:t>3</w:t>
+            </w:r>
+            <w:r>
+              <w:rPr>
+                <w:lang w:val="pl-PL"/>
+              </w:rPr>
+              <w:t>6/0.6</w:t>
+            </w:r>
+            <w:r>
+              <w:rPr>
+                <w:lang w:val="pl-PL"/>
+              </w:rPr>
+              <w:t>3</w:t>
+            </w:r>
+            <w:r>
+              <w:rPr>
+                <w:lang w:val="pl-PL"/>
+              </w:rPr>
+              <w:t>1</w:t>
+            </w:r>
+          </w:p>
+        </w:tc>
+        <w:tc>
+          <w:tcPr>
+            <w:tcW w:w="2265" w:type="dxa"/>
+          </w:tcPr>
+          <w:p>
+            <w:pPr>
+              <w:spacing w:after="0" w:line="240" w:lineRule="auto"/>
+              <w:jc w:val="center"/>
+              <w:rPr>
+                <w:lang w:val="pl-PL"/>
+              </w:rPr>
+            </w:pPr>
+          </w:p>
+        </w:tc>
+      </w:tr>
+      <w:tr>
+        <w:tc>
+          <w:tcPr>
+            <w:tcW w:w="2266" w:type="dxa"/>
+          </w:tcPr>
+          <w:p>
+            <w:pPr>
+              <w:spacing w:after="0" w:line="240" w:lineRule="auto"/>
+              <w:jc w:val="center"/>
+              <w:rPr>
+                <w:b/>
+                <w:bCs/>
+                <w:lang w:val="pl-PL"/>
+              </w:rPr>
+            </w:pPr>
+            <w:r>
+              <w:rPr>
+                <w:b/>
+                <w:bCs/>
+                <w:lang w:val="pl-PL"/>
+              </w:rPr>
+              <w:t>DT</w:t>
+            </w:r>
+          </w:p>
+        </w:tc>
+        <w:tc>
+          <w:tcPr>
+            <w:tcW w:w="2265" w:type="dxa"/>
+          </w:tcPr>
+          <w:p>
+            <w:pPr>
+              <w:spacing w:after="0" w:line="240" w:lineRule="auto"/>
+              <w:jc w:val="center"/>
+              <w:rPr>
+                <w:lang w:val="pl-PL"/>
+              </w:rPr>
+            </w:pPr>
+            <w:r>
+              <w:rPr>
+                <w:lang w:val="pl-PL"/>
+              </w:rPr>
+              <w:t>0.323/0.313</w:t>
+            </w:r>
+          </w:p>
+        </w:tc>
+        <w:tc>
+          <w:tcPr>
+            <w:tcW w:w="2266" w:type="dxa"/>
+          </w:tcPr>
+          <w:p>
+            <w:pPr>
+              <w:spacing w:after="0" w:line="240" w:lineRule="auto"/>
+              <w:jc w:val="center"/>
+              <w:rPr>
+                <w:lang w:val="pl-PL"/>
+              </w:rPr>
+            </w:pPr>
+            <w:r>
+              <w:rPr>
+                <w:lang w:val="pl-PL"/>
+              </w:rPr>
+              <w:t>0.4</w:t>
+            </w:r>
+            <w:r>
+              <w:rPr>
+                <w:lang w:val="pl-PL"/>
+              </w:rPr>
+              <w:t>3</w:t>
+            </w:r>
+            <w:r>
+              <w:rPr>
+                <w:lang w:val="pl-PL"/>
+              </w:rPr>
+              <w:t>6/0.4</w:t>
+            </w:r>
+            <w:r>
+              <w:rPr>
+                <w:lang w:val="pl-PL"/>
+              </w:rPr>
+              <w:t>3</w:t>
+            </w:r>
+            <w:r>
+              <w:rPr>
+                <w:lang w:val="pl-PL"/>
+              </w:rPr>
+              <w:t>9</w:t>
+            </w:r>
+          </w:p>
+        </w:tc>
+        <w:tc>
+          <w:tcPr>
+            <w:tcW w:w="2265" w:type="dxa"/>
+          </w:tcPr>
+          <w:p>
+            <w:pPr>
+              <w:spacing w:after="0" w:line="240" w:lineRule="auto"/>
+              <w:jc w:val="center"/>
+              <w:rPr>
+                <w:lang w:val="pl-PL"/>
+              </w:rPr>
+            </w:pPr>
+          </w:p>
+        </w:tc>
+      </w:tr>
+      <w:tr>
+        <w:tc>
+          <w:tcPr>
+            <w:tcW w:w="2266" w:type="dxa"/>
+          </w:tcPr>
+          <w:p>
+            <w:pPr>
+              <w:spacing w:after="0" w:line="240" w:lineRule="auto"/>
+              <w:jc w:val="center"/>
+              <w:rPr>
+                <w:b/>
+                <w:bCs/>
+                <w:lang w:val="pl-PL"/>
+              </w:rPr>
+            </w:pPr>
+            <w:r>
+              <w:rPr>
+                <w:b/>
+                <w:bCs/>
+                <w:lang w:val="pl-PL"/>
+              </w:rPr>
+              <w:t>GBT (subsample=0.5)</w:t>
+            </w:r>
+          </w:p>
+        </w:tc>
+        <w:tc>
+          <w:tcPr>
+            <w:tcW w:w="2265" w:type="dxa"/>
+          </w:tcPr>
+          <w:p>
+            <w:pPr>
+              <w:spacing w:after="0" w:line="240" w:lineRule="auto"/>
+              <w:jc w:val="center"/>
+              <w:rPr>
+                <w:lang w:val="pl-PL"/>
+              </w:rPr>
+            </w:pPr>
+            <w:r>
+              <w:rPr>
+                <w:lang w:val="pl-PL"/>
+              </w:rPr>
+              <w:t>0.4</w:t>
+            </w:r>
+            <w:r>
+              <w:rPr>
+                <w:lang w:val="pl-PL"/>
+              </w:rPr>
+              <w:t>9</w:t>
+            </w:r>
+            <w:r>
+              <w:rPr>
+                <w:lang w:val="pl-PL"/>
+              </w:rPr>
+              <w:t>3/0.4</w:t>
+            </w:r>
+            <w:r>
+              <w:rPr>
+                <w:lang w:val="pl-PL"/>
+              </w:rPr>
+              <w:t>9</w:t>
+            </w:r>
+            <w:r>
+              <w:rPr>
+                <w:lang w:val="pl-PL"/>
+              </w:rPr>
+              <w:t>1</w:t>
+            </w:r>
+          </w:p>
+        </w:tc>
+        <w:tc>
+          <w:tcPr>
+            <w:tcW w:w="2266" w:type="dxa"/>
+          </w:tcPr>
+          <w:p>
+            <w:pPr>
+              <w:spacing w:after="0" w:line="240" w:lineRule="auto"/>
+              <w:jc w:val="center"/>
+              <w:rPr>
+                <w:lang w:val="pl-PL"/>
+              </w:rPr>
+            </w:pPr>
+            <w:r>
+              <w:rPr>
+                <w:lang w:val="pl-PL"/>
+              </w:rPr>
+              <w:t>0.6</w:t>
+            </w:r>
+            <w:r>
+              <w:rPr>
+                <w:lang w:val="pl-PL"/>
+              </w:rPr>
+              <w:t>2</w:t>
+            </w:r>
+            <w:r>
+              <w:rPr>
+                <w:lang w:val="pl-PL"/>
+              </w:rPr>
+              <w:t>8/0.6</w:t>
+            </w:r>
+            <w:r>
+              <w:rPr>
+                <w:lang w:val="pl-PL"/>
+              </w:rPr>
+              <w:t>2</w:t>
+            </w:r>
+            <w:r>
+              <w:rPr>
+                <w:lang w:val="pl-PL"/>
+              </w:rPr>
+              <w:t>7</w:t>
+            </w:r>
+          </w:p>
+        </w:tc>
+        <w:tc>
+          <w:tcPr>
+            <w:tcW w:w="2265" w:type="dxa"/>
+          </w:tcPr>
+          <w:p>
+            <w:pPr>
+              <w:spacing w:after="0" w:line="240" w:lineRule="auto"/>
+              <w:jc w:val="center"/>
+              <w:rPr>
+                <w:lang w:val="pl-PL"/>
+              </w:rPr>
+            </w:pPr>
+          </w:p>
+        </w:tc>
+      </w:tr>
+      <w:tr>
+        <w:tc>
+          <w:tcPr>
+            <w:tcW w:w="2266" w:type="dxa"/>
+          </w:tcPr>
+          <w:p>
+            <w:pPr>
+              <w:spacing w:after="0" w:line="240" w:lineRule="auto"/>
+              <w:jc w:val="center"/>
+              <w:rPr>
+                <w:b/>
+                <w:bCs/>
+                <w:lang w:val="pl-PL"/>
+              </w:rPr>
+            </w:pPr>
+            <w:r>
+              <w:rPr>
+                <w:b/>
+                <w:bCs/>
+                <w:lang w:val="pl-PL"/>
+              </w:rPr>
+              <w:t>CNN (architektury w kodzie)</w:t>
+            </w:r>
+          </w:p>
+        </w:tc>
+        <w:tc>
+          <w:tcPr>
+            <w:tcW w:w="2265" w:type="dxa"/>
+          </w:tcPr>
+          <w:p>
+            <w:pPr>
+              <w:spacing w:after="0" w:line="240" w:lineRule="auto"/>
+              <w:jc w:val="center"/>
+              <w:rPr>
+                <w:lang w:val="pl-PL"/>
+              </w:rPr>
+            </w:pPr>
+            <w:r>
+              <w:rPr>
+                <w:lang w:val="pl-PL"/>
+              </w:rPr>
+              <w:t>0.6</w:t>
+            </w:r>
+            <w:r>
+              <w:rPr>
+                <w:lang w:val="pl-PL"/>
+              </w:rPr>
+              <w:t>5</w:t>
+            </w:r>
+            <w:r>
+              <w:rPr>
+                <w:lang w:val="pl-PL"/>
+              </w:rPr>
+              <w:t>7/0.6</w:t>
+            </w:r>
+            <w:r>
+              <w:rPr>
+                <w:lang w:val="pl-PL"/>
+              </w:rPr>
+              <w:t>4</w:t>
+            </w:r>
+            <w:r>
+              <w:rPr>
+                <w:lang w:val="pl-PL"/>
+              </w:rPr>
+              <w:t>7</w:t>
+            </w:r>
+          </w:p>
+        </w:tc>
+        <w:tc>
+          <w:tcPr>
+            <w:tcW w:w="2266" w:type="dxa"/>
+          </w:tcPr>
+          <w:p>
+            <w:pPr>
+              <w:spacing w:after="0" w:line="240" w:lineRule="auto"/>
+              <w:jc w:val="center"/>
+              <w:rPr>
+                <w:lang w:val="pl-PL"/>
+              </w:rPr>
+            </w:pPr>
+            <w:r>
+              <w:rPr>
+                <w:lang w:val="pl-PL"/>
+              </w:rPr>
+              <w:t>0.670/0.645</w:t>
+            </w:r>
+          </w:p>
+        </w:tc>
+        <w:tc>
+          <w:tcPr>
+            <w:tcW w:w="2265" w:type="dxa"/>
+          </w:tcPr>
+          <w:p>
+            <w:pPr>
+              <w:spacing w:after="0" w:line="240" w:lineRule="auto"/>
+              <w:jc w:val="center"/>
+              <w:rPr>
+                <w:lang w:val="pl-PL"/>
+              </w:rPr>
+            </w:pPr>
+          </w:p>
+        </w:tc>
+      </w:tr>
+    </w:tbl>
+    <w:p>
+      <w:pPr>
+        <w:jc w:val="center"/>
+        <w:rPr>
+          <w:b/>
+          <w:bCs/>
+          <w:lang w:val="pl-PL"/>
+        </w:rPr>
+      </w:pPr>
+    </w:p>
+    <w:p>
+      <w:pPr>
+        <w:jc w:val="center"/>
+        <w:rPr>
+          <w:b/>
+          <w:bCs/>
+          <w:lang w:val="pl-PL"/>
+        </w:rPr>
+      </w:pPr>
+      <w:r>
+        <w:rPr>
+          <w:b/>
+          <w:bCs/>
+          <w:lang w:val="pl-PL"/>
+        </w:rPr>
+        <w:t xml:space="preserve">RAVDESS, wszystko jak w tabeli </w:t>
+      </w:r>
+      <w:r>
+        <w:rPr>
+          <w:b/>
+          <w:bCs/>
+          <w:lang w:val="pl-PL"/>
+        </w:rPr>
+        <w:t>2</w:t>
+      </w:r>
+      <w:r>
+        <w:rPr>
+          <w:b/>
+          <w:bCs/>
+          <w:lang w:val="pl-PL"/>
+        </w:rPr>
+        <w:t>, dane znormalizowane po aktorach:</w:t>
+      </w:r>
+    </w:p>
+    <w:tbl>
+      <w:tblPr>
+        <w:tblStyle w:val="Tabela-Siatka"/>
+        <w:tblW w:w="9062" w:type="dxa"/>
+        <w:tblLook w:val="04A0" w:firstRow="1" w:lastRow="0" w:firstColumn="1" w:lastColumn="0" w:noHBand="0" w:noVBand="1"/>
+      </w:tblPr>
+      <w:tblGrid>
+        <w:gridCol w:w="2266"/>
+        <w:gridCol w:w="2265"/>
+        <w:gridCol w:w="2266"/>
+        <w:gridCol w:w="2265"/>
+      </w:tblGrid>
+      <w:tr>
+        <w:tc>
+          <w:tcPr>
+            <w:tcW w:w="2266" w:type="dxa"/>
+          </w:tcPr>
+          <w:p>
+            <w:pPr>
+              <w:spacing w:after="0" w:line="240" w:lineRule="auto"/>
+              <w:jc w:val="center"/>
+              <w:rPr>
+                <w:lang w:val="pl-PL"/>
+              </w:rPr>
+            </w:pPr>
+            <w:r>
+              <w:rPr>
+                <w:lang w:val="pl-PL"/>
+              </w:rPr>
+              <w:t>Accuracy/Recall</w:t>
+            </w:r>
+          </w:p>
+        </w:tc>
+        <w:tc>
+          <w:tcPr>
+            <w:tcW w:w="2265" w:type="dxa"/>
+          </w:tcPr>
+          <w:p>
+            <w:pPr>
+              <w:spacing w:after="0" w:line="240" w:lineRule="auto"/>
+              <w:jc w:val="center"/>
+              <w:rPr>
+                <w:b/>
+                <w:bCs/>
+                <w:lang w:val="pl-PL"/>
+              </w:rPr>
+            </w:pPr>
+            <w:r>
+              <w:rPr>
+                <w:b/>
+                <w:bCs/>
+                <w:lang w:val="pl-PL"/>
+              </w:rPr>
+              <w:t>MFCC</w:t>
+            </w:r>
+          </w:p>
+        </w:tc>
+        <w:tc>
+          <w:tcPr>
+            <w:tcW w:w="2266" w:type="dxa"/>
+          </w:tcPr>
+          <w:p>
+            <w:pPr>
+              <w:spacing w:after="0" w:line="240" w:lineRule="auto"/>
+              <w:jc w:val="center"/>
+              <w:rPr>
+                <w:b/>
+                <w:bCs/>
+                <w:lang w:val="pl-PL"/>
+              </w:rPr>
+            </w:pPr>
+            <w:r>
+              <w:rPr>
+                <w:b/>
+                <w:bCs/>
+                <w:lang w:val="pl-PL"/>
+              </w:rPr>
+              <w:t>eGEMAPSv2</w:t>
+            </w:r>
+          </w:p>
+        </w:tc>
+        <w:tc>
+          <w:tcPr>
+            <w:tcW w:w="2265" w:type="dxa"/>
+          </w:tcPr>
+          <w:p>
+            <w:pPr>
+              <w:spacing w:after="0" w:line="240" w:lineRule="auto"/>
+              <w:jc w:val="center"/>
+              <w:rPr>
+                <w:b/>
+                <w:bCs/>
+                <w:lang w:val="pl-PL"/>
+              </w:rPr>
+            </w:pPr>
+            <w:r>
+              <w:rPr>
+                <w:b/>
+                <w:bCs/>
+                <w:lang w:val="pl-PL"/>
+              </w:rPr>
+              <w:t>Wav2Vec</w:t>
+            </w:r>
+          </w:p>
+        </w:tc>
+      </w:tr>
+      <w:tr>
+        <w:tc>
+          <w:tcPr>
+            <w:tcW w:w="2266" w:type="dxa"/>
+          </w:tcPr>
+          <w:p>
+            <w:pPr>
+              <w:spacing w:after="0" w:line="240" w:lineRule="auto"/>
+              <w:jc w:val="center"/>
+              <w:rPr>
+                <w:b/>
+                <w:bCs/>
+                <w:lang w:val="pl-PL"/>
+              </w:rPr>
+            </w:pPr>
+            <w:r>
+              <w:rPr>
+                <w:b/>
+                <w:bCs/>
+                <w:lang w:val="pl-PL"/>
+              </w:rPr>
+              <w:t>SVM (C=100)</w:t>
+            </w:r>
+          </w:p>
+        </w:tc>
+        <w:tc>
+          <w:tcPr>
+            <w:tcW w:w="2265" w:type="dxa"/>
+          </w:tcPr>
+          <w:p>
+            <w:pPr>
+              <w:spacing w:after="0" w:line="240" w:lineRule="auto"/>
+              <w:jc w:val="center"/>
+              <w:rPr>
+                <w:lang w:val="pl-PL"/>
+              </w:rPr>
+            </w:pPr>
+            <w:r>
+              <w:rPr>
+                <w:lang w:val="pl-PL"/>
+              </w:rPr>
+              <w:t>0.367/0.359</w:t>
+            </w:r>
+          </w:p>
+        </w:tc>
+        <w:tc>
+          <w:tcPr>
+            <w:tcW w:w="2266" w:type="dxa"/>
+          </w:tcPr>
+          <w:p>
+            <w:pPr>
+              <w:spacing w:after="0" w:line="240" w:lineRule="auto"/>
+              <w:jc w:val="center"/>
+              <w:rPr>
+                <w:lang w:val="pl-PL"/>
+              </w:rPr>
+            </w:pPr>
+            <w:r>
+              <w:rPr>
+                <w:lang w:val="pl-PL"/>
+              </w:rPr>
+              <w:t>0.617/0.586</w:t>
+            </w:r>
+          </w:p>
+        </w:tc>
+        <w:tc>
+          <w:tcPr>
+            <w:tcW w:w="2265" w:type="dxa"/>
+          </w:tcPr>
+          <w:p>
+            <w:pPr>
+              <w:spacing w:after="0" w:line="240" w:lineRule="auto"/>
+              <w:jc w:val="center"/>
+              <w:rPr>
+                <w:lang w:val="pl-PL"/>
+              </w:rPr>
+            </w:pPr>
+          </w:p>
+        </w:tc>
+      </w:tr>
+      <w:tr>
+        <w:tc>
+          <w:tcPr>
+            <w:tcW w:w="2266" w:type="dxa"/>
+          </w:tcPr>
+          <w:p>
+            <w:pPr>
+              <w:spacing w:after="0" w:line="240" w:lineRule="auto"/>
+              <w:jc w:val="center"/>
+              <w:rPr>
+                <w:b/>
+                <w:bCs/>
+              </w:rPr>
+            </w:pPr>
+            <w:r>
+              <w:rPr>
+                <w:b/>
+                <w:bCs/>
+              </w:rPr>
+              <w:t>RF (split po entropii, max-depth 12)</w:t>
+            </w:r>
+          </w:p>
+        </w:tc>
+        <w:tc>
+          <w:tcPr>
+            <w:tcW w:w="2265" w:type="dxa"/>
+          </w:tcPr>
+          <w:p>
+            <w:pPr>
+              <w:spacing w:after="0" w:line="240" w:lineRule="auto"/>
+              <w:jc w:val="center"/>
+              <w:rPr>
+                <w:lang w:val="pl-PL"/>
+              </w:rPr>
+            </w:pPr>
+            <w:r>
+              <w:rPr>
+                <w:lang w:val="pl-PL"/>
+              </w:rPr>
+              <w:t>0.</w:t>
+            </w:r>
+            <w:r>
+              <w:rPr>
+                <w:lang w:val="pl-PL"/>
+              </w:rPr>
+              <w:t>3</w:t>
+            </w:r>
+            <w:r>
+              <w:rPr>
+                <w:lang w:val="pl-PL"/>
+              </w:rPr>
+              <w:t>9</w:t>
+            </w:r>
+            <w:r>
+              <w:rPr>
+                <w:lang w:val="pl-PL"/>
+              </w:rPr>
+              <w:t>7/0.</w:t>
+            </w:r>
+            <w:r>
+              <w:rPr>
+                <w:lang w:val="pl-PL"/>
+              </w:rPr>
+              <w:t>3</w:t>
+            </w:r>
+            <w:r>
+              <w:rPr>
+                <w:lang w:val="pl-PL"/>
+              </w:rPr>
+              <w:t>9</w:t>
+            </w:r>
+            <w:r>
+              <w:rPr>
+                <w:lang w:val="pl-PL"/>
+              </w:rPr>
+              <w:t>4</w:t>
+            </w:r>
+          </w:p>
+        </w:tc>
+        <w:tc>
+          <w:tcPr>
+            <w:tcW w:w="2266" w:type="dxa"/>
+          </w:tcPr>
+          <w:p>
+            <w:pPr>
+              <w:spacing w:after="0" w:line="240" w:lineRule="auto"/>
+              <w:jc w:val="center"/>
+              <w:rPr>
+                <w:lang w:val="pl-PL"/>
+              </w:rPr>
+            </w:pPr>
+            <w:r>
+              <w:rPr>
+                <w:lang w:val="pl-PL"/>
+              </w:rPr>
+              <w:t>0.503/0.470</w:t>
+            </w:r>
+          </w:p>
+        </w:tc>
+        <w:tc>
+          <w:tcPr>
+            <w:tcW w:w="2265" w:type="dxa"/>
+          </w:tcPr>
+          <w:p>
+            <w:pPr>
+              <w:spacing w:after="0" w:line="240" w:lineRule="auto"/>
+              <w:jc w:val="center"/>
+              <w:rPr>
+                <w:lang w:val="pl-PL"/>
+              </w:rPr>
+            </w:pPr>
+          </w:p>
+        </w:tc>
+      </w:tr>
+      <w:tr>
+        <w:tc>
+          <w:tcPr>
+            <w:tcW w:w="2266" w:type="dxa"/>
+          </w:tcPr>
+          <w:p>
+            <w:pPr>
+              <w:spacing w:after="0" w:line="240" w:lineRule="auto"/>
+              <w:jc w:val="center"/>
+              <w:rPr>
+                <w:b/>
+                <w:bCs/>
+                <w:lang w:val="pl-PL"/>
+              </w:rPr>
+            </w:pPr>
+            <w:r>
+              <w:rPr>
+                <w:b/>
+                <w:bCs/>
+                <w:lang w:val="pl-PL"/>
+              </w:rPr>
+              <w:lastRenderedPageBreak/>
+              <w:t>LR (C=50, max-iter=1000)</w:t>
+            </w:r>
+          </w:p>
+        </w:tc>
+        <w:tc>
+          <w:tcPr>
+            <w:tcW w:w="2265" w:type="dxa"/>
+          </w:tcPr>
+          <w:p>
+            <w:pPr>
+              <w:spacing w:after="0" w:line="240" w:lineRule="auto"/>
+              <w:jc w:val="center"/>
+              <w:rPr>
+                <w:lang w:val="pl-PL"/>
+              </w:rPr>
+            </w:pPr>
+            <w:r>
+              <w:rPr>
+                <w:lang w:val="pl-PL"/>
+              </w:rPr>
+              <w:t>0.325/0.328</w:t>
+            </w:r>
+          </w:p>
+        </w:tc>
+        <w:tc>
+          <w:tcPr>
+            <w:tcW w:w="2266" w:type="dxa"/>
+          </w:tcPr>
+          <w:p>
+            <w:pPr>
+              <w:spacing w:after="0" w:line="240" w:lineRule="auto"/>
+              <w:jc w:val="center"/>
+              <w:rPr>
+                <w:lang w:val="pl-PL"/>
+              </w:rPr>
+            </w:pPr>
+            <w:r>
+              <w:rPr>
+                <w:lang w:val="pl-PL"/>
+              </w:rPr>
+              <w:t>0.625/0.602</w:t>
+            </w:r>
+          </w:p>
+        </w:tc>
+        <w:tc>
+          <w:tcPr>
+            <w:tcW w:w="2265" w:type="dxa"/>
+          </w:tcPr>
+          <w:p>
+            <w:pPr>
+              <w:spacing w:after="0" w:line="240" w:lineRule="auto"/>
+              <w:jc w:val="center"/>
+              <w:rPr>
+                <w:lang w:val="pl-PL"/>
+              </w:rPr>
+            </w:pPr>
+          </w:p>
+        </w:tc>
+      </w:tr>
+      <w:tr>
+        <w:tc>
+          <w:tcPr>
+            <w:tcW w:w="2266" w:type="dxa"/>
+          </w:tcPr>
+          <w:p>
+            <w:pPr>
+              <w:spacing w:after="0" w:line="240" w:lineRule="auto"/>
+              <w:jc w:val="center"/>
+              <w:rPr>
+                <w:b/>
+                <w:bCs/>
+                <w:lang w:val="pl-PL"/>
+              </w:rPr>
+            </w:pPr>
+            <w:r>
+              <w:rPr>
+                <w:b/>
+                <w:bCs/>
+                <w:lang w:val="pl-PL"/>
+              </w:rPr>
+              <w:t>MLP (max-iter=500)</w:t>
+            </w:r>
+          </w:p>
+        </w:tc>
+        <w:tc>
+          <w:tcPr>
+            <w:tcW w:w="2265" w:type="dxa"/>
+          </w:tcPr>
+          <w:p>
+            <w:pPr>
+              <w:spacing w:after="0" w:line="240" w:lineRule="auto"/>
+              <w:jc w:val="center"/>
+              <w:rPr>
+                <w:lang w:val="pl-PL"/>
+              </w:rPr>
+            </w:pPr>
+            <w:r>
+              <w:rPr>
+                <w:lang w:val="pl-PL"/>
+              </w:rPr>
+              <w:t>0.3</w:t>
+            </w:r>
+            <w:r>
+              <w:rPr>
+                <w:lang w:val="pl-PL"/>
+              </w:rPr>
+              <w:t>6</w:t>
+            </w:r>
+            <w:r>
+              <w:rPr>
+                <w:lang w:val="pl-PL"/>
+              </w:rPr>
+              <w:t>2/0.3</w:t>
+            </w:r>
+            <w:r>
+              <w:rPr>
+                <w:lang w:val="pl-PL"/>
+              </w:rPr>
+              <w:t>4</w:t>
+            </w:r>
+            <w:r>
+              <w:rPr>
+                <w:lang w:val="pl-PL"/>
+              </w:rPr>
+              <w:t>8</w:t>
+            </w:r>
+          </w:p>
+        </w:tc>
+        <w:tc>
+          <w:tcPr>
+            <w:tcW w:w="2266" w:type="dxa"/>
+          </w:tcPr>
+          <w:p>
+            <w:pPr>
+              <w:spacing w:after="0" w:line="240" w:lineRule="auto"/>
+              <w:jc w:val="center"/>
+              <w:rPr>
+                <w:lang w:val="pl-PL"/>
+              </w:rPr>
+            </w:pPr>
+            <w:r>
+              <w:rPr>
+                <w:lang w:val="pl-PL"/>
+              </w:rPr>
+              <w:t>0.623/0.592</w:t>
+            </w:r>
+          </w:p>
+        </w:tc>
+        <w:tc>
+          <w:tcPr>
+            <w:tcW w:w="2265" w:type="dxa"/>
+          </w:tcPr>
+          <w:p>
+            <w:pPr>
+              <w:spacing w:after="0" w:line="240" w:lineRule="auto"/>
+              <w:jc w:val="center"/>
+              <w:rPr>
+                <w:lang w:val="pl-PL"/>
+              </w:rPr>
+            </w:pPr>
+          </w:p>
+        </w:tc>
+      </w:tr>
+      <w:tr>
+        <w:tc>
+          <w:tcPr>
+            <w:tcW w:w="2266" w:type="dxa"/>
+          </w:tcPr>
+          <w:p>
+            <w:pPr>
+              <w:spacing w:after="0" w:line="240" w:lineRule="auto"/>
+              <w:jc w:val="center"/>
+              <w:rPr>
+                <w:b/>
+                <w:bCs/>
+                <w:lang w:val="pl-PL"/>
+              </w:rPr>
+            </w:pPr>
+            <w:r>
+              <w:rPr>
+                <w:b/>
+                <w:bCs/>
+                <w:lang w:val="pl-PL"/>
+              </w:rPr>
+              <w:t>DT</w:t>
+            </w:r>
+          </w:p>
+        </w:tc>
+        <w:tc>
+          <w:tcPr>
+            <w:tcW w:w="2265" w:type="dxa"/>
+          </w:tcPr>
+          <w:p>
+            <w:pPr>
+              <w:spacing w:after="0" w:line="240" w:lineRule="auto"/>
+              <w:jc w:val="center"/>
+              <w:rPr>
+                <w:lang w:val="pl-PL"/>
+              </w:rPr>
+            </w:pPr>
+            <w:r>
+              <w:rPr>
+                <w:lang w:val="pl-PL"/>
+              </w:rPr>
+              <w:t>0.2</w:t>
+            </w:r>
+            <w:r>
+              <w:rPr>
+                <w:lang w:val="pl-PL"/>
+              </w:rPr>
+              <w:t>5</w:t>
+            </w:r>
+            <w:r>
+              <w:rPr>
+                <w:lang w:val="pl-PL"/>
+              </w:rPr>
+              <w:t>7/0.2</w:t>
+            </w:r>
+            <w:r>
+              <w:rPr>
+                <w:lang w:val="pl-PL"/>
+              </w:rPr>
+              <w:t>4</w:t>
+            </w:r>
+            <w:r>
+              <w:rPr>
+                <w:lang w:val="pl-PL"/>
+              </w:rPr>
+              <w:t>8</w:t>
+            </w:r>
+          </w:p>
+        </w:tc>
+        <w:tc>
+          <w:tcPr>
+            <w:tcW w:w="2266" w:type="dxa"/>
+          </w:tcPr>
+          <w:p>
+            <w:pPr>
+              <w:spacing w:after="0" w:line="240" w:lineRule="auto"/>
+              <w:jc w:val="center"/>
+              <w:rPr>
+                <w:lang w:val="pl-PL"/>
+              </w:rPr>
+            </w:pPr>
+            <w:r>
+              <w:rPr>
+                <w:lang w:val="pl-PL"/>
+              </w:rPr>
+              <w:t>0.405/0.399</w:t>
+            </w:r>
+          </w:p>
+        </w:tc>
+        <w:tc>
+          <w:tcPr>
+            <w:tcW w:w="2265" w:type="dxa"/>
+          </w:tcPr>
+          <w:p>
+            <w:pPr>
+              <w:spacing w:after="0" w:line="240" w:lineRule="auto"/>
+              <w:jc w:val="center"/>
+              <w:rPr>
+                <w:lang w:val="pl-PL"/>
+              </w:rPr>
+            </w:pPr>
+          </w:p>
+        </w:tc>
+      </w:tr>
+      <w:tr>
+        <w:tc>
+          <w:tcPr>
+            <w:tcW w:w="2266" w:type="dxa"/>
+          </w:tcPr>
+          <w:p>
+            <w:pPr>
+              <w:spacing w:after="0" w:line="240" w:lineRule="auto"/>
+              <w:jc w:val="center"/>
+              <w:rPr>
+                <w:b/>
+                <w:bCs/>
+                <w:lang w:val="pl-PL"/>
+              </w:rPr>
+            </w:pPr>
+            <w:r>
+              <w:rPr>
+                <w:b/>
+                <w:bCs/>
+                <w:lang w:val="pl-PL"/>
+              </w:rPr>
+              <w:t>GBT (subsample=0.5)</w:t>
+            </w:r>
+          </w:p>
+        </w:tc>
+        <w:tc>
+          <w:tcPr>
+            <w:tcW w:w="2265" w:type="dxa"/>
+          </w:tcPr>
+          <w:p>
+            <w:pPr>
+              <w:spacing w:after="0" w:line="240" w:lineRule="auto"/>
+              <w:jc w:val="center"/>
+              <w:rPr>
+                <w:lang w:val="pl-PL"/>
+              </w:rPr>
+            </w:pPr>
+            <w:r>
+              <w:rPr>
+                <w:lang w:val="pl-PL"/>
+              </w:rPr>
+              <w:t>0.3</w:t>
+            </w:r>
+            <w:r>
+              <w:rPr>
+                <w:lang w:val="pl-PL"/>
+              </w:rPr>
+              <w:t>3</w:t>
+            </w:r>
+            <w:r>
+              <w:rPr>
+                <w:lang w:val="pl-PL"/>
+              </w:rPr>
+              <w:t>3/0.3</w:t>
+            </w:r>
+            <w:r>
+              <w:rPr>
+                <w:lang w:val="pl-PL"/>
+              </w:rPr>
+              <w:t>2</w:t>
+            </w:r>
+            <w:r>
+              <w:rPr>
+                <w:lang w:val="pl-PL"/>
+              </w:rPr>
+              <w:t>6</w:t>
+            </w:r>
+          </w:p>
+        </w:tc>
+        <w:tc>
+          <w:tcPr>
+            <w:tcW w:w="2266" w:type="dxa"/>
+          </w:tcPr>
+          <w:p>
+            <w:pPr>
+              <w:spacing w:after="0" w:line="240" w:lineRule="auto"/>
+              <w:jc w:val="center"/>
+              <w:rPr>
+                <w:lang w:val="pl-PL"/>
+              </w:rPr>
+            </w:pPr>
+            <w:r>
+              <w:rPr>
+                <w:lang w:val="pl-PL"/>
+              </w:rPr>
+              <w:t>0.577/0.565</w:t>
+            </w:r>
+          </w:p>
+        </w:tc>
+        <w:tc>
+          <w:tcPr>
+            <w:tcW w:w="2265" w:type="dxa"/>
+          </w:tcPr>
+          <w:p>
+            <w:pPr>
+              <w:spacing w:after="0" w:line="240" w:lineRule="auto"/>
+              <w:jc w:val="center"/>
+              <w:rPr>
+                <w:lang w:val="pl-PL"/>
+              </w:rPr>
+            </w:pPr>
+          </w:p>
+        </w:tc>
+      </w:tr>
+      <w:tr>
+        <w:tc>
+          <w:tcPr>
+            <w:tcW w:w="2266" w:type="dxa"/>
+          </w:tcPr>
+          <w:p>
+            <w:pPr>
+              <w:spacing w:after="0" w:line="240" w:lineRule="auto"/>
+              <w:jc w:val="center"/>
+              <w:rPr>
+                <w:b/>
+                <w:bCs/>
+                <w:lang w:val="pl-PL"/>
+              </w:rPr>
+            </w:pPr>
+            <w:r>
+              <w:rPr>
+                <w:b/>
+                <w:bCs/>
+                <w:lang w:val="pl-PL"/>
+              </w:rPr>
+              <w:t>CNN (architektury w kodzie)</w:t>
+            </w:r>
+          </w:p>
+        </w:tc>
+        <w:tc>
+          <w:tcPr>
+            <w:tcW w:w="2265" w:type="dxa"/>
+          </w:tcPr>
+          <w:p>
+            <w:pPr>
+              <w:spacing w:after="0" w:line="240" w:lineRule="auto"/>
+              <w:jc w:val="center"/>
+              <w:rPr>
+                <w:lang w:val="pl-PL"/>
+              </w:rPr>
+            </w:pPr>
+            <w:r>
+              <w:rPr>
+                <w:lang w:val="pl-PL"/>
+              </w:rPr>
+              <w:t>0.4</w:t>
+            </w:r>
+            <w:r>
+              <w:rPr>
+                <w:lang w:val="pl-PL"/>
+              </w:rPr>
+              <w:t>8</w:t>
+            </w:r>
+            <w:r>
+              <w:rPr>
+                <w:lang w:val="pl-PL"/>
+              </w:rPr>
+              <w:t>7/0.4</w:t>
+            </w:r>
+            <w:r>
+              <w:rPr>
+                <w:lang w:val="pl-PL"/>
+              </w:rPr>
+              <w:t>8</w:t>
+            </w:r>
+            <w:r>
+              <w:rPr>
+                <w:lang w:val="pl-PL"/>
+              </w:rPr>
+              <w:t>6</w:t>
+            </w:r>
+          </w:p>
+        </w:tc>
+        <w:tc>
+          <w:tcPr>
+            <w:tcW w:w="2266" w:type="dxa"/>
+          </w:tcPr>
+          <w:p>
+            <w:pPr>
+              <w:spacing w:after="0" w:line="240" w:lineRule="auto"/>
+              <w:jc w:val="center"/>
+              <w:rPr>
+                <w:lang w:val="pl-PL"/>
+              </w:rPr>
+            </w:pPr>
+            <w:r>
+              <w:rPr>
+                <w:lang w:val="pl-PL"/>
+              </w:rPr>
+              <w:t>0.6</w:t>
+            </w:r>
+            <w:r>
+              <w:rPr>
+                <w:lang w:val="pl-PL"/>
+              </w:rPr>
+              <w:t>1</w:t>
+            </w:r>
+            <w:r>
+              <w:rPr>
+                <w:lang w:val="pl-PL"/>
+              </w:rPr>
+              <w:t>2/0.6</w:t>
+            </w:r>
+            <w:r>
+              <w:rPr>
+                <w:lang w:val="pl-PL"/>
+              </w:rPr>
+              <w:t>0</w:t>
+            </w:r>
+            <w:r>
+              <w:rPr>
+                <w:lang w:val="pl-PL"/>
+              </w:rPr>
+              <w:t>3</w:t>
+            </w:r>
+          </w:p>
+        </w:tc>
+        <w:tc>
+          <w:tcPr>
+            <w:tcW w:w="2265" w:type="dxa"/>
+          </w:tcPr>
+          <w:p>
+            <w:pPr>
+              <w:spacing w:after="0" w:line="240" w:lineRule="auto"/>
+              <w:jc w:val="center"/>
+              <w:rPr>
+                <w:lang w:val="pl-PL"/>
+              </w:rPr>
+            </w:pPr>
+          </w:p>
+        </w:tc>
+      </w:tr>
+    </w:tbl>
+    <w:p>
+      <w:pPr>
+        <w:jc w:val="center"/>
+        <w:rPr>
           <w:lang w:val="pl-PL"/>
         </w:rPr>
       </w:pPr>
@@ -2484,7 +4397,6 @@
         </w:rPr>
       </w:pPr>
       <w:r>
-        <w:lastRenderedPageBreak/>
         <w:t>Dev Loss 1.3348640203475952, Accuracy: 0.4749999940395355 Average recall: 0.4609375 -1, brak zmergowanych klas</w:t>
       </w:r>
     </w:p>

</xml_diff>